<commit_message>
update protocol and primary fxml
</commit_message>
<xml_diff>
--- a/Protocol.docx
+++ b/Protocol.docx
@@ -299,7 +299,25 @@
                                         <w:sz w:val="28"/>
                                         <w:szCs w:val="28"/>
                                       </w:rPr>
-                                      <w:t>BIF 4 / Groupe C2</w:t>
+                                      <w:t xml:space="preserve">BIF 4 / </w:t>
+                                    </w:r>
+                                    <w:r>
+                                      <w:rPr>
+                                        <w:caps/>
+                                        <w:color w:val="7030A0"/>
+                                        <w:sz w:val="28"/>
+                                        <w:szCs w:val="28"/>
+                                      </w:rPr>
+                                      <w:t>Gruppe</w:t>
+                                    </w:r>
+                                    <w:r>
+                                      <w:rPr>
+                                        <w:caps/>
+                                        <w:color w:val="7030A0"/>
+                                        <w:sz w:val="28"/>
+                                        <w:szCs w:val="28"/>
+                                      </w:rPr>
+                                      <w:t xml:space="preserve"> C2</w:t>
                                     </w:r>
                                   </w:p>
                                 </w:sdtContent>
@@ -435,7 +453,25 @@
                                   <w:sz w:val="28"/>
                                   <w:szCs w:val="28"/>
                                 </w:rPr>
-                                <w:t>BIF 4 / Groupe C2</w:t>
+                                <w:t xml:space="preserve">BIF 4 / </w:t>
+                              </w:r>
+                              <w:r>
+                                <w:rPr>
+                                  <w:caps/>
+                                  <w:color w:val="7030A0"/>
+                                  <w:sz w:val="28"/>
+                                  <w:szCs w:val="28"/>
+                                </w:rPr>
+                                <w:t>Gruppe</w:t>
+                              </w:r>
+                              <w:r>
+                                <w:rPr>
+                                  <w:caps/>
+                                  <w:color w:val="7030A0"/>
+                                  <w:sz w:val="28"/>
+                                  <w:szCs w:val="28"/>
+                                </w:rPr>
+                                <w:t xml:space="preserve"> C2</w:t>
                               </w:r>
                             </w:p>
                           </w:sdtContent>
@@ -2188,7 +2224,129 @@
       </w:r>
       <w:bookmarkEnd w:id="1"/>
     </w:p>
-    <w:p/>
+    <w:p>
+      <w:pPr>
+        <w:rPr>
+          <w:sz w:val="24"/>
+          <w:szCs w:val="24"/>
+        </w:rPr>
+      </w:pPr>
+    </w:p>
+    <w:p>
+      <w:pPr>
+        <w:rPr>
+          <w:sz w:val="24"/>
+          <w:szCs w:val="24"/>
+        </w:rPr>
+      </w:pPr>
+      <w:r>
+        <w:rPr>
+          <w:b/>
+          <w:bCs/>
+          <w:sz w:val="24"/>
+          <w:szCs w:val="24"/>
+        </w:rPr>
+        <w:t>Targeted group:</w:t>
+      </w:r>
+      <w:r>
+        <w:rPr>
+          <w:sz w:val="24"/>
+          <w:szCs w:val="24"/>
+        </w:rPr>
+        <w:t xml:space="preserve"> runners (anyone that wants to track his running tours and log them)</w:t>
+      </w:r>
+    </w:p>
+    <w:p>
+      <w:r>
+        <w:rPr>
+          <w:b/>
+          <w:bCs/>
+          <w:sz w:val="24"/>
+          <w:szCs w:val="24"/>
+        </w:rPr>
+        <w:t xml:space="preserve">Usability </w:t>
+      </w:r>
+      <w:r>
+        <w:rPr>
+          <w:b/>
+          <w:bCs/>
+          <w:sz w:val="24"/>
+          <w:szCs w:val="24"/>
+        </w:rPr>
+        <w:t>Goal:</w:t>
+      </w:r>
+      <w:r>
+        <w:rPr>
+          <w:sz w:val="24"/>
+          <w:szCs w:val="24"/>
+        </w:rPr>
+        <w:t xml:space="preserve"> This application aims to track the user tours and manage them in advance. </w:t>
+      </w:r>
+      <w:r>
+        <w:t>Logs should contain statistic data of accomplished tours. As a personal feature, tracking calorie would be a great outcome with a graphic statistical analysis.</w:t>
+      </w:r>
+    </w:p>
+    <w:p>
+      <w:pPr>
+        <w:rPr>
+          <w:sz w:val="24"/>
+          <w:szCs w:val="24"/>
+        </w:rPr>
+      </w:pPr>
+      <w:r>
+        <w:rPr>
+          <w:b/>
+          <w:bCs/>
+          <w:sz w:val="24"/>
+          <w:szCs w:val="24"/>
+        </w:rPr>
+        <w:t xml:space="preserve">Usability Description: </w:t>
+      </w:r>
+      <w:r>
+        <w:rPr>
+          <w:sz w:val="24"/>
+          <w:szCs w:val="24"/>
+        </w:rPr>
+        <w:t>from a usability point of view, the app should be responsive, clear, and flexible. The User should know all the time what’s happening (Hints) and find the saved data easily. E</w:t>
+      </w:r>
+      <w:r>
+        <w:rPr>
+          <w:sz w:val="24"/>
+          <w:szCs w:val="24"/>
+        </w:rPr>
+        <w:t>very tour consists of name, tour description, route information (an image with the tour map) and tour distance the image should be retrieved by a REST request using (</w:t>
+      </w:r>
+      <w:hyperlink r:id="rId11" w:history="1">
+        <w:r>
+          <w:rPr>
+            <w:rStyle w:val="Hyperlink"/>
+            <w:sz w:val="24"/>
+            <w:szCs w:val="24"/>
+          </w:rPr>
+          <w:t>https://developer.mapquest.com/documentation/directions-api/</w:t>
+        </w:r>
+      </w:hyperlink>
+      <w:r>
+        <w:rPr>
+          <w:sz w:val="24"/>
+          <w:szCs w:val="24"/>
+        </w:rPr>
+        <w:t>)</w:t>
+      </w:r>
+      <w:r>
+        <w:rPr>
+          <w:sz w:val="24"/>
+          <w:szCs w:val="24"/>
+        </w:rPr>
+        <w:t xml:space="preserve">. </w:t>
+      </w:r>
+      <w:r>
+        <w:t>(CRUD)</w:t>
+      </w:r>
+      <w:r>
+        <w:t xml:space="preserve"> operations to manage the tours and the logs. Full text search and printed report should be available.</w:t>
+      </w:r>
+    </w:p>
     <w:p>
       <w:pPr>
         <w:pStyle w:val="Heading2"/>
@@ -2217,6 +2375,142 @@
     </w:p>
     <w:p>
       <w:pPr>
+        <w:rPr>
+          <w:sz w:val="24"/>
+          <w:szCs w:val="24"/>
+        </w:rPr>
+      </w:pPr>
+    </w:p>
+    <w:p>
+      <w:pPr>
+        <w:rPr>
+          <w:sz w:val="24"/>
+          <w:szCs w:val="24"/>
+        </w:rPr>
+      </w:pPr>
+      <w:r>
+        <w:rPr>
+          <w:sz w:val="24"/>
+          <w:szCs w:val="24"/>
+        </w:rPr>
+        <w:t>GUI-framework</w:t>
+      </w:r>
+      <w:r>
+        <w:rPr>
+          <w:sz w:val="24"/>
+          <w:szCs w:val="24"/>
+        </w:rPr>
+        <w:t xml:space="preserve"> JavaFX as my UI Framework where MVVM model is implemented but as a preferred style in JavaFX M</w:t>
+      </w:r>
+      <w:r>
+        <w:rPr>
+          <w:sz w:val="24"/>
+          <w:szCs w:val="24"/>
+        </w:rPr>
+        <w:t>V</w:t>
+      </w:r>
+      <w:r>
+        <w:rPr>
+          <w:sz w:val="24"/>
+          <w:szCs w:val="24"/>
+        </w:rPr>
+        <w:t xml:space="preserve">P will be used and instead a presenter a view-Model will be implemented. </w:t>
+      </w:r>
+    </w:p>
+    <w:p>
+      <w:pPr>
+        <w:rPr>
+          <w:sz w:val="24"/>
+          <w:szCs w:val="24"/>
+        </w:rPr>
+      </w:pPr>
+      <w:r>
+        <w:rPr>
+          <w:noProof/>
+        </w:rPr>
+        <w:drawing>
+          <wp:inline distT="0" distB="0" distL="0" distR="0" wp14:anchorId="3D7B90B2" wp14:editId="2282DBF7">
+            <wp:extent cx="5731510" cy="3166110"/>
+            <wp:effectExtent l="19050" t="19050" r="21590" b="15240"/>
+            <wp:docPr id="1" name="Picture 1"/>
+            <wp:cNvGraphicFramePr>
+              <a:graphicFrameLocks xmlns:a="http://schemas.openxmlformats.org/drawingml/2006/main" noChangeAspect="1"/>
+            </wp:cNvGraphicFramePr>
+            <a:graphic xmlns:a="http://schemas.openxmlformats.org/drawingml/2006/main">
+              <a:graphicData uri="http://schemas.openxmlformats.org/drawingml/2006/picture">
+                <pic:pic xmlns:pic="http://schemas.openxmlformats.org/drawingml/2006/picture">
+                  <pic:nvPicPr>
+                    <pic:cNvPr id="0" name="Picture 1"/>
+                    <pic:cNvPicPr>
+                      <a:picLocks noChangeAspect="1" noChangeArrowheads="1"/>
+                    </pic:cNvPicPr>
+                  </pic:nvPicPr>
+                  <pic:blipFill>
+                    <a:blip r:embed="rId12">
+                      <a:extLst>
+                        <a:ext uri="{28A0092B-C50C-407E-A947-70E740481C1C}">
+                          <a14:useLocalDpi xmlns:a14="http://schemas.microsoft.com/office/drawing/2010/main" val="0"/>
+                        </a:ext>
+                      </a:extLst>
+                    </a:blip>
+                    <a:srcRect/>
+                    <a:stretch>
+                      <a:fillRect/>
+                    </a:stretch>
+                  </pic:blipFill>
+                  <pic:spPr bwMode="auto">
+                    <a:xfrm>
+                      <a:off x="0" y="0"/>
+                      <a:ext cx="5731510" cy="3166110"/>
+                    </a:xfrm>
+                    <a:prstGeom prst="rect">
+                      <a:avLst/>
+                    </a:prstGeom>
+                    <a:noFill/>
+                    <a:ln w="3175">
+                      <a:solidFill>
+                        <a:schemeClr val="tx1"/>
+                      </a:solidFill>
+                    </a:ln>
+                  </pic:spPr>
+                </pic:pic>
+              </a:graphicData>
+            </a:graphic>
+          </wp:inline>
+        </w:drawing>
+      </w:r>
+    </w:p>
+    <w:p>
+      <w:pPr>
+        <w:rPr>
+          <w:sz w:val="24"/>
+          <w:szCs w:val="24"/>
+        </w:rPr>
+      </w:pPr>
+      <w:r>
+        <w:rPr>
+          <w:sz w:val="24"/>
+          <w:szCs w:val="24"/>
+        </w:rPr>
+        <w:t>The Application communicates with the view handler/ factory and the Model-Factory</w:t>
+      </w:r>
+      <w:r>
+        <w:rPr>
+          <w:sz w:val="24"/>
+          <w:szCs w:val="24"/>
+        </w:rPr>
+        <w:t xml:space="preserve">. Create requests should create views and Data Models through binding functions and the Objects should be reachable and easy to render/update all the time to insure performance and flexibility. </w:t>
+      </w:r>
+      <w:r>
+        <w:rPr>
+          <w:sz w:val="24"/>
+          <w:szCs w:val="24"/>
+        </w:rPr>
+        <w:t xml:space="preserve"> </w:t>
+      </w:r>
+    </w:p>
+    <w:p>
+      <w:pPr>
         <w:pStyle w:val="Heading2"/>
         <w:numPr>
           <w:ilvl w:val="1"/>
@@ -2231,9 +2525,248 @@
         <w:rPr>
           <w:color w:val="7030A0"/>
         </w:rPr>
+        <w:lastRenderedPageBreak/>
         <w:t>Configurations and preparations:</w:t>
       </w:r>
       <w:bookmarkEnd w:id="3"/>
+    </w:p>
+    <w:p/>
+    <w:p>
+      <w:pPr>
+        <w:pStyle w:val="ListParagraph"/>
+        <w:numPr>
+          <w:ilvl w:val="0"/>
+          <w:numId w:val="2"/>
+        </w:numPr>
+        <w:rPr>
+          <w:sz w:val="24"/>
+          <w:szCs w:val="24"/>
+        </w:rPr>
+      </w:pPr>
+      <w:r>
+        <w:rPr>
+          <w:sz w:val="24"/>
+          <w:szCs w:val="24"/>
+        </w:rPr>
+        <w:t xml:space="preserve">JavaFX project with Maven in IntelliJ IDE </w:t>
+      </w:r>
+    </w:p>
+    <w:p>
+      <w:pPr>
+        <w:pStyle w:val="ListParagraph"/>
+        <w:numPr>
+          <w:ilvl w:val="0"/>
+          <w:numId w:val="2"/>
+        </w:numPr>
+        <w:rPr>
+          <w:sz w:val="24"/>
+          <w:szCs w:val="24"/>
+        </w:rPr>
+      </w:pPr>
+      <w:r>
+        <w:rPr>
+          <w:sz w:val="24"/>
+          <w:szCs w:val="24"/>
+        </w:rPr>
+        <w:t>Java version is 15</w:t>
+      </w:r>
+    </w:p>
+    <w:p>
+      <w:pPr>
+        <w:pStyle w:val="ListParagraph"/>
+        <w:numPr>
+          <w:ilvl w:val="0"/>
+          <w:numId w:val="2"/>
+        </w:numPr>
+        <w:rPr>
+          <w:sz w:val="24"/>
+          <w:szCs w:val="24"/>
+        </w:rPr>
+      </w:pPr>
+      <w:r>
+        <w:rPr>
+          <w:sz w:val="24"/>
+          <w:szCs w:val="24"/>
+        </w:rPr>
+        <w:t>JavaFX version is 15</w:t>
+      </w:r>
+    </w:p>
+    <w:p>
+      <w:pPr>
+        <w:pStyle w:val="ListParagraph"/>
+        <w:numPr>
+          <w:ilvl w:val="0"/>
+          <w:numId w:val="2"/>
+        </w:numPr>
+        <w:rPr>
+          <w:sz w:val="24"/>
+          <w:szCs w:val="24"/>
+        </w:rPr>
+      </w:pPr>
+      <w:r>
+        <w:rPr>
+          <w:sz w:val="24"/>
+          <w:szCs w:val="24"/>
+        </w:rPr>
+        <w:t>Libraries are imported like JavaFX controllers, JavaFX scenes builder, Jackson, PostgreSQL, Lombok, Slf4j.</w:t>
+      </w:r>
+    </w:p>
+    <w:p>
+      <w:pPr>
+        <w:pStyle w:val="ListParagraph"/>
+        <w:numPr>
+          <w:ilvl w:val="0"/>
+          <w:numId w:val="2"/>
+        </w:numPr>
+        <w:rPr>
+          <w:sz w:val="24"/>
+          <w:szCs w:val="24"/>
+        </w:rPr>
+      </w:pPr>
+      <w:proofErr w:type="spellStart"/>
+      <w:r>
+        <w:rPr>
+          <w:sz w:val="24"/>
+          <w:szCs w:val="24"/>
+        </w:rPr>
+        <w:t>Nunit</w:t>
+      </w:r>
+      <w:proofErr w:type="spellEnd"/>
+      <w:r>
+        <w:rPr>
+          <w:sz w:val="24"/>
+          <w:szCs w:val="24"/>
+        </w:rPr>
+        <w:t xml:space="preserve"> /Junit tests </w:t>
+      </w:r>
+    </w:p>
+    <w:p>
+      <w:pPr>
+        <w:pStyle w:val="ListParagraph"/>
+        <w:numPr>
+          <w:ilvl w:val="0"/>
+          <w:numId w:val="2"/>
+        </w:numPr>
+        <w:rPr>
+          <w:sz w:val="24"/>
+          <w:szCs w:val="24"/>
+        </w:rPr>
+      </w:pPr>
+      <w:r>
+        <w:rPr>
+          <w:sz w:val="24"/>
+          <w:szCs w:val="24"/>
+        </w:rPr>
+        <w:t>Documentation notation in the IDE should be generated</w:t>
+      </w:r>
+    </w:p>
+    <w:p>
+      <w:pPr>
+        <w:pStyle w:val="ListParagraph"/>
+        <w:numPr>
+          <w:ilvl w:val="0"/>
+          <w:numId w:val="2"/>
+        </w:numPr>
+        <w:rPr>
+          <w:sz w:val="24"/>
+          <w:szCs w:val="24"/>
+        </w:rPr>
+      </w:pPr>
+      <w:r>
+        <w:rPr>
+          <w:sz w:val="24"/>
+          <w:szCs w:val="24"/>
+        </w:rPr>
+        <w:t>the image should be retrieved by a REST request usin</w:t>
+      </w:r>
+      <w:r>
+        <w:rPr>
+          <w:sz w:val="24"/>
+          <w:szCs w:val="24"/>
+        </w:rPr>
+        <w:t xml:space="preserve">g </w:t>
+      </w:r>
+      <w:r>
+        <w:rPr>
+          <w:sz w:val="24"/>
+          <w:szCs w:val="24"/>
+        </w:rPr>
+        <w:t>(</w:t>
+      </w:r>
+      <w:hyperlink r:id="rId13" w:history="1">
+        <w:r>
+          <w:rPr>
+            <w:rStyle w:val="Hyperlink"/>
+            <w:sz w:val="24"/>
+            <w:szCs w:val="24"/>
+          </w:rPr>
+          <w:t>https://developer.mapquest.com/documentation/directions-api/</w:t>
+        </w:r>
+      </w:hyperlink>
+      <w:r>
+        <w:rPr>
+          <w:sz w:val="24"/>
+          <w:szCs w:val="24"/>
+        </w:rPr>
+        <w:t>)</w:t>
+      </w:r>
+    </w:p>
+    <w:p>
+      <w:pPr>
+        <w:pStyle w:val="ListParagraph"/>
+        <w:numPr>
+          <w:ilvl w:val="0"/>
+          <w:numId w:val="2"/>
+        </w:numPr>
+        <w:rPr>
+          <w:sz w:val="24"/>
+          <w:szCs w:val="24"/>
+        </w:rPr>
+      </w:pPr>
+      <w:r>
+        <w:rPr>
+          <w:sz w:val="24"/>
+          <w:szCs w:val="24"/>
+        </w:rPr>
+        <w:t>Integration</w:t>
+      </w:r>
+      <w:r>
+        <w:rPr>
+          <w:sz w:val="24"/>
+          <w:szCs w:val="24"/>
+        </w:rPr>
+        <w:t xml:space="preserve"> tests would be a g</w:t>
+      </w:r>
+      <w:r>
+        <w:rPr>
+          <w:sz w:val="24"/>
+          <w:szCs w:val="24"/>
+        </w:rPr>
+        <w:t>ood</w:t>
+      </w:r>
+      <w:r>
+        <w:rPr>
+          <w:sz w:val="24"/>
+          <w:szCs w:val="24"/>
+        </w:rPr>
+        <w:t xml:space="preserve"> extra step</w:t>
+      </w:r>
+      <w:r>
+        <w:rPr>
+          <w:sz w:val="24"/>
+          <w:szCs w:val="24"/>
+        </w:rPr>
+        <w:t>.</w:t>
+      </w:r>
+    </w:p>
+    <w:p>
+      <w:pPr>
+        <w:pStyle w:val="ListParagraph"/>
+        <w:rPr>
+          <w:sz w:val="24"/>
+          <w:szCs w:val="24"/>
+        </w:rPr>
+      </w:pPr>
     </w:p>
     <w:p>
       <w:pPr>
@@ -2256,25 +2789,149 @@
       <w:bookmarkEnd w:id="4"/>
     </w:p>
     <w:p/>
-    <w:p/>
-    <w:p/>
-    <w:p/>
-    <w:p/>
-    <w:p/>
-    <w:p/>
-    <w:p/>
-    <w:p/>
-    <w:p/>
-    <w:p/>
-    <w:p/>
-    <w:p/>
-    <w:p/>
-    <w:p/>
-    <w:p/>
-    <w:p/>
-    <w:p/>
-    <w:p/>
-    <w:p/>
+    <w:p>
+      <w:r>
+        <w:t>The Project should include the following Results:</w:t>
+      </w:r>
+    </w:p>
+    <w:p>
+      <w:pPr>
+        <w:pStyle w:val="ListParagraph"/>
+        <w:numPr>
+          <w:ilvl w:val="0"/>
+          <w:numId w:val="3"/>
+        </w:numPr>
+      </w:pPr>
+      <w:r>
+        <w:t>View Factory interface</w:t>
+      </w:r>
+    </w:p>
+    <w:p>
+      <w:pPr>
+        <w:pStyle w:val="ListParagraph"/>
+        <w:numPr>
+          <w:ilvl w:val="0"/>
+          <w:numId w:val="3"/>
+        </w:numPr>
+      </w:pPr>
+      <w:r>
+        <w:t xml:space="preserve">Data Model interface </w:t>
+      </w:r>
+    </w:p>
+    <w:p>
+      <w:pPr>
+        <w:pStyle w:val="ListParagraph"/>
+        <w:numPr>
+          <w:ilvl w:val="0"/>
+          <w:numId w:val="3"/>
+        </w:numPr>
+      </w:pPr>
+      <w:r>
+        <w:t xml:space="preserve">View handler interface </w:t>
+      </w:r>
+    </w:p>
+    <w:p>
+      <w:pPr>
+        <w:pStyle w:val="ListParagraph"/>
+        <w:numPr>
+          <w:ilvl w:val="0"/>
+          <w:numId w:val="3"/>
+        </w:numPr>
+      </w:pPr>
+      <w:r>
+        <w:t>Packages for views and models</w:t>
+      </w:r>
+    </w:p>
+    <w:p>
+      <w:pPr>
+        <w:pStyle w:val="ListParagraph"/>
+        <w:numPr>
+          <w:ilvl w:val="0"/>
+          <w:numId w:val="3"/>
+        </w:numPr>
+      </w:pPr>
+      <w:proofErr w:type="spellStart"/>
+      <w:r>
+        <w:t>Fxml</w:t>
+      </w:r>
+      <w:proofErr w:type="spellEnd"/>
+      <w:r>
+        <w:t xml:space="preserve"> controllers as components of the main controller</w:t>
+      </w:r>
+    </w:p>
+    <w:p>
+      <w:pPr>
+        <w:pStyle w:val="ListParagraph"/>
+        <w:numPr>
+          <w:ilvl w:val="0"/>
+          <w:numId w:val="3"/>
+        </w:numPr>
+      </w:pPr>
+      <w:r>
+        <w:t>Business logic package should include the controllers</w:t>
+      </w:r>
+    </w:p>
+    <w:p>
+      <w:pPr>
+        <w:pStyle w:val="ListParagraph"/>
+        <w:numPr>
+          <w:ilvl w:val="0"/>
+          <w:numId w:val="3"/>
+        </w:numPr>
+      </w:pPr>
+      <w:r>
+        <w:t xml:space="preserve">Resources Package where the data is handled </w:t>
+      </w:r>
+    </w:p>
+    <w:p>
+      <w:pPr>
+        <w:pStyle w:val="ListParagraph"/>
+        <w:numPr>
+          <w:ilvl w:val="0"/>
+          <w:numId w:val="3"/>
+        </w:numPr>
+      </w:pPr>
+      <w:proofErr w:type="spellStart"/>
+      <w:r>
+        <w:t>Postgress</w:t>
+      </w:r>
+      <w:proofErr w:type="spellEnd"/>
+      <w:r>
+        <w:t xml:space="preserve"> Database </w:t>
+      </w:r>
+      <w:r>
+        <w:t>with the logs and a 1-n relation between tours and logs</w:t>
+      </w:r>
+    </w:p>
+    <w:p>
+      <w:pPr>
+        <w:pStyle w:val="ListParagraph"/>
+        <w:numPr>
+          <w:ilvl w:val="0"/>
+          <w:numId w:val="3"/>
+        </w:numPr>
+      </w:pPr>
+      <w:r>
+        <w:t xml:space="preserve">Resources should be able to request the route in the developer map </w:t>
+      </w:r>
+    </w:p>
+    <w:p>
+      <w:pPr>
+        <w:pStyle w:val="ListParagraph"/>
+        <w:numPr>
+          <w:ilvl w:val="0"/>
+          <w:numId w:val="3"/>
+        </w:numPr>
+      </w:pPr>
+      <w:r>
+        <w:t>Security should be taken in consideration in the methods and the properties</w:t>
+      </w:r>
+    </w:p>
+    <w:p>
+      <w:pPr>
+        <w:pStyle w:val="ListParagraph"/>
+      </w:pPr>
+    </w:p>
     <w:p/>
     <w:p/>
     <w:p/>
@@ -2304,6 +2961,7 @@
           <w:bCs/>
           <w:color w:val="7030A0"/>
         </w:rPr>
+        <w:lastRenderedPageBreak/>
         <w:t>Structure / Design:</w:t>
       </w:r>
       <w:bookmarkEnd w:id="5"/>
@@ -2328,6 +2986,66 @@
       </w:r>
       <w:bookmarkEnd w:id="6"/>
     </w:p>
+    <w:p/>
+    <w:p>
+      <w:r>
+        <w:rPr>
+          <w:noProof/>
+        </w:rPr>
+        <w:drawing>
+          <wp:inline distT="0" distB="0" distL="0" distR="0" wp14:anchorId="41A966D4" wp14:editId="2E9A1F6B">
+            <wp:extent cx="5731510" cy="6325235"/>
+            <wp:effectExtent l="0" t="0" r="2540" b="0"/>
+            <wp:docPr id="2" name="Picture 2"/>
+            <wp:cNvGraphicFramePr>
+              <a:graphicFrameLocks xmlns:a="http://schemas.openxmlformats.org/drawingml/2006/main" noChangeAspect="1"/>
+            </wp:cNvGraphicFramePr>
+            <a:graphic xmlns:a="http://schemas.openxmlformats.org/drawingml/2006/main">
+              <a:graphicData uri="http://schemas.openxmlformats.org/drawingml/2006/picture">
+                <pic:pic xmlns:pic="http://schemas.openxmlformats.org/drawingml/2006/picture">
+                  <pic:nvPicPr>
+                    <pic:cNvPr id="0" name="Picture 3"/>
+                    <pic:cNvPicPr>
+                      <a:picLocks noChangeAspect="1" noChangeArrowheads="1"/>
+                    </pic:cNvPicPr>
+                  </pic:nvPicPr>
+                  <pic:blipFill>
+                    <a:blip r:embed="rId14">
+                      <a:extLst>
+                        <a:ext uri="{28A0092B-C50C-407E-A947-70E740481C1C}">
+                          <a14:useLocalDpi xmlns:a14="http://schemas.microsoft.com/office/drawing/2010/main" val="0"/>
+                        </a:ext>
+                      </a:extLst>
+                    </a:blip>
+                    <a:srcRect/>
+                    <a:stretch>
+                      <a:fillRect/>
+                    </a:stretch>
+                  </pic:blipFill>
+                  <pic:spPr bwMode="auto">
+                    <a:xfrm>
+                      <a:off x="0" y="0"/>
+                      <a:ext cx="5731510" cy="6325235"/>
+                    </a:xfrm>
+                    <a:prstGeom prst="rect">
+                      <a:avLst/>
+                    </a:prstGeom>
+                    <a:noFill/>
+                    <a:ln>
+                      <a:noFill/>
+                    </a:ln>
+                  </pic:spPr>
+                </pic:pic>
+              </a:graphicData>
+            </a:graphic>
+          </wp:inline>
+        </w:drawing>
+      </w:r>
+    </w:p>
+    <w:p/>
+    <w:p/>
+    <w:p/>
+    <w:p/>
     <w:p>
       <w:pPr>
         <w:pStyle w:val="Heading2"/>
@@ -2344,6 +3062,7 @@
         <w:rPr>
           <w:color w:val="7030A0"/>
         </w:rPr>
+        <w:lastRenderedPageBreak/>
         <w:t>Class Diagram:</w:t>
       </w:r>
       <w:bookmarkEnd w:id="7"/>
@@ -2416,6 +3135,7 @@
           <w:bCs/>
           <w:color w:val="7030A0"/>
         </w:rPr>
+        <w:lastRenderedPageBreak/>
         <w:t>Failures:</w:t>
       </w:r>
       <w:bookmarkEnd w:id="9"/>
@@ -2440,6 +3160,115 @@
       </w:r>
       <w:bookmarkEnd w:id="10"/>
     </w:p>
+    <w:p/>
+    <w:p>
+      <w:pPr>
+        <w:pStyle w:val="ListParagraph"/>
+        <w:numPr>
+          <w:ilvl w:val="0"/>
+          <w:numId w:val="4"/>
+        </w:numPr>
+        <w:rPr>
+          <w:sz w:val="24"/>
+          <w:szCs w:val="24"/>
+        </w:rPr>
+      </w:pPr>
+      <w:r>
+        <w:rPr>
+          <w:sz w:val="24"/>
+          <w:szCs w:val="24"/>
+        </w:rPr>
+        <w:t>The rendering of the view is placed in the Presenter, so the interaction between the view and the Presenter is too frequent. If the Presenter renders the view too much, it tends to make it too tightly connected to a particular view.</w:t>
+      </w:r>
+    </w:p>
+    <w:p>
+      <w:pPr>
+        <w:pStyle w:val="ListParagraph"/>
+        <w:numPr>
+          <w:ilvl w:val="0"/>
+          <w:numId w:val="4"/>
+        </w:numPr>
+        <w:rPr>
+          <w:sz w:val="24"/>
+          <w:szCs w:val="24"/>
+        </w:rPr>
+      </w:pPr>
+      <w:r>
+        <w:rPr>
+          <w:sz w:val="24"/>
+          <w:szCs w:val="24"/>
+        </w:rPr>
+        <w:t>Data binding makes bugs hard to debug.</w:t>
+      </w:r>
+    </w:p>
+    <w:p>
+      <w:pPr>
+        <w:pStyle w:val="ListParagraph"/>
+        <w:numPr>
+          <w:ilvl w:val="0"/>
+          <w:numId w:val="4"/>
+        </w:numPr>
+        <w:rPr>
+          <w:sz w:val="24"/>
+          <w:szCs w:val="24"/>
+        </w:rPr>
+      </w:pPr>
+      <w:r>
+        <w:rPr>
+          <w:sz w:val="24"/>
+          <w:szCs w:val="24"/>
+        </w:rPr>
+        <w:t>Large modules</w:t>
+      </w:r>
+    </w:p>
+    <w:p>
+      <w:pPr>
+        <w:pStyle w:val="ListParagraph"/>
+        <w:numPr>
+          <w:ilvl w:val="0"/>
+          <w:numId w:val="4"/>
+        </w:numPr>
+        <w:rPr>
+          <w:sz w:val="24"/>
+          <w:szCs w:val="24"/>
+        </w:rPr>
+      </w:pPr>
+      <w:r>
+        <w:rPr>
+          <w:sz w:val="24"/>
+          <w:szCs w:val="24"/>
+        </w:rPr>
+        <w:t xml:space="preserve">In MVP, your Presenter takes care almost everything because of dumb View, so it will become </w:t>
+      </w:r>
+      <w:r>
+        <w:rPr>
+          <w:sz w:val="24"/>
+          <w:szCs w:val="24"/>
+        </w:rPr>
+        <w:t>big</w:t>
+      </w:r>
+      <w:r>
+        <w:rPr>
+          <w:sz w:val="24"/>
+          <w:szCs w:val="24"/>
+        </w:rPr>
+        <w:t xml:space="preserve"> and complicated gradually. Meanwhile, in MVVP, View</w:t>
+      </w:r>
+      <w:r>
+        <w:rPr>
+          <w:sz w:val="24"/>
+          <w:szCs w:val="24"/>
+        </w:rPr>
+        <w:t>-</w:t>
+      </w:r>
+      <w:r>
+        <w:rPr>
+          <w:sz w:val="24"/>
+          <w:szCs w:val="24"/>
+        </w:rPr>
+        <w:t>Model have support from View, especially Data Binding, you can reduce a part of logic codes.</w:t>
+      </w:r>
+    </w:p>
     <w:p>
       <w:pPr>
         <w:pStyle w:val="Heading2"/>
@@ -2461,6 +3290,55 @@
       <w:bookmarkEnd w:id="11"/>
     </w:p>
     <w:p/>
+    <w:p>
+      <w:pPr>
+        <w:pStyle w:val="ListParagraph"/>
+        <w:numPr>
+          <w:ilvl w:val="0"/>
+          <w:numId w:val="5"/>
+        </w:numPr>
+      </w:pPr>
+      <w:r>
+        <w:rPr>
+          <w:sz w:val="24"/>
+          <w:szCs w:val="24"/>
+        </w:rPr>
+        <w:t>Working with maven without module info and the need to clean frequently</w:t>
+      </w:r>
+    </w:p>
+    <w:p>
+      <w:pPr>
+        <w:pStyle w:val="ListParagraph"/>
+        <w:numPr>
+          <w:ilvl w:val="0"/>
+          <w:numId w:val="5"/>
+        </w:numPr>
+      </w:pPr>
+      <w:r>
+        <w:rPr>
+          <w:sz w:val="24"/>
+          <w:szCs w:val="24"/>
+        </w:rPr>
+        <w:t xml:space="preserve">Scene Builder in IntelliJ is not as good as the </w:t>
+      </w:r>
+      <w:proofErr w:type="spellStart"/>
+      <w:r>
+        <w:rPr>
+          <w:sz w:val="24"/>
+          <w:szCs w:val="24"/>
+        </w:rPr>
+        <w:t>Gloun</w:t>
+      </w:r>
+      <w:proofErr w:type="spellEnd"/>
+      <w:r>
+        <w:rPr>
+          <w:sz w:val="24"/>
+          <w:szCs w:val="24"/>
+        </w:rPr>
+        <w:t xml:space="preserve"> Builder and therefore, the need to switch between them.</w:t>
+      </w:r>
+    </w:p>
+    <w:p/>
     <w:p/>
     <w:p/>
     <w:p/>
@@ -2606,13 +3484,298 @@
       <w:bookmarkEnd w:id="15"/>
     </w:p>
     <w:p/>
+    <w:tbl>
+      <w:tblPr>
+        <w:tblStyle w:val="GridTable6Colorful-Accent3"/>
+        <w:tblW w:w="0" w:type="auto"/>
+        <w:tblLook w:val="04A0" w:firstRow="1" w:lastRow="0" w:firstColumn="1" w:lastColumn="0" w:noHBand="0" w:noVBand="1"/>
+      </w:tblPr>
+      <w:tblGrid>
+        <w:gridCol w:w="4503"/>
+        <w:gridCol w:w="4503"/>
+      </w:tblGrid>
+      <w:tr>
+        <w:trPr>
+          <w:cnfStyle w:val="100000000000" w:firstRow="1" w:lastRow="0" w:firstColumn="0" w:lastColumn="0" w:oddVBand="0" w:evenVBand="0" w:oddHBand="0" w:evenHBand="0" w:firstRowFirstColumn="0" w:firstRowLastColumn="0" w:lastRowFirstColumn="0" w:lastRowLastColumn="0"/>
+        </w:trPr>
+        <w:tc>
+          <w:tcPr>
+            <w:cnfStyle w:val="001000000000" w:firstRow="0" w:lastRow="0" w:firstColumn="1" w:lastColumn="0" w:oddVBand="0" w:evenVBand="0" w:oddHBand="0" w:evenHBand="0" w:firstRowFirstColumn="0" w:firstRowLastColumn="0" w:lastRowFirstColumn="0" w:lastRowLastColumn="0"/>
+            <w:tcW w:w="4508" w:type="dxa"/>
+            <w:tcBorders>
+              <w:top w:val="single" w:sz="8" w:space="0" w:color="auto"/>
+              <w:left w:val="single" w:sz="8" w:space="0" w:color="auto"/>
+              <w:bottom w:val="single" w:sz="8" w:space="0" w:color="auto"/>
+              <w:right w:val="single" w:sz="8" w:space="0" w:color="auto"/>
+            </w:tcBorders>
+          </w:tcPr>
+          <w:p>
+            <w:pPr>
+              <w:rPr>
+                <w:color w:val="auto"/>
+              </w:rPr>
+            </w:pPr>
+            <w:r>
+              <w:rPr>
+                <w:color w:val="auto"/>
+              </w:rPr>
+              <w:t>Date</w:t>
+            </w:r>
+          </w:p>
+        </w:tc>
+        <w:tc>
+          <w:tcPr>
+            <w:tcW w:w="4508" w:type="dxa"/>
+            <w:tcBorders>
+              <w:top w:val="single" w:sz="8" w:space="0" w:color="auto"/>
+              <w:left w:val="single" w:sz="8" w:space="0" w:color="auto"/>
+              <w:bottom w:val="single" w:sz="8" w:space="0" w:color="auto"/>
+              <w:right w:val="single" w:sz="8" w:space="0" w:color="auto"/>
+            </w:tcBorders>
+          </w:tcPr>
+          <w:p>
+            <w:pPr>
+              <w:cnfStyle w:val="100000000000" w:firstRow="1" w:lastRow="0" w:firstColumn="0" w:lastColumn="0" w:oddVBand="0" w:evenVBand="0" w:oddHBand="0" w:evenHBand="0" w:firstRowFirstColumn="0" w:firstRowLastColumn="0" w:lastRowFirstColumn="0" w:lastRowLastColumn="0"/>
+              <w:rPr>
+                <w:color w:val="auto"/>
+              </w:rPr>
+            </w:pPr>
+            <w:r>
+              <w:rPr>
+                <w:color w:val="auto"/>
+              </w:rPr>
+              <w:t>Hours</w:t>
+            </w:r>
+          </w:p>
+        </w:tc>
+      </w:tr>
+      <w:tr>
+        <w:trPr>
+          <w:cnfStyle w:val="000000100000" w:firstRow="0" w:lastRow="0" w:firstColumn="0" w:lastColumn="0" w:oddVBand="0" w:evenVBand="0" w:oddHBand="1" w:evenHBand="0" w:firstRowFirstColumn="0" w:firstRowLastColumn="0" w:lastRowFirstColumn="0" w:lastRowLastColumn="0"/>
+        </w:trPr>
+        <w:tc>
+          <w:tcPr>
+            <w:cnfStyle w:val="001000000000" w:firstRow="0" w:lastRow="0" w:firstColumn="1" w:lastColumn="0" w:oddVBand="0" w:evenVBand="0" w:oddHBand="0" w:evenHBand="0" w:firstRowFirstColumn="0" w:firstRowLastColumn="0" w:lastRowFirstColumn="0" w:lastRowLastColumn="0"/>
+            <w:tcW w:w="4508" w:type="dxa"/>
+            <w:tcBorders>
+              <w:top w:val="single" w:sz="8" w:space="0" w:color="auto"/>
+            </w:tcBorders>
+          </w:tcPr>
+          <w:p>
+            <w:pPr>
+              <w:rPr>
+                <w:color w:val="auto"/>
+              </w:rPr>
+            </w:pPr>
+            <w:r>
+              <w:rPr>
+                <w:color w:val="auto"/>
+              </w:rPr>
+              <w:t>8.3.2021</w:t>
+            </w:r>
+          </w:p>
+        </w:tc>
+        <w:tc>
+          <w:tcPr>
+            <w:tcW w:w="4508" w:type="dxa"/>
+            <w:tcBorders>
+              <w:top w:val="single" w:sz="8" w:space="0" w:color="auto"/>
+            </w:tcBorders>
+          </w:tcPr>
+          <w:p>
+            <w:pPr>
+              <w:cnfStyle w:val="000000100000" w:firstRow="0" w:lastRow="0" w:firstColumn="0" w:lastColumn="0" w:oddVBand="0" w:evenVBand="0" w:oddHBand="1" w:evenHBand="0" w:firstRowFirstColumn="0" w:firstRowLastColumn="0" w:lastRowFirstColumn="0" w:lastRowLastColumn="0"/>
+              <w:rPr>
+                <w:color w:val="auto"/>
+              </w:rPr>
+            </w:pPr>
+            <w:r>
+              <w:rPr>
+                <w:color w:val="auto"/>
+              </w:rPr>
+              <w:t>10 Hr</w:t>
+            </w:r>
+          </w:p>
+        </w:tc>
+      </w:tr>
+      <w:tr>
+        <w:tc>
+          <w:tcPr>
+            <w:cnfStyle w:val="001000000000" w:firstRow="0" w:lastRow="0" w:firstColumn="1" w:lastColumn="0" w:oddVBand="0" w:evenVBand="0" w:oddHBand="0" w:evenHBand="0" w:firstRowFirstColumn="0" w:firstRowLastColumn="0" w:lastRowFirstColumn="0" w:lastRowLastColumn="0"/>
+            <w:tcW w:w="4508" w:type="dxa"/>
+          </w:tcPr>
+          <w:p>
+            <w:pPr>
+              <w:rPr>
+                <w:color w:val="auto"/>
+              </w:rPr>
+            </w:pPr>
+            <w:r>
+              <w:rPr>
+                <w:color w:val="auto"/>
+              </w:rPr>
+              <w:t>10.3.2021</w:t>
+            </w:r>
+          </w:p>
+        </w:tc>
+        <w:tc>
+          <w:tcPr>
+            <w:tcW w:w="4508" w:type="dxa"/>
+          </w:tcPr>
+          <w:p>
+            <w:pPr>
+              <w:cnfStyle w:val="000000000000" w:firstRow="0" w:lastRow="0" w:firstColumn="0" w:lastColumn="0" w:oddVBand="0" w:evenVBand="0" w:oddHBand="0" w:evenHBand="0" w:firstRowFirstColumn="0" w:firstRowLastColumn="0" w:lastRowFirstColumn="0" w:lastRowLastColumn="0"/>
+              <w:rPr>
+                <w:color w:val="auto"/>
+              </w:rPr>
+            </w:pPr>
+            <w:r>
+              <w:rPr>
+                <w:color w:val="auto"/>
+              </w:rPr>
+              <w:t>7 Hr</w:t>
+            </w:r>
+          </w:p>
+        </w:tc>
+      </w:tr>
+      <w:tr>
+        <w:trPr>
+          <w:cnfStyle w:val="000000100000" w:firstRow="0" w:lastRow="0" w:firstColumn="0" w:lastColumn="0" w:oddVBand="0" w:evenVBand="0" w:oddHBand="1" w:evenHBand="0" w:firstRowFirstColumn="0" w:firstRowLastColumn="0" w:lastRowFirstColumn="0" w:lastRowLastColumn="0"/>
+        </w:trPr>
+        <w:tc>
+          <w:tcPr>
+            <w:cnfStyle w:val="001000000000" w:firstRow="0" w:lastRow="0" w:firstColumn="1" w:lastColumn="0" w:oddVBand="0" w:evenVBand="0" w:oddHBand="0" w:evenHBand="0" w:firstRowFirstColumn="0" w:firstRowLastColumn="0" w:lastRowFirstColumn="0" w:lastRowLastColumn="0"/>
+            <w:tcW w:w="4508" w:type="dxa"/>
+          </w:tcPr>
+          <w:p>
+            <w:pPr>
+              <w:rPr>
+                <w:color w:val="auto"/>
+              </w:rPr>
+            </w:pPr>
+            <w:r>
+              <w:rPr>
+                <w:color w:val="auto"/>
+              </w:rPr>
+              <w:t>21.3.2021</w:t>
+            </w:r>
+          </w:p>
+        </w:tc>
+        <w:tc>
+          <w:tcPr>
+            <w:tcW w:w="4508" w:type="dxa"/>
+          </w:tcPr>
+          <w:p>
+            <w:pPr>
+              <w:cnfStyle w:val="000000100000" w:firstRow="0" w:lastRow="0" w:firstColumn="0" w:lastColumn="0" w:oddVBand="0" w:evenVBand="0" w:oddHBand="1" w:evenHBand="0" w:firstRowFirstColumn="0" w:firstRowLastColumn="0" w:lastRowFirstColumn="0" w:lastRowLastColumn="0"/>
+              <w:rPr>
+                <w:color w:val="auto"/>
+              </w:rPr>
+            </w:pPr>
+            <w:r>
+              <w:rPr>
+                <w:color w:val="auto"/>
+              </w:rPr>
+              <w:t>6 Hr</w:t>
+            </w:r>
+          </w:p>
+        </w:tc>
+      </w:tr>
+      <w:tr>
+        <w:tc>
+          <w:tcPr>
+            <w:cnfStyle w:val="001000000000" w:firstRow="0" w:lastRow="0" w:firstColumn="1" w:lastColumn="0" w:oddVBand="0" w:evenVBand="0" w:oddHBand="0" w:evenHBand="0" w:firstRowFirstColumn="0" w:firstRowLastColumn="0" w:lastRowFirstColumn="0" w:lastRowLastColumn="0"/>
+            <w:tcW w:w="4508" w:type="dxa"/>
+          </w:tcPr>
+          <w:p>
+            <w:pPr>
+              <w:rPr>
+                <w:color w:val="auto"/>
+              </w:rPr>
+            </w:pPr>
+          </w:p>
+        </w:tc>
+        <w:tc>
+          <w:tcPr>
+            <w:tcW w:w="4508" w:type="dxa"/>
+          </w:tcPr>
+          <w:p>
+            <w:pPr>
+              <w:cnfStyle w:val="000000000000" w:firstRow="0" w:lastRow="0" w:firstColumn="0" w:lastColumn="0" w:oddVBand="0" w:evenVBand="0" w:oddHBand="0" w:evenHBand="0" w:firstRowFirstColumn="0" w:firstRowLastColumn="0" w:lastRowFirstColumn="0" w:lastRowLastColumn="0"/>
+              <w:rPr>
+                <w:color w:val="auto"/>
+              </w:rPr>
+            </w:pPr>
+          </w:p>
+        </w:tc>
+      </w:tr>
+      <w:tr>
+        <w:trPr>
+          <w:cnfStyle w:val="000000100000" w:firstRow="0" w:lastRow="0" w:firstColumn="0" w:lastColumn="0" w:oddVBand="0" w:evenVBand="0" w:oddHBand="1" w:evenHBand="0" w:firstRowFirstColumn="0" w:firstRowLastColumn="0" w:lastRowFirstColumn="0" w:lastRowLastColumn="0"/>
+        </w:trPr>
+        <w:tc>
+          <w:tcPr>
+            <w:cnfStyle w:val="001000000000" w:firstRow="0" w:lastRow="0" w:firstColumn="1" w:lastColumn="0" w:oddVBand="0" w:evenVBand="0" w:oddHBand="0" w:evenHBand="0" w:firstRowFirstColumn="0" w:firstRowLastColumn="0" w:lastRowFirstColumn="0" w:lastRowLastColumn="0"/>
+            <w:tcW w:w="4508" w:type="dxa"/>
+          </w:tcPr>
+          <w:p>
+            <w:pPr>
+              <w:rPr>
+                <w:color w:val="auto"/>
+              </w:rPr>
+            </w:pPr>
+          </w:p>
+        </w:tc>
+        <w:tc>
+          <w:tcPr>
+            <w:tcW w:w="4508" w:type="dxa"/>
+          </w:tcPr>
+          <w:p>
+            <w:pPr>
+              <w:cnfStyle w:val="000000100000" w:firstRow="0" w:lastRow="0" w:firstColumn="0" w:lastColumn="0" w:oddVBand="0" w:evenVBand="0" w:oddHBand="1" w:evenHBand="0" w:firstRowFirstColumn="0" w:firstRowLastColumn="0" w:lastRowFirstColumn="0" w:lastRowLastColumn="0"/>
+              <w:rPr>
+                <w:color w:val="auto"/>
+              </w:rPr>
+            </w:pPr>
+          </w:p>
+        </w:tc>
+      </w:tr>
+      <w:tr>
+        <w:tc>
+          <w:tcPr>
+            <w:cnfStyle w:val="001000000000" w:firstRow="0" w:lastRow="0" w:firstColumn="1" w:lastColumn="0" w:oddVBand="0" w:evenVBand="0" w:oddHBand="0" w:evenHBand="0" w:firstRowFirstColumn="0" w:firstRowLastColumn="0" w:lastRowFirstColumn="0" w:lastRowLastColumn="0"/>
+            <w:tcW w:w="4508" w:type="dxa"/>
+          </w:tcPr>
+          <w:p>
+            <w:pPr>
+              <w:rPr>
+                <w:color w:val="auto"/>
+              </w:rPr>
+            </w:pPr>
+          </w:p>
+        </w:tc>
+        <w:tc>
+          <w:tcPr>
+            <w:tcW w:w="4508" w:type="dxa"/>
+          </w:tcPr>
+          <w:p>
+            <w:pPr>
+              <w:cnfStyle w:val="000000000000" w:firstRow="0" w:lastRow="0" w:firstColumn="0" w:lastColumn="0" w:oddVBand="0" w:evenVBand="0" w:oddHBand="0" w:evenHBand="0" w:firstRowFirstColumn="0" w:firstRowLastColumn="0" w:lastRowFirstColumn="0" w:lastRowLastColumn="0"/>
+              <w:rPr>
+                <w:color w:val="auto"/>
+              </w:rPr>
+            </w:pPr>
+          </w:p>
+        </w:tc>
+      </w:tr>
+    </w:tbl>
     <w:p/>
     <w:p/>
     <w:p/>
     <w:p/>
     <w:sectPr>
-      <w:headerReference w:type="default" r:id="rId11"/>
-      <w:footerReference w:type="default" r:id="rId12"/>
+      <w:headerReference w:type="default" r:id="rId15"/>
+      <w:footerReference w:type="default" r:id="rId16"/>
       <w:pgSz w:w="11906" w:h="16838"/>
       <w:pgMar w:top="1440" w:right="1440" w:bottom="1440" w:left="1440" w:header="708" w:footer="708" w:gutter="0"/>
       <w:pgNumType w:start="0"/>
@@ -2768,6 +3931,232 @@
 <file path=word/numbering.xml><?xml version="1.0" encoding="utf-8"?>
 <w:numbering xmlns:wpc="http://schemas.microsoft.com/office/word/2010/wordprocessingCanvas" xmlns:cx="http://schemas.microsoft.com/office/drawing/2014/chartex" xmlns:cx1="http://schemas.microsoft.com/office/drawing/2015/9/8/chartex" xmlns:cx2="http://schemas.microsoft.com/office/drawing/2015/10/21/chartex" xmlns:cx3="http://schemas.microsoft.com/office/drawing/2016/5/9/chartex" xmlns:cx4="http://schemas.microsoft.com/office/drawing/2016/5/10/chartex" xmlns:cx5="http://schemas.microsoft.com/office/drawing/2016/5/11/chartex" xmlns:cx6="http://schemas.microsoft.com/office/drawing/2016/5/12/chartex" xmlns:cx7="http://schemas.microsoft.com/office/drawing/2016/5/13/chartex" xmlns:cx8="http://schemas.microsoft.com/office/drawing/2016/5/14/chartex" xmlns:mc="http://schemas.openxmlformats.org/markup-compatibility/2006" xmlns:aink="http://schemas.microsoft.com/office/drawing/2016/ink" xmlns:am3d="http://schemas.microsoft.com/office/drawing/2017/model3d" xmlns:o="urn:schemas-microsoft-com:office:office" xmlns:r="http://schemas.openxmlformats.org/officeDocument/2006/relationships" xmlns:m="http://schemas.openxmlformats.org/officeDocument/2006/math" xmlns:v="urn:schemas-microsoft-com:vml" xmlns:wp14="http://schemas.microsoft.com/office/word/2010/wordprocessingDrawing" xmlns:wp="http://schemas.openxmlformats.org/drawingml/2006/wordprocessingDrawing" xmlns:w10="urn:schemas-microsoft-com:office:word" xmlns:w="http://schemas.openxmlformats.org/wordprocessingml/2006/main" xmlns:w14="http://schemas.microsoft.com/office/word/2010/wordml" xmlns:w15="http://schemas.microsoft.com/office/word/2012/wordml" xmlns:w16cex="http://schemas.microsoft.com/office/word/2018/wordml/cex" xmlns:w16cid="http://schemas.microsoft.com/office/word/2016/wordml/cid" xmlns:w16="http://schemas.microsoft.com/office/word/2018/wordml" xmlns:w16se="http://schemas.microsoft.com/office/word/2015/wordml/symex" xmlns:wpg="http://schemas.microsoft.com/office/word/2010/wordprocessingGroup" xmlns:wpi="http://schemas.microsoft.com/office/word/2010/wordprocessingInk" xmlns:wne="http://schemas.microsoft.com/office/word/2006/wordml" xmlns:wps="http://schemas.microsoft.com/office/word/2010/wordprocessingShape" mc:Ignorable="w14 w15 w16se w16cid w16 w16cex wp14">
   <w:abstractNum w:abstractNumId="0" w15:restartNumberingAfterBreak="0">
+    <w:nsid w:val="14CC0055"/>
+    <w:multiLevelType w:val="hybridMultilevel"/>
+    <w:tmpl w:val="BA0017CC"/>
+    <w:lvl w:ilvl="0" w:tplc="20000001">
+      <w:start w:val="1"/>
+      <w:numFmt w:val="bullet"/>
+      <w:lvlText w:val=""/>
+      <w:lvlJc w:val="left"/>
+      <w:pPr>
+        <w:ind w:left="720" w:hanging="360"/>
+      </w:pPr>
+      <w:rPr>
+        <w:rFonts w:ascii="Symbol" w:hAnsi="Symbol" w:hint="default"/>
+      </w:rPr>
+    </w:lvl>
+    <w:lvl w:ilvl="1" w:tplc="20000003" w:tentative="1">
+      <w:start w:val="1"/>
+      <w:numFmt w:val="bullet"/>
+      <w:lvlText w:val="o"/>
+      <w:lvlJc w:val="left"/>
+      <w:pPr>
+        <w:ind w:left="1440" w:hanging="360"/>
+      </w:pPr>
+      <w:rPr>
+        <w:rFonts w:ascii="Courier New" w:hAnsi="Courier New" w:cs="Courier New" w:hint="default"/>
+      </w:rPr>
+    </w:lvl>
+    <w:lvl w:ilvl="2" w:tplc="20000005" w:tentative="1">
+      <w:start w:val="1"/>
+      <w:numFmt w:val="bullet"/>
+      <w:lvlText w:val=""/>
+      <w:lvlJc w:val="left"/>
+      <w:pPr>
+        <w:ind w:left="2160" w:hanging="360"/>
+      </w:pPr>
+      <w:rPr>
+        <w:rFonts w:ascii="Wingdings" w:hAnsi="Wingdings" w:hint="default"/>
+      </w:rPr>
+    </w:lvl>
+    <w:lvl w:ilvl="3" w:tplc="20000001" w:tentative="1">
+      <w:start w:val="1"/>
+      <w:numFmt w:val="bullet"/>
+      <w:lvlText w:val=""/>
+      <w:lvlJc w:val="left"/>
+      <w:pPr>
+        <w:ind w:left="2880" w:hanging="360"/>
+      </w:pPr>
+      <w:rPr>
+        <w:rFonts w:ascii="Symbol" w:hAnsi="Symbol" w:hint="default"/>
+      </w:rPr>
+    </w:lvl>
+    <w:lvl w:ilvl="4" w:tplc="20000003" w:tentative="1">
+      <w:start w:val="1"/>
+      <w:numFmt w:val="bullet"/>
+      <w:lvlText w:val="o"/>
+      <w:lvlJc w:val="left"/>
+      <w:pPr>
+        <w:ind w:left="3600" w:hanging="360"/>
+      </w:pPr>
+      <w:rPr>
+        <w:rFonts w:ascii="Courier New" w:hAnsi="Courier New" w:cs="Courier New" w:hint="default"/>
+      </w:rPr>
+    </w:lvl>
+    <w:lvl w:ilvl="5" w:tplc="20000005" w:tentative="1">
+      <w:start w:val="1"/>
+      <w:numFmt w:val="bullet"/>
+      <w:lvlText w:val=""/>
+      <w:lvlJc w:val="left"/>
+      <w:pPr>
+        <w:ind w:left="4320" w:hanging="360"/>
+      </w:pPr>
+      <w:rPr>
+        <w:rFonts w:ascii="Wingdings" w:hAnsi="Wingdings" w:hint="default"/>
+      </w:rPr>
+    </w:lvl>
+    <w:lvl w:ilvl="6" w:tplc="20000001" w:tentative="1">
+      <w:start w:val="1"/>
+      <w:numFmt w:val="bullet"/>
+      <w:lvlText w:val=""/>
+      <w:lvlJc w:val="left"/>
+      <w:pPr>
+        <w:ind w:left="5040" w:hanging="360"/>
+      </w:pPr>
+      <w:rPr>
+        <w:rFonts w:ascii="Symbol" w:hAnsi="Symbol" w:hint="default"/>
+      </w:rPr>
+    </w:lvl>
+    <w:lvl w:ilvl="7" w:tplc="20000003" w:tentative="1">
+      <w:start w:val="1"/>
+      <w:numFmt w:val="bullet"/>
+      <w:lvlText w:val="o"/>
+      <w:lvlJc w:val="left"/>
+      <w:pPr>
+        <w:ind w:left="5760" w:hanging="360"/>
+      </w:pPr>
+      <w:rPr>
+        <w:rFonts w:ascii="Courier New" w:hAnsi="Courier New" w:cs="Courier New" w:hint="default"/>
+      </w:rPr>
+    </w:lvl>
+    <w:lvl w:ilvl="8" w:tplc="20000005" w:tentative="1">
+      <w:start w:val="1"/>
+      <w:numFmt w:val="bullet"/>
+      <w:lvlText w:val=""/>
+      <w:lvlJc w:val="left"/>
+      <w:pPr>
+        <w:ind w:left="6480" w:hanging="360"/>
+      </w:pPr>
+      <w:rPr>
+        <w:rFonts w:ascii="Wingdings" w:hAnsi="Wingdings" w:hint="default"/>
+      </w:rPr>
+    </w:lvl>
+  </w:abstractNum>
+  <w:abstractNum w:abstractNumId="1" w15:restartNumberingAfterBreak="0">
+    <w:nsid w:val="19396188"/>
+    <w:multiLevelType w:val="hybridMultilevel"/>
+    <w:tmpl w:val="B0400A56"/>
+    <w:lvl w:ilvl="0" w:tplc="20000001">
+      <w:start w:val="1"/>
+      <w:numFmt w:val="bullet"/>
+      <w:lvlText w:val=""/>
+      <w:lvlJc w:val="left"/>
+      <w:pPr>
+        <w:ind w:left="720" w:hanging="360"/>
+      </w:pPr>
+      <w:rPr>
+        <w:rFonts w:ascii="Symbol" w:hAnsi="Symbol" w:hint="default"/>
+      </w:rPr>
+    </w:lvl>
+    <w:lvl w:ilvl="1" w:tplc="20000003" w:tentative="1">
+      <w:start w:val="1"/>
+      <w:numFmt w:val="bullet"/>
+      <w:lvlText w:val="o"/>
+      <w:lvlJc w:val="left"/>
+      <w:pPr>
+        <w:ind w:left="1440" w:hanging="360"/>
+      </w:pPr>
+      <w:rPr>
+        <w:rFonts w:ascii="Courier New" w:hAnsi="Courier New" w:cs="Courier New" w:hint="default"/>
+      </w:rPr>
+    </w:lvl>
+    <w:lvl w:ilvl="2" w:tplc="20000005" w:tentative="1">
+      <w:start w:val="1"/>
+      <w:numFmt w:val="bullet"/>
+      <w:lvlText w:val=""/>
+      <w:lvlJc w:val="left"/>
+      <w:pPr>
+        <w:ind w:left="2160" w:hanging="360"/>
+      </w:pPr>
+      <w:rPr>
+        <w:rFonts w:ascii="Wingdings" w:hAnsi="Wingdings" w:hint="default"/>
+      </w:rPr>
+    </w:lvl>
+    <w:lvl w:ilvl="3" w:tplc="20000001" w:tentative="1">
+      <w:start w:val="1"/>
+      <w:numFmt w:val="bullet"/>
+      <w:lvlText w:val=""/>
+      <w:lvlJc w:val="left"/>
+      <w:pPr>
+        <w:ind w:left="2880" w:hanging="360"/>
+      </w:pPr>
+      <w:rPr>
+        <w:rFonts w:ascii="Symbol" w:hAnsi="Symbol" w:hint="default"/>
+      </w:rPr>
+    </w:lvl>
+    <w:lvl w:ilvl="4" w:tplc="20000003" w:tentative="1">
+      <w:start w:val="1"/>
+      <w:numFmt w:val="bullet"/>
+      <w:lvlText w:val="o"/>
+      <w:lvlJc w:val="left"/>
+      <w:pPr>
+        <w:ind w:left="3600" w:hanging="360"/>
+      </w:pPr>
+      <w:rPr>
+        <w:rFonts w:ascii="Courier New" w:hAnsi="Courier New" w:cs="Courier New" w:hint="default"/>
+      </w:rPr>
+    </w:lvl>
+    <w:lvl w:ilvl="5" w:tplc="20000005" w:tentative="1">
+      <w:start w:val="1"/>
+      <w:numFmt w:val="bullet"/>
+      <w:lvlText w:val=""/>
+      <w:lvlJc w:val="left"/>
+      <w:pPr>
+        <w:ind w:left="4320" w:hanging="360"/>
+      </w:pPr>
+      <w:rPr>
+        <w:rFonts w:ascii="Wingdings" w:hAnsi="Wingdings" w:hint="default"/>
+      </w:rPr>
+    </w:lvl>
+    <w:lvl w:ilvl="6" w:tplc="20000001" w:tentative="1">
+      <w:start w:val="1"/>
+      <w:numFmt w:val="bullet"/>
+      <w:lvlText w:val=""/>
+      <w:lvlJc w:val="left"/>
+      <w:pPr>
+        <w:ind w:left="5040" w:hanging="360"/>
+      </w:pPr>
+      <w:rPr>
+        <w:rFonts w:ascii="Symbol" w:hAnsi="Symbol" w:hint="default"/>
+      </w:rPr>
+    </w:lvl>
+    <w:lvl w:ilvl="7" w:tplc="20000003" w:tentative="1">
+      <w:start w:val="1"/>
+      <w:numFmt w:val="bullet"/>
+      <w:lvlText w:val="o"/>
+      <w:lvlJc w:val="left"/>
+      <w:pPr>
+        <w:ind w:left="5760" w:hanging="360"/>
+      </w:pPr>
+      <w:rPr>
+        <w:rFonts w:ascii="Courier New" w:hAnsi="Courier New" w:cs="Courier New" w:hint="default"/>
+      </w:rPr>
+    </w:lvl>
+    <w:lvl w:ilvl="8" w:tplc="20000005" w:tentative="1">
+      <w:start w:val="1"/>
+      <w:numFmt w:val="bullet"/>
+      <w:lvlText w:val=""/>
+      <w:lvlJc w:val="left"/>
+      <w:pPr>
+        <w:ind w:left="6480" w:hanging="360"/>
+      </w:pPr>
+      <w:rPr>
+        <w:rFonts w:ascii="Wingdings" w:hAnsi="Wingdings" w:hint="default"/>
+      </w:rPr>
+    </w:lvl>
+  </w:abstractNum>
+  <w:abstractNum w:abstractNumId="2" w15:restartNumberingAfterBreak="0">
     <w:nsid w:val="2252675F"/>
     <w:multiLevelType w:val="multilevel"/>
     <w:tmpl w:val="ECAC392E"/>
@@ -2888,8 +4277,246 @@
       </w:rPr>
     </w:lvl>
   </w:abstractNum>
+  <w:abstractNum w:abstractNumId="3" w15:restartNumberingAfterBreak="0">
+    <w:nsid w:val="75D71690"/>
+    <w:multiLevelType w:val="hybridMultilevel"/>
+    <w:tmpl w:val="70340DCA"/>
+    <w:lvl w:ilvl="0" w:tplc="20000001">
+      <w:start w:val="1"/>
+      <w:numFmt w:val="bullet"/>
+      <w:lvlText w:val=""/>
+      <w:lvlJc w:val="left"/>
+      <w:pPr>
+        <w:ind w:left="720" w:hanging="360"/>
+      </w:pPr>
+      <w:rPr>
+        <w:rFonts w:ascii="Symbol" w:hAnsi="Symbol" w:hint="default"/>
+      </w:rPr>
+    </w:lvl>
+    <w:lvl w:ilvl="1" w:tplc="20000003" w:tentative="1">
+      <w:start w:val="1"/>
+      <w:numFmt w:val="bullet"/>
+      <w:lvlText w:val="o"/>
+      <w:lvlJc w:val="left"/>
+      <w:pPr>
+        <w:ind w:left="1440" w:hanging="360"/>
+      </w:pPr>
+      <w:rPr>
+        <w:rFonts w:ascii="Courier New" w:hAnsi="Courier New" w:cs="Courier New" w:hint="default"/>
+      </w:rPr>
+    </w:lvl>
+    <w:lvl w:ilvl="2" w:tplc="20000005" w:tentative="1">
+      <w:start w:val="1"/>
+      <w:numFmt w:val="bullet"/>
+      <w:lvlText w:val=""/>
+      <w:lvlJc w:val="left"/>
+      <w:pPr>
+        <w:ind w:left="2160" w:hanging="360"/>
+      </w:pPr>
+      <w:rPr>
+        <w:rFonts w:ascii="Wingdings" w:hAnsi="Wingdings" w:hint="default"/>
+      </w:rPr>
+    </w:lvl>
+    <w:lvl w:ilvl="3" w:tplc="20000001" w:tentative="1">
+      <w:start w:val="1"/>
+      <w:numFmt w:val="bullet"/>
+      <w:lvlText w:val=""/>
+      <w:lvlJc w:val="left"/>
+      <w:pPr>
+        <w:ind w:left="2880" w:hanging="360"/>
+      </w:pPr>
+      <w:rPr>
+        <w:rFonts w:ascii="Symbol" w:hAnsi="Symbol" w:hint="default"/>
+      </w:rPr>
+    </w:lvl>
+    <w:lvl w:ilvl="4" w:tplc="20000003" w:tentative="1">
+      <w:start w:val="1"/>
+      <w:numFmt w:val="bullet"/>
+      <w:lvlText w:val="o"/>
+      <w:lvlJc w:val="left"/>
+      <w:pPr>
+        <w:ind w:left="3600" w:hanging="360"/>
+      </w:pPr>
+      <w:rPr>
+        <w:rFonts w:ascii="Courier New" w:hAnsi="Courier New" w:cs="Courier New" w:hint="default"/>
+      </w:rPr>
+    </w:lvl>
+    <w:lvl w:ilvl="5" w:tplc="20000005" w:tentative="1">
+      <w:start w:val="1"/>
+      <w:numFmt w:val="bullet"/>
+      <w:lvlText w:val=""/>
+      <w:lvlJc w:val="left"/>
+      <w:pPr>
+        <w:ind w:left="4320" w:hanging="360"/>
+      </w:pPr>
+      <w:rPr>
+        <w:rFonts w:ascii="Wingdings" w:hAnsi="Wingdings" w:hint="default"/>
+      </w:rPr>
+    </w:lvl>
+    <w:lvl w:ilvl="6" w:tplc="20000001" w:tentative="1">
+      <w:start w:val="1"/>
+      <w:numFmt w:val="bullet"/>
+      <w:lvlText w:val=""/>
+      <w:lvlJc w:val="left"/>
+      <w:pPr>
+        <w:ind w:left="5040" w:hanging="360"/>
+      </w:pPr>
+      <w:rPr>
+        <w:rFonts w:ascii="Symbol" w:hAnsi="Symbol" w:hint="default"/>
+      </w:rPr>
+    </w:lvl>
+    <w:lvl w:ilvl="7" w:tplc="20000003" w:tentative="1">
+      <w:start w:val="1"/>
+      <w:numFmt w:val="bullet"/>
+      <w:lvlText w:val="o"/>
+      <w:lvlJc w:val="left"/>
+      <w:pPr>
+        <w:ind w:left="5760" w:hanging="360"/>
+      </w:pPr>
+      <w:rPr>
+        <w:rFonts w:ascii="Courier New" w:hAnsi="Courier New" w:cs="Courier New" w:hint="default"/>
+      </w:rPr>
+    </w:lvl>
+    <w:lvl w:ilvl="8" w:tplc="20000005" w:tentative="1">
+      <w:start w:val="1"/>
+      <w:numFmt w:val="bullet"/>
+      <w:lvlText w:val=""/>
+      <w:lvlJc w:val="left"/>
+      <w:pPr>
+        <w:ind w:left="6480" w:hanging="360"/>
+      </w:pPr>
+      <w:rPr>
+        <w:rFonts w:ascii="Wingdings" w:hAnsi="Wingdings" w:hint="default"/>
+      </w:rPr>
+    </w:lvl>
+  </w:abstractNum>
+  <w:abstractNum w:abstractNumId="4" w15:restartNumberingAfterBreak="0">
+    <w:nsid w:val="7C0F1BAD"/>
+    <w:multiLevelType w:val="hybridMultilevel"/>
+    <w:tmpl w:val="E46ED578"/>
+    <w:lvl w:ilvl="0" w:tplc="20000001">
+      <w:start w:val="1"/>
+      <w:numFmt w:val="bullet"/>
+      <w:lvlText w:val=""/>
+      <w:lvlJc w:val="left"/>
+      <w:pPr>
+        <w:ind w:left="720" w:hanging="360"/>
+      </w:pPr>
+      <w:rPr>
+        <w:rFonts w:ascii="Symbol" w:hAnsi="Symbol" w:hint="default"/>
+      </w:rPr>
+    </w:lvl>
+    <w:lvl w:ilvl="1" w:tplc="20000003" w:tentative="1">
+      <w:start w:val="1"/>
+      <w:numFmt w:val="bullet"/>
+      <w:lvlText w:val="o"/>
+      <w:lvlJc w:val="left"/>
+      <w:pPr>
+        <w:ind w:left="1440" w:hanging="360"/>
+      </w:pPr>
+      <w:rPr>
+        <w:rFonts w:ascii="Courier New" w:hAnsi="Courier New" w:cs="Courier New" w:hint="default"/>
+      </w:rPr>
+    </w:lvl>
+    <w:lvl w:ilvl="2" w:tplc="20000005" w:tentative="1">
+      <w:start w:val="1"/>
+      <w:numFmt w:val="bullet"/>
+      <w:lvlText w:val=""/>
+      <w:lvlJc w:val="left"/>
+      <w:pPr>
+        <w:ind w:left="2160" w:hanging="360"/>
+      </w:pPr>
+      <w:rPr>
+        <w:rFonts w:ascii="Wingdings" w:hAnsi="Wingdings" w:hint="default"/>
+      </w:rPr>
+    </w:lvl>
+    <w:lvl w:ilvl="3" w:tplc="20000001" w:tentative="1">
+      <w:start w:val="1"/>
+      <w:numFmt w:val="bullet"/>
+      <w:lvlText w:val=""/>
+      <w:lvlJc w:val="left"/>
+      <w:pPr>
+        <w:ind w:left="2880" w:hanging="360"/>
+      </w:pPr>
+      <w:rPr>
+        <w:rFonts w:ascii="Symbol" w:hAnsi="Symbol" w:hint="default"/>
+      </w:rPr>
+    </w:lvl>
+    <w:lvl w:ilvl="4" w:tplc="20000003" w:tentative="1">
+      <w:start w:val="1"/>
+      <w:numFmt w:val="bullet"/>
+      <w:lvlText w:val="o"/>
+      <w:lvlJc w:val="left"/>
+      <w:pPr>
+        <w:ind w:left="3600" w:hanging="360"/>
+      </w:pPr>
+      <w:rPr>
+        <w:rFonts w:ascii="Courier New" w:hAnsi="Courier New" w:cs="Courier New" w:hint="default"/>
+      </w:rPr>
+    </w:lvl>
+    <w:lvl w:ilvl="5" w:tplc="20000005" w:tentative="1">
+      <w:start w:val="1"/>
+      <w:numFmt w:val="bullet"/>
+      <w:lvlText w:val=""/>
+      <w:lvlJc w:val="left"/>
+      <w:pPr>
+        <w:ind w:left="4320" w:hanging="360"/>
+      </w:pPr>
+      <w:rPr>
+        <w:rFonts w:ascii="Wingdings" w:hAnsi="Wingdings" w:hint="default"/>
+      </w:rPr>
+    </w:lvl>
+    <w:lvl w:ilvl="6" w:tplc="20000001" w:tentative="1">
+      <w:start w:val="1"/>
+      <w:numFmt w:val="bullet"/>
+      <w:lvlText w:val=""/>
+      <w:lvlJc w:val="left"/>
+      <w:pPr>
+        <w:ind w:left="5040" w:hanging="360"/>
+      </w:pPr>
+      <w:rPr>
+        <w:rFonts w:ascii="Symbol" w:hAnsi="Symbol" w:hint="default"/>
+      </w:rPr>
+    </w:lvl>
+    <w:lvl w:ilvl="7" w:tplc="20000003" w:tentative="1">
+      <w:start w:val="1"/>
+      <w:numFmt w:val="bullet"/>
+      <w:lvlText w:val="o"/>
+      <w:lvlJc w:val="left"/>
+      <w:pPr>
+        <w:ind w:left="5760" w:hanging="360"/>
+      </w:pPr>
+      <w:rPr>
+        <w:rFonts w:ascii="Courier New" w:hAnsi="Courier New" w:cs="Courier New" w:hint="default"/>
+      </w:rPr>
+    </w:lvl>
+    <w:lvl w:ilvl="8" w:tplc="20000005" w:tentative="1">
+      <w:start w:val="1"/>
+      <w:numFmt w:val="bullet"/>
+      <w:lvlText w:val=""/>
+      <w:lvlJc w:val="left"/>
+      <w:pPr>
+        <w:ind w:left="6480" w:hanging="360"/>
+      </w:pPr>
+      <w:rPr>
+        <w:rFonts w:ascii="Wingdings" w:hAnsi="Wingdings" w:hint="default"/>
+      </w:rPr>
+    </w:lvl>
+  </w:abstractNum>
   <w:num w:numId="1">
+    <w:abstractNumId w:val="2"/>
+  </w:num>
+  <w:num w:numId="2">
+    <w:abstractNumId w:val="1"/>
+  </w:num>
+  <w:num w:numId="3">
     <w:abstractNumId w:val="0"/>
+  </w:num>
+  <w:num w:numId="4">
+    <w:abstractNumId w:val="4"/>
+  </w:num>
+  <w:num w:numId="5">
+    <w:abstractNumId w:val="3"/>
   </w:num>
 </w:numbering>
 </file>
@@ -3571,6 +5198,290 @@
       <w:ind w:left="220"/>
     </w:pPr>
   </w:style>
+  <w:style w:type="character" w:styleId="UnresolvedMention">
+    <w:name w:val="Unresolved Mention"/>
+    <w:basedOn w:val="DefaultParagraphFont"/>
+    <w:uiPriority w:val="99"/>
+    <w:semiHidden/>
+    <w:unhideWhenUsed/>
+    <w:rsid w:val="00E16879"/>
+    <w:rPr>
+      <w:color w:val="605E5C"/>
+      <w:shd w:val="clear" w:color="auto" w:fill="E1DFDD"/>
+    </w:rPr>
+  </w:style>
+  <w:style w:type="table" w:styleId="TableGrid">
+    <w:name w:val="Table Grid"/>
+    <w:basedOn w:val="TableNormal"/>
+    <w:uiPriority w:val="39"/>
+    <w:rsid w:val="00E337A5"/>
+    <w:pPr>
+      <w:spacing w:after="0" w:line="240" w:lineRule="auto"/>
+    </w:pPr>
+    <w:tblPr>
+      <w:tblBorders>
+        <w:top w:val="single" w:sz="4" w:space="0" w:color="auto"/>
+        <w:left w:val="single" w:sz="4" w:space="0" w:color="auto"/>
+        <w:bottom w:val="single" w:sz="4" w:space="0" w:color="auto"/>
+        <w:right w:val="single" w:sz="4" w:space="0" w:color="auto"/>
+        <w:insideH w:val="single" w:sz="4" w:space="0" w:color="auto"/>
+        <w:insideV w:val="single" w:sz="4" w:space="0" w:color="auto"/>
+      </w:tblBorders>
+    </w:tblPr>
+  </w:style>
+  <w:style w:type="table" w:styleId="GridTable1Light">
+    <w:name w:val="Grid Table 1 Light"/>
+    <w:basedOn w:val="TableNormal"/>
+    <w:uiPriority w:val="46"/>
+    <w:rsid w:val="00E337A5"/>
+    <w:pPr>
+      <w:spacing w:after="0" w:line="240" w:lineRule="auto"/>
+    </w:pPr>
+    <w:tblPr>
+      <w:tblStyleRowBandSize w:val="1"/>
+      <w:tblStyleColBandSize w:val="1"/>
+      <w:tblBorders>
+        <w:top w:val="single" w:sz="4" w:space="0" w:color="999999" w:themeColor="text1" w:themeTint="66"/>
+        <w:left w:val="single" w:sz="4" w:space="0" w:color="999999" w:themeColor="text1" w:themeTint="66"/>
+        <w:bottom w:val="single" w:sz="4" w:space="0" w:color="999999" w:themeColor="text1" w:themeTint="66"/>
+        <w:right w:val="single" w:sz="4" w:space="0" w:color="999999" w:themeColor="text1" w:themeTint="66"/>
+        <w:insideH w:val="single" w:sz="4" w:space="0" w:color="999999" w:themeColor="text1" w:themeTint="66"/>
+        <w:insideV w:val="single" w:sz="4" w:space="0" w:color="999999" w:themeColor="text1" w:themeTint="66"/>
+      </w:tblBorders>
+    </w:tblPr>
+    <w:tblStylePr w:type="firstRow">
+      <w:rPr>
+        <w:b/>
+        <w:bCs/>
+      </w:rPr>
+      <w:tblPr/>
+      <w:tcPr>
+        <w:tcBorders>
+          <w:bottom w:val="single" w:sz="12" w:space="0" w:color="666666" w:themeColor="text1" w:themeTint="99"/>
+        </w:tcBorders>
+      </w:tcPr>
+    </w:tblStylePr>
+    <w:tblStylePr w:type="lastRow">
+      <w:rPr>
+        <w:b/>
+        <w:bCs/>
+      </w:rPr>
+      <w:tblPr/>
+      <w:tcPr>
+        <w:tcBorders>
+          <w:top w:val="double" w:sz="2" w:space="0" w:color="666666" w:themeColor="text1" w:themeTint="99"/>
+        </w:tcBorders>
+      </w:tcPr>
+    </w:tblStylePr>
+    <w:tblStylePr w:type="firstCol">
+      <w:rPr>
+        <w:b/>
+        <w:bCs/>
+      </w:rPr>
+    </w:tblStylePr>
+    <w:tblStylePr w:type="lastCol">
+      <w:rPr>
+        <w:b/>
+        <w:bCs/>
+      </w:rPr>
+    </w:tblStylePr>
+  </w:style>
+  <w:style w:type="table" w:styleId="ListTable3-Accent3">
+    <w:name w:val="List Table 3 Accent 3"/>
+    <w:basedOn w:val="TableNormal"/>
+    <w:uiPriority w:val="48"/>
+    <w:rsid w:val="00E337A5"/>
+    <w:pPr>
+      <w:spacing w:after="0" w:line="240" w:lineRule="auto"/>
+    </w:pPr>
+    <w:tblPr>
+      <w:tblStyleRowBandSize w:val="1"/>
+      <w:tblStyleColBandSize w:val="1"/>
+      <w:tblBorders>
+        <w:top w:val="single" w:sz="4" w:space="0" w:color="A5A5A5" w:themeColor="accent3"/>
+        <w:left w:val="single" w:sz="4" w:space="0" w:color="A5A5A5" w:themeColor="accent3"/>
+        <w:bottom w:val="single" w:sz="4" w:space="0" w:color="A5A5A5" w:themeColor="accent3"/>
+        <w:right w:val="single" w:sz="4" w:space="0" w:color="A5A5A5" w:themeColor="accent3"/>
+      </w:tblBorders>
+    </w:tblPr>
+    <w:tblStylePr w:type="firstRow">
+      <w:rPr>
+        <w:b/>
+        <w:bCs/>
+        <w:color w:val="FFFFFF" w:themeColor="background1"/>
+      </w:rPr>
+      <w:tblPr/>
+      <w:tcPr>
+        <w:shd w:val="clear" w:color="auto" w:fill="A5A5A5" w:themeFill="accent3"/>
+      </w:tcPr>
+    </w:tblStylePr>
+    <w:tblStylePr w:type="lastRow">
+      <w:rPr>
+        <w:b/>
+        <w:bCs/>
+      </w:rPr>
+      <w:tblPr/>
+      <w:tcPr>
+        <w:tcBorders>
+          <w:top w:val="double" w:sz="4" w:space="0" w:color="A5A5A5" w:themeColor="accent3"/>
+        </w:tcBorders>
+        <w:shd w:val="clear" w:color="auto" w:fill="FFFFFF" w:themeFill="background1"/>
+      </w:tcPr>
+    </w:tblStylePr>
+    <w:tblStylePr w:type="firstCol">
+      <w:rPr>
+        <w:b/>
+        <w:bCs/>
+      </w:rPr>
+      <w:tblPr/>
+      <w:tcPr>
+        <w:tcBorders>
+          <w:right w:val="nil"/>
+        </w:tcBorders>
+        <w:shd w:val="clear" w:color="auto" w:fill="FFFFFF" w:themeFill="background1"/>
+      </w:tcPr>
+    </w:tblStylePr>
+    <w:tblStylePr w:type="lastCol">
+      <w:rPr>
+        <w:b/>
+        <w:bCs/>
+      </w:rPr>
+      <w:tblPr/>
+      <w:tcPr>
+        <w:tcBorders>
+          <w:left w:val="nil"/>
+        </w:tcBorders>
+        <w:shd w:val="clear" w:color="auto" w:fill="FFFFFF" w:themeFill="background1"/>
+      </w:tcPr>
+    </w:tblStylePr>
+    <w:tblStylePr w:type="band1Vert">
+      <w:tblPr/>
+      <w:tcPr>
+        <w:tcBorders>
+          <w:left w:val="single" w:sz="4" w:space="0" w:color="A5A5A5" w:themeColor="accent3"/>
+          <w:right w:val="single" w:sz="4" w:space="0" w:color="A5A5A5" w:themeColor="accent3"/>
+        </w:tcBorders>
+      </w:tcPr>
+    </w:tblStylePr>
+    <w:tblStylePr w:type="band1Horz">
+      <w:tblPr/>
+      <w:tcPr>
+        <w:tcBorders>
+          <w:top w:val="single" w:sz="4" w:space="0" w:color="A5A5A5" w:themeColor="accent3"/>
+          <w:bottom w:val="single" w:sz="4" w:space="0" w:color="A5A5A5" w:themeColor="accent3"/>
+          <w:insideH w:val="nil"/>
+        </w:tcBorders>
+      </w:tcPr>
+    </w:tblStylePr>
+    <w:tblStylePr w:type="neCell">
+      <w:tblPr/>
+      <w:tcPr>
+        <w:tcBorders>
+          <w:left w:val="nil"/>
+          <w:bottom w:val="nil"/>
+        </w:tcBorders>
+      </w:tcPr>
+    </w:tblStylePr>
+    <w:tblStylePr w:type="nwCell">
+      <w:tblPr/>
+      <w:tcPr>
+        <w:tcBorders>
+          <w:bottom w:val="nil"/>
+          <w:right w:val="nil"/>
+        </w:tcBorders>
+      </w:tcPr>
+    </w:tblStylePr>
+    <w:tblStylePr w:type="seCell">
+      <w:tblPr/>
+      <w:tcPr>
+        <w:tcBorders>
+          <w:top w:val="double" w:sz="4" w:space="0" w:color="A5A5A5" w:themeColor="accent3"/>
+          <w:left w:val="nil"/>
+        </w:tcBorders>
+      </w:tcPr>
+    </w:tblStylePr>
+    <w:tblStylePr w:type="swCell">
+      <w:tblPr/>
+      <w:tcPr>
+        <w:tcBorders>
+          <w:top w:val="double" w:sz="4" w:space="0" w:color="A5A5A5" w:themeColor="accent3"/>
+          <w:right w:val="nil"/>
+        </w:tcBorders>
+      </w:tcPr>
+    </w:tblStylePr>
+  </w:style>
+  <w:style w:type="table" w:styleId="GridTable6Colorful-Accent3">
+    <w:name w:val="Grid Table 6 Colorful Accent 3"/>
+    <w:basedOn w:val="TableNormal"/>
+    <w:uiPriority w:val="51"/>
+    <w:rsid w:val="00E337A5"/>
+    <w:pPr>
+      <w:spacing w:after="0" w:line="240" w:lineRule="auto"/>
+    </w:pPr>
+    <w:rPr>
+      <w:color w:val="7B7B7B" w:themeColor="accent3" w:themeShade="BF"/>
+    </w:rPr>
+    <w:tblPr>
+      <w:tblStyleRowBandSize w:val="1"/>
+      <w:tblStyleColBandSize w:val="1"/>
+      <w:tblBorders>
+        <w:top w:val="single" w:sz="4" w:space="0" w:color="C9C9C9" w:themeColor="accent3" w:themeTint="99"/>
+        <w:left w:val="single" w:sz="4" w:space="0" w:color="C9C9C9" w:themeColor="accent3" w:themeTint="99"/>
+        <w:bottom w:val="single" w:sz="4" w:space="0" w:color="C9C9C9" w:themeColor="accent3" w:themeTint="99"/>
+        <w:right w:val="single" w:sz="4" w:space="0" w:color="C9C9C9" w:themeColor="accent3" w:themeTint="99"/>
+        <w:insideH w:val="single" w:sz="4" w:space="0" w:color="C9C9C9" w:themeColor="accent3" w:themeTint="99"/>
+        <w:insideV w:val="single" w:sz="4" w:space="0" w:color="C9C9C9" w:themeColor="accent3" w:themeTint="99"/>
+      </w:tblBorders>
+    </w:tblPr>
+    <w:tblStylePr w:type="firstRow">
+      <w:rPr>
+        <w:b/>
+        <w:bCs/>
+      </w:rPr>
+      <w:tblPr/>
+      <w:tcPr>
+        <w:tcBorders>
+          <w:bottom w:val="single" w:sz="12" w:space="0" w:color="C9C9C9" w:themeColor="accent3" w:themeTint="99"/>
+        </w:tcBorders>
+      </w:tcPr>
+    </w:tblStylePr>
+    <w:tblStylePr w:type="lastRow">
+      <w:rPr>
+        <w:b/>
+        <w:bCs/>
+      </w:rPr>
+      <w:tblPr/>
+      <w:tcPr>
+        <w:tcBorders>
+          <w:top w:val="double" w:sz="4" w:space="0" w:color="C9C9C9" w:themeColor="accent3" w:themeTint="99"/>
+        </w:tcBorders>
+      </w:tcPr>
+    </w:tblStylePr>
+    <w:tblStylePr w:type="firstCol">
+      <w:rPr>
+        <w:b/>
+        <w:bCs/>
+      </w:rPr>
+    </w:tblStylePr>
+    <w:tblStylePr w:type="lastCol">
+      <w:rPr>
+        <w:b/>
+        <w:bCs/>
+      </w:rPr>
+    </w:tblStylePr>
+    <w:tblStylePr w:type="band1Vert">
+      <w:tblPr/>
+      <w:tcPr>
+        <w:shd w:val="clear" w:color="auto" w:fill="EDEDED" w:themeFill="accent3" w:themeFillTint="33"/>
+      </w:tcPr>
+    </w:tblStylePr>
+    <w:tblStylePr w:type="band1Horz">
+      <w:tblPr/>
+      <w:tcPr>
+        <w:shd w:val="clear" w:color="auto" w:fill="EDEDED" w:themeFill="accent3" w:themeFillTint="33"/>
+      </w:tcPr>
+    </w:tblStylePr>
+  </w:style>
 </w:styles>
 </file>
 
@@ -3647,12 +5558,33 @@
 
 <file path=word/glossary/fontTable.xml><?xml version="1.0" encoding="utf-8"?>
 <w:fonts xmlns:mc="http://schemas.openxmlformats.org/markup-compatibility/2006" xmlns:r="http://schemas.openxmlformats.org/officeDocument/2006/relationships" xmlns:w="http://schemas.openxmlformats.org/wordprocessingml/2006/main" xmlns:w14="http://schemas.microsoft.com/office/word/2010/wordml" xmlns:w15="http://schemas.microsoft.com/office/word/2012/wordml" xmlns:w16cex="http://schemas.microsoft.com/office/word/2018/wordml/cex" xmlns:w16cid="http://schemas.microsoft.com/office/word/2016/wordml/cid" xmlns:w16="http://schemas.microsoft.com/office/word/2018/wordml" xmlns:w16se="http://schemas.microsoft.com/office/word/2015/wordml/symex" mc:Ignorable="w14 w15 w16se w16cid w16 w16cex">
+  <w:font w:name="Symbol">
+    <w:panose1 w:val="05050102010706020507"/>
+    <w:charset w:val="02"/>
+    <w:family w:val="roman"/>
+    <w:pitch w:val="variable"/>
+    <w:sig w:usb0="00000000" w:usb1="10000000" w:usb2="00000000" w:usb3="00000000" w:csb0="80000000" w:csb1="00000000"/>
+  </w:font>
   <w:font w:name="Times New Roman">
     <w:panose1 w:val="02020603050405020304"/>
     <w:charset w:val="00"/>
     <w:family w:val="roman"/>
     <w:pitch w:val="variable"/>
     <w:sig w:usb0="E0002EFF" w:usb1="C000785B" w:usb2="00000009" w:usb3="00000000" w:csb0="000001FF" w:csb1="00000000"/>
+  </w:font>
+  <w:font w:name="Courier New">
+    <w:panose1 w:val="02070309020205020404"/>
+    <w:charset w:val="00"/>
+    <w:family w:val="modern"/>
+    <w:pitch w:val="fixed"/>
+    <w:sig w:usb0="E0002EFF" w:usb1="C0007843" w:usb2="00000009" w:usb3="00000000" w:csb0="000001FF" w:csb1="00000000"/>
+  </w:font>
+  <w:font w:name="Wingdings">
+    <w:panose1 w:val="05000000000000000000"/>
+    <w:charset w:val="02"/>
+    <w:family w:val="auto"/>
+    <w:pitch w:val="variable"/>
+    <w:sig w:usb0="00000000" w:usb1="10000000" w:usb2="00000000" w:usb3="00000000" w:csb0="80000000" w:csb1="00000000"/>
   </w:font>
   <w:font w:name="Calibri">
     <w:panose1 w:val="020F0502020204030204"/>
@@ -3694,6 +5626,8 @@
   </w:compat>
   <w:rsids>
     <w:rsidRoot w:val="00A96036"/>
+    <w:rsid w:val="0021263D"/>
+    <w:rsid w:val="003F49C5"/>
     <w:rsid w:val="005114B3"/>
     <w:rsid w:val="00A96036"/>
     <w:rsid w:val="00B97363"/>
@@ -4461,7 +6395,7 @@
 
 <file path=customXml/item1.xml><?xml version="1.0" encoding="utf-8"?>
 <CoverPageProperties xmlns="http://schemas.microsoft.com/office/2006/coverPageProps">
-  <PublishDate>BIF 4 / Groupe C2</PublishDate>
+  <PublishDate>BIF 4 / Gruppe C2</PublishDate>
   <Abstract/>
   <CompanyAddress>If19b166</CompanyAddress>
   <CompanyPhone/>

</xml_diff>

<commit_message>
add Config and Pdf generator
</commit_message>
<xml_diff>
--- a/Protocol.docx
+++ b/Protocol.docx
@@ -1,6 +1,6 @@
 
 <file path=word/document.xml><?xml version="1.0" encoding="utf-8"?>
-<w:document xmlns:wpc="http://schemas.microsoft.com/office/word/2010/wordprocessingCanvas" xmlns:cx="http://schemas.microsoft.com/office/drawing/2014/chartex" xmlns:cx1="http://schemas.microsoft.com/office/drawing/2015/9/8/chartex" xmlns:cx2="http://schemas.microsoft.com/office/drawing/2015/10/21/chartex" xmlns:cx3="http://schemas.microsoft.com/office/drawing/2016/5/9/chartex" xmlns:cx4="http://schemas.microsoft.com/office/drawing/2016/5/10/chartex" xmlns:cx5="http://schemas.microsoft.com/office/drawing/2016/5/11/chartex" xmlns:cx6="http://schemas.microsoft.com/office/drawing/2016/5/12/chartex" xmlns:cx7="http://schemas.microsoft.com/office/drawing/2016/5/13/chartex" xmlns:cx8="http://schemas.microsoft.com/office/drawing/2016/5/14/chartex" xmlns:mc="http://schemas.openxmlformats.org/markup-compatibility/2006" xmlns:aink="http://schemas.microsoft.com/office/drawing/2016/ink" xmlns:am3d="http://schemas.microsoft.com/office/drawing/2017/model3d" xmlns:o="urn:schemas-microsoft-com:office:office" xmlns:r="http://schemas.openxmlformats.org/officeDocument/2006/relationships" xmlns:m="http://schemas.openxmlformats.org/officeDocument/2006/math" xmlns:v="urn:schemas-microsoft-com:vml" xmlns:wp14="http://schemas.microsoft.com/office/word/2010/wordprocessingDrawing" xmlns:wp="http://schemas.openxmlformats.org/drawingml/2006/wordprocessingDrawing" xmlns:w10="urn:schemas-microsoft-com:office:word" xmlns:w="http://schemas.openxmlformats.org/wordprocessingml/2006/main" xmlns:w14="http://schemas.microsoft.com/office/word/2010/wordml" xmlns:w15="http://schemas.microsoft.com/office/word/2012/wordml" xmlns:w16cex="http://schemas.microsoft.com/office/word/2018/wordml/cex" xmlns:w16cid="http://schemas.microsoft.com/office/word/2016/wordml/cid" xmlns:w16="http://schemas.microsoft.com/office/word/2018/wordml" xmlns:w16se="http://schemas.microsoft.com/office/word/2015/wordml/symex" xmlns:wpg="http://schemas.microsoft.com/office/word/2010/wordprocessingGroup" xmlns:wpi="http://schemas.microsoft.com/office/word/2010/wordprocessingInk" xmlns:wne="http://schemas.microsoft.com/office/word/2006/wordml" xmlns:wps="http://schemas.microsoft.com/office/word/2010/wordprocessingShape" mc:Ignorable="w14 w15 w16se w16cid w16 w16cex wp14">
+<w:document xmlns:wpc="http://schemas.microsoft.com/office/word/2010/wordprocessingCanvas" xmlns:cx="http://schemas.microsoft.com/office/drawing/2014/chartex" xmlns:cx1="http://schemas.microsoft.com/office/drawing/2015/9/8/chartex" xmlns:cx2="http://schemas.microsoft.com/office/drawing/2015/10/21/chartex" xmlns:cx3="http://schemas.microsoft.com/office/drawing/2016/5/9/chartex" xmlns:cx4="http://schemas.microsoft.com/office/drawing/2016/5/10/chartex" xmlns:cx5="http://schemas.microsoft.com/office/drawing/2016/5/11/chartex" xmlns:cx6="http://schemas.microsoft.com/office/drawing/2016/5/12/chartex" xmlns:cx7="http://schemas.microsoft.com/office/drawing/2016/5/13/chartex" xmlns:cx8="http://schemas.microsoft.com/office/drawing/2016/5/14/chartex" xmlns:mc="http://schemas.openxmlformats.org/markup-compatibility/2006" xmlns:aink="http://schemas.microsoft.com/office/drawing/2016/ink" xmlns:am3d="http://schemas.microsoft.com/office/drawing/2017/model3d" xmlns:o="urn:schemas-microsoft-com:office:office" xmlns:r="http://schemas.openxmlformats.org/officeDocument/2006/relationships" xmlns:m="http://schemas.openxmlformats.org/officeDocument/2006/math" xmlns:v="urn:schemas-microsoft-com:vml" xmlns:wp14="http://schemas.microsoft.com/office/word/2010/wordprocessingDrawing" xmlns:wp="http://schemas.openxmlformats.org/drawingml/2006/wordprocessingDrawing" xmlns:w10="urn:schemas-microsoft-com:office:word" xmlns:w="http://schemas.openxmlformats.org/wordprocessingml/2006/main" xmlns:w14="http://schemas.microsoft.com/office/word/2010/wordml" xmlns:w15="http://schemas.microsoft.com/office/word/2012/wordml" xmlns:w16cex="http://schemas.microsoft.com/office/word/2018/wordml/cex" xmlns:w16cid="http://schemas.microsoft.com/office/word/2016/wordml/cid" xmlns:w16="http://schemas.microsoft.com/office/word/2018/wordml" xmlns:w16sdtdh="http://schemas.microsoft.com/office/word/2020/wordml/sdtdatahash" xmlns:w16se="http://schemas.microsoft.com/office/word/2015/wordml/symex" xmlns:wpg="http://schemas.microsoft.com/office/word/2010/wordprocessingGroup" xmlns:wpi="http://schemas.microsoft.com/office/word/2010/wordprocessingInk" xmlns:wne="http://schemas.microsoft.com/office/word/2006/wordml" xmlns:wps="http://schemas.microsoft.com/office/word/2010/wordprocessingShape" mc:Ignorable="w14 w15 w16se w16cid w16 w16cex w16sdtdh wp14">
   <w:body>
     <w:sdt>
       <w:sdtPr>
@@ -174,6 +174,7 @@
                   <w:lang w:val="de-AT"/>
                 </w:rPr>
               </w:pPr>
+              <w:proofErr w:type="gramStart"/>
               <w:r>
                 <w:rPr>
                   <w:color w:val="7030A0"/>
@@ -181,7 +182,17 @@
                   <w:szCs w:val="28"/>
                   <w:lang w:val="de-AT"/>
                 </w:rPr>
-                <w:t>Software Engineering 2</w:t>
+                <w:t>Software Engineering</w:t>
+              </w:r>
+              <w:proofErr w:type="gramEnd"/>
+              <w:r>
+                <w:rPr>
+                  <w:color w:val="7030A0"/>
+                  <w:sz w:val="28"/>
+                  <w:szCs w:val="28"/>
+                  <w:lang w:val="de-AT"/>
+                </w:rPr>
+                <w:t xml:space="preserve"> 2</w:t>
               </w:r>
             </w:p>
           </w:sdtContent>
@@ -2307,7 +2318,23 @@
           <w:sz w:val="24"/>
           <w:szCs w:val="24"/>
         </w:rPr>
-        <w:t>from a usability point of view, the app should be responsive, clear, and flexible. The User should know all the time what’s happening (Hints) and find the saved data easily. E</w:t>
+        <w:t xml:space="preserve">from a usability point of view, the app should be responsive, clear, and flexible. The User should know all the time </w:t>
+      </w:r>
+      <w:proofErr w:type="gramStart"/>
+      <w:r>
+        <w:rPr>
+          <w:sz w:val="24"/>
+          <w:szCs w:val="24"/>
+        </w:rPr>
+        <w:t>what’s</w:t>
+      </w:r>
+      <w:proofErr w:type="gramEnd"/>
+      <w:r>
+        <w:rPr>
+          <w:sz w:val="24"/>
+          <w:szCs w:val="24"/>
+        </w:rPr>
+        <w:t xml:space="preserve"> happening (Hints) and find the saved data easily. E</w:t>
       </w:r>
       <w:r>
         <w:rPr>
@@ -2620,12 +2647,21 @@
           <w:szCs w:val="24"/>
         </w:rPr>
       </w:pPr>
+      <w:proofErr w:type="spellStart"/>
       <w:r>
         <w:rPr>
           <w:sz w:val="24"/>
           <w:szCs w:val="24"/>
         </w:rPr>
-        <w:t xml:space="preserve">Nunit /Junit tests </w:t>
+        <w:t>Nunit</w:t>
+      </w:r>
+      <w:proofErr w:type="spellEnd"/>
+      <w:r>
+        <w:rPr>
+          <w:sz w:val="24"/>
+          <w:szCs w:val="24"/>
+        </w:rPr>
+        <w:t xml:space="preserve"> /Junit tests </w:t>
       </w:r>
     </w:p>
     <w:p>
@@ -2838,8 +2874,13 @@
           <w:numId w:val="3"/>
         </w:numPr>
       </w:pPr>
-      <w:r>
-        <w:t>Fxml controllers as components of the main controller</w:t>
+      <w:proofErr w:type="spellStart"/>
+      <w:r>
+        <w:t>Fxml</w:t>
+      </w:r>
+      <w:proofErr w:type="spellEnd"/>
+      <w:r>
+        <w:t xml:space="preserve"> controllers as components of the main controller</w:t>
       </w:r>
     </w:p>
     <w:p>
@@ -2874,8 +2915,13 @@
           <w:numId w:val="3"/>
         </w:numPr>
       </w:pPr>
-      <w:r>
-        <w:t xml:space="preserve">Postgress Database </w:t>
+      <w:proofErr w:type="spellStart"/>
+      <w:r>
+        <w:t>Postgress</w:t>
+      </w:r>
+      <w:proofErr w:type="spellEnd"/>
+      <w:r>
+        <w:t xml:space="preserve"> Database </w:t>
       </w:r>
       <w:r>
         <w:t>with the logs and a 1-n relation between tours and logs</w:t>
@@ -3323,7 +3369,23 @@
           <w:sz w:val="24"/>
           <w:szCs w:val="24"/>
         </w:rPr>
-        <w:t>Scene Builder in IntelliJ is not as good as the Gloun Builder and therefore, the need to switch between them.</w:t>
+        <w:t xml:space="preserve">Scene Builder in IntelliJ is not as good as the </w:t>
+      </w:r>
+      <w:proofErr w:type="spellStart"/>
+      <w:r>
+        <w:rPr>
+          <w:sz w:val="24"/>
+          <w:szCs w:val="24"/>
+        </w:rPr>
+        <w:t>Gloun</w:t>
+      </w:r>
+      <w:proofErr w:type="spellEnd"/>
+      <w:r>
+        <w:rPr>
+          <w:sz w:val="24"/>
+          <w:szCs w:val="24"/>
+        </w:rPr>
+        <w:t xml:space="preserve"> Builder and therefore, the need to switch between them.</w:t>
       </w:r>
     </w:p>
     <w:p/>
@@ -3801,7 +3863,19 @@
             <w:cnfStyle w:val="001000000000" w:firstRow="0" w:lastRow="0" w:firstColumn="1" w:lastColumn="0" w:oddVBand="0" w:evenVBand="0" w:oddHBand="0" w:evenHBand="0" w:firstRowFirstColumn="0" w:firstRowLastColumn="0" w:lastRowFirstColumn="0" w:lastRowLastColumn="0"/>
             <w:tcW w:w="4508" w:type="dxa"/>
           </w:tcPr>
-          <w:p/>
+          <w:p>
+            <w:pPr>
+              <w:rPr>
+                <w:color w:val="auto"/>
+              </w:rPr>
+            </w:pPr>
+            <w:r>
+              <w:rPr>
+                <w:color w:val="auto"/>
+              </w:rPr>
+              <w:t>10.4.2021</w:t>
+            </w:r>
+          </w:p>
         </w:tc>
         <w:tc>
           <w:tcPr>
@@ -3810,7 +3884,99 @@
           <w:p>
             <w:pPr>
               <w:cnfStyle w:val="000000100000" w:firstRow="0" w:lastRow="0" w:firstColumn="0" w:lastColumn="0" w:oddVBand="0" w:evenVBand="0" w:oddHBand="1" w:evenHBand="0" w:firstRowFirstColumn="0" w:firstRowLastColumn="0" w:lastRowFirstColumn="0" w:lastRowLastColumn="0"/>
+              <w:rPr>
+                <w:color w:val="auto"/>
+              </w:rPr>
             </w:pPr>
+            <w:r>
+              <w:rPr>
+                <w:color w:val="auto"/>
+              </w:rPr>
+              <w:t>5 Hr</w:t>
+            </w:r>
+          </w:p>
+        </w:tc>
+      </w:tr>
+      <w:tr>
+        <w:tc>
+          <w:tcPr>
+            <w:cnfStyle w:val="001000000000" w:firstRow="0" w:lastRow="0" w:firstColumn="1" w:lastColumn="0" w:oddVBand="0" w:evenVBand="0" w:oddHBand="0" w:evenHBand="0" w:firstRowFirstColumn="0" w:firstRowLastColumn="0" w:lastRowFirstColumn="0" w:lastRowLastColumn="0"/>
+            <w:tcW w:w="4508" w:type="dxa"/>
+          </w:tcPr>
+          <w:p>
+            <w:pPr>
+              <w:rPr>
+                <w:color w:val="auto"/>
+              </w:rPr>
+            </w:pPr>
+            <w:r>
+              <w:rPr>
+                <w:color w:val="auto"/>
+              </w:rPr>
+              <w:t>26.4.2021</w:t>
+            </w:r>
+          </w:p>
+        </w:tc>
+        <w:tc>
+          <w:tcPr>
+            <w:tcW w:w="4508" w:type="dxa"/>
+          </w:tcPr>
+          <w:p>
+            <w:pPr>
+              <w:cnfStyle w:val="000000000000" w:firstRow="0" w:lastRow="0" w:firstColumn="0" w:lastColumn="0" w:oddVBand="0" w:evenVBand="0" w:oddHBand="0" w:evenHBand="0" w:firstRowFirstColumn="0" w:firstRowLastColumn="0" w:lastRowFirstColumn="0" w:lastRowLastColumn="0"/>
+              <w:rPr>
+                <w:color w:val="auto"/>
+              </w:rPr>
+            </w:pPr>
+            <w:r>
+              <w:rPr>
+                <w:color w:val="auto"/>
+              </w:rPr>
+              <w:t>7 Hr</w:t>
+            </w:r>
+          </w:p>
+        </w:tc>
+      </w:tr>
+      <w:tr>
+        <w:trPr>
+          <w:cnfStyle w:val="000000100000" w:firstRow="0" w:lastRow="0" w:firstColumn="0" w:lastColumn="0" w:oddVBand="0" w:evenVBand="0" w:oddHBand="1" w:evenHBand="0" w:firstRowFirstColumn="0" w:firstRowLastColumn="0" w:lastRowFirstColumn="0" w:lastRowLastColumn="0"/>
+        </w:trPr>
+        <w:tc>
+          <w:tcPr>
+            <w:cnfStyle w:val="001000000000" w:firstRow="0" w:lastRow="0" w:firstColumn="1" w:lastColumn="0" w:oddVBand="0" w:evenVBand="0" w:oddHBand="0" w:evenHBand="0" w:firstRowFirstColumn="0" w:firstRowLastColumn="0" w:lastRowFirstColumn="0" w:lastRowLastColumn="0"/>
+            <w:tcW w:w="4508" w:type="dxa"/>
+          </w:tcPr>
+          <w:p>
+            <w:pPr>
+              <w:rPr>
+                <w:color w:val="auto"/>
+              </w:rPr>
+            </w:pPr>
+            <w:r>
+              <w:rPr>
+                <w:color w:val="auto"/>
+              </w:rPr>
+              <w:t>27.4.2021</w:t>
+            </w:r>
+          </w:p>
+        </w:tc>
+        <w:tc>
+          <w:tcPr>
+            <w:tcW w:w="4508" w:type="dxa"/>
+          </w:tcPr>
+          <w:p>
+            <w:pPr>
+              <w:cnfStyle w:val="000000100000" w:firstRow="0" w:lastRow="0" w:firstColumn="0" w:lastColumn="0" w:oddVBand="0" w:evenVBand="0" w:oddHBand="1" w:evenHBand="0" w:firstRowFirstColumn="0" w:firstRowLastColumn="0" w:lastRowFirstColumn="0" w:lastRowLastColumn="0"/>
+              <w:rPr>
+                <w:color w:val="auto"/>
+              </w:rPr>
+            </w:pPr>
+            <w:r>
+              <w:rPr>
+                <w:color w:val="auto"/>
+              </w:rPr>
+              <w:t>5 Hr</w:t>
+            </w:r>
           </w:p>
         </w:tc>
       </w:tr>
@@ -3834,7 +4000,7 @@
 </file>
 
 <file path=word/endnotes.xml><?xml version="1.0" encoding="utf-8"?>
-<w:endnotes xmlns:wpc="http://schemas.microsoft.com/office/word/2010/wordprocessingCanvas" xmlns:cx="http://schemas.microsoft.com/office/drawing/2014/chartex" xmlns:cx1="http://schemas.microsoft.com/office/drawing/2015/9/8/chartex" xmlns:cx2="http://schemas.microsoft.com/office/drawing/2015/10/21/chartex" xmlns:cx3="http://schemas.microsoft.com/office/drawing/2016/5/9/chartex" xmlns:cx4="http://schemas.microsoft.com/office/drawing/2016/5/10/chartex" xmlns:cx5="http://schemas.microsoft.com/office/drawing/2016/5/11/chartex" xmlns:cx6="http://schemas.microsoft.com/office/drawing/2016/5/12/chartex" xmlns:cx7="http://schemas.microsoft.com/office/drawing/2016/5/13/chartex" xmlns:cx8="http://schemas.microsoft.com/office/drawing/2016/5/14/chartex" xmlns:mc="http://schemas.openxmlformats.org/markup-compatibility/2006" xmlns:aink="http://schemas.microsoft.com/office/drawing/2016/ink" xmlns:am3d="http://schemas.microsoft.com/office/drawing/2017/model3d" xmlns:o="urn:schemas-microsoft-com:office:office" xmlns:r="http://schemas.openxmlformats.org/officeDocument/2006/relationships" xmlns:m="http://schemas.openxmlformats.org/officeDocument/2006/math" xmlns:v="urn:schemas-microsoft-com:vml" xmlns:wp14="http://schemas.microsoft.com/office/word/2010/wordprocessingDrawing" xmlns:wp="http://schemas.openxmlformats.org/drawingml/2006/wordprocessingDrawing" xmlns:w10="urn:schemas-microsoft-com:office:word" xmlns:w="http://schemas.openxmlformats.org/wordprocessingml/2006/main" xmlns:w14="http://schemas.microsoft.com/office/word/2010/wordml" xmlns:w15="http://schemas.microsoft.com/office/word/2012/wordml" xmlns:w16cex="http://schemas.microsoft.com/office/word/2018/wordml/cex" xmlns:w16cid="http://schemas.microsoft.com/office/word/2016/wordml/cid" xmlns:w16="http://schemas.microsoft.com/office/word/2018/wordml" xmlns:w16se="http://schemas.microsoft.com/office/word/2015/wordml/symex" xmlns:wpg="http://schemas.microsoft.com/office/word/2010/wordprocessingGroup" xmlns:wpi="http://schemas.microsoft.com/office/word/2010/wordprocessingInk" xmlns:wne="http://schemas.microsoft.com/office/word/2006/wordml" xmlns:wps="http://schemas.microsoft.com/office/word/2010/wordprocessingShape" mc:Ignorable="w14 w15 w16se w16cid w16 w16cex wp14">
+<w:endnotes xmlns:wpc="http://schemas.microsoft.com/office/word/2010/wordprocessingCanvas" xmlns:cx="http://schemas.microsoft.com/office/drawing/2014/chartex" xmlns:cx1="http://schemas.microsoft.com/office/drawing/2015/9/8/chartex" xmlns:cx2="http://schemas.microsoft.com/office/drawing/2015/10/21/chartex" xmlns:cx3="http://schemas.microsoft.com/office/drawing/2016/5/9/chartex" xmlns:cx4="http://schemas.microsoft.com/office/drawing/2016/5/10/chartex" xmlns:cx5="http://schemas.microsoft.com/office/drawing/2016/5/11/chartex" xmlns:cx6="http://schemas.microsoft.com/office/drawing/2016/5/12/chartex" xmlns:cx7="http://schemas.microsoft.com/office/drawing/2016/5/13/chartex" xmlns:cx8="http://schemas.microsoft.com/office/drawing/2016/5/14/chartex" xmlns:mc="http://schemas.openxmlformats.org/markup-compatibility/2006" xmlns:aink="http://schemas.microsoft.com/office/drawing/2016/ink" xmlns:am3d="http://schemas.microsoft.com/office/drawing/2017/model3d" xmlns:o="urn:schemas-microsoft-com:office:office" xmlns:r="http://schemas.openxmlformats.org/officeDocument/2006/relationships" xmlns:m="http://schemas.openxmlformats.org/officeDocument/2006/math" xmlns:v="urn:schemas-microsoft-com:vml" xmlns:wp14="http://schemas.microsoft.com/office/word/2010/wordprocessingDrawing" xmlns:wp="http://schemas.openxmlformats.org/drawingml/2006/wordprocessingDrawing" xmlns:w10="urn:schemas-microsoft-com:office:word" xmlns:w="http://schemas.openxmlformats.org/wordprocessingml/2006/main" xmlns:w14="http://schemas.microsoft.com/office/word/2010/wordml" xmlns:w15="http://schemas.microsoft.com/office/word/2012/wordml" xmlns:w16cex="http://schemas.microsoft.com/office/word/2018/wordml/cex" xmlns:w16cid="http://schemas.microsoft.com/office/word/2016/wordml/cid" xmlns:w16="http://schemas.microsoft.com/office/word/2018/wordml" xmlns:w16sdtdh="http://schemas.microsoft.com/office/word/2020/wordml/sdtdatahash" xmlns:w16se="http://schemas.microsoft.com/office/word/2015/wordml/symex" xmlns:wpg="http://schemas.microsoft.com/office/word/2010/wordprocessingGroup" xmlns:wpi="http://schemas.microsoft.com/office/word/2010/wordprocessingInk" xmlns:wne="http://schemas.microsoft.com/office/word/2006/wordml" xmlns:wps="http://schemas.microsoft.com/office/word/2010/wordprocessingShape" mc:Ignorable="w14 w15 w16se w16cid w16 w16cex w16sdtdh wp14">
   <w:endnote w:type="separator" w:id="-1">
     <w:p>
       <w:pPr>
@@ -3859,7 +4025,7 @@
 </file>
 
 <file path=word/footer1.xml><?xml version="1.0" encoding="utf-8"?>
-<w:ftr xmlns:wpc="http://schemas.microsoft.com/office/word/2010/wordprocessingCanvas" xmlns:cx="http://schemas.microsoft.com/office/drawing/2014/chartex" xmlns:cx1="http://schemas.microsoft.com/office/drawing/2015/9/8/chartex" xmlns:cx2="http://schemas.microsoft.com/office/drawing/2015/10/21/chartex" xmlns:cx3="http://schemas.microsoft.com/office/drawing/2016/5/9/chartex" xmlns:cx4="http://schemas.microsoft.com/office/drawing/2016/5/10/chartex" xmlns:cx5="http://schemas.microsoft.com/office/drawing/2016/5/11/chartex" xmlns:cx6="http://schemas.microsoft.com/office/drawing/2016/5/12/chartex" xmlns:cx7="http://schemas.microsoft.com/office/drawing/2016/5/13/chartex" xmlns:cx8="http://schemas.microsoft.com/office/drawing/2016/5/14/chartex" xmlns:mc="http://schemas.openxmlformats.org/markup-compatibility/2006" xmlns:aink="http://schemas.microsoft.com/office/drawing/2016/ink" xmlns:am3d="http://schemas.microsoft.com/office/drawing/2017/model3d" xmlns:o="urn:schemas-microsoft-com:office:office" xmlns:r="http://schemas.openxmlformats.org/officeDocument/2006/relationships" xmlns:m="http://schemas.openxmlformats.org/officeDocument/2006/math" xmlns:v="urn:schemas-microsoft-com:vml" xmlns:wp14="http://schemas.microsoft.com/office/word/2010/wordprocessingDrawing" xmlns:wp="http://schemas.openxmlformats.org/drawingml/2006/wordprocessingDrawing" xmlns:w10="urn:schemas-microsoft-com:office:word" xmlns:w="http://schemas.openxmlformats.org/wordprocessingml/2006/main" xmlns:w14="http://schemas.microsoft.com/office/word/2010/wordml" xmlns:w15="http://schemas.microsoft.com/office/word/2012/wordml" xmlns:w16cex="http://schemas.microsoft.com/office/word/2018/wordml/cex" xmlns:w16cid="http://schemas.microsoft.com/office/word/2016/wordml/cid" xmlns:w16="http://schemas.microsoft.com/office/word/2018/wordml" xmlns:w16se="http://schemas.microsoft.com/office/word/2015/wordml/symex" xmlns:wpg="http://schemas.microsoft.com/office/word/2010/wordprocessingGroup" xmlns:wpi="http://schemas.microsoft.com/office/word/2010/wordprocessingInk" xmlns:wne="http://schemas.microsoft.com/office/word/2006/wordml" xmlns:wps="http://schemas.microsoft.com/office/word/2010/wordprocessingShape" mc:Ignorable="w14 w15 w16se w16cid w16 w16cex wp14">
+<w:ftr xmlns:wpc="http://schemas.microsoft.com/office/word/2010/wordprocessingCanvas" xmlns:cx="http://schemas.microsoft.com/office/drawing/2014/chartex" xmlns:cx1="http://schemas.microsoft.com/office/drawing/2015/9/8/chartex" xmlns:cx2="http://schemas.microsoft.com/office/drawing/2015/10/21/chartex" xmlns:cx3="http://schemas.microsoft.com/office/drawing/2016/5/9/chartex" xmlns:cx4="http://schemas.microsoft.com/office/drawing/2016/5/10/chartex" xmlns:cx5="http://schemas.microsoft.com/office/drawing/2016/5/11/chartex" xmlns:cx6="http://schemas.microsoft.com/office/drawing/2016/5/12/chartex" xmlns:cx7="http://schemas.microsoft.com/office/drawing/2016/5/13/chartex" xmlns:cx8="http://schemas.microsoft.com/office/drawing/2016/5/14/chartex" xmlns:mc="http://schemas.openxmlformats.org/markup-compatibility/2006" xmlns:aink="http://schemas.microsoft.com/office/drawing/2016/ink" xmlns:am3d="http://schemas.microsoft.com/office/drawing/2017/model3d" xmlns:o="urn:schemas-microsoft-com:office:office" xmlns:r="http://schemas.openxmlformats.org/officeDocument/2006/relationships" xmlns:m="http://schemas.openxmlformats.org/officeDocument/2006/math" xmlns:v="urn:schemas-microsoft-com:vml" xmlns:wp14="http://schemas.microsoft.com/office/word/2010/wordprocessingDrawing" xmlns:wp="http://schemas.openxmlformats.org/drawingml/2006/wordprocessingDrawing" xmlns:w10="urn:schemas-microsoft-com:office:word" xmlns:w="http://schemas.openxmlformats.org/wordprocessingml/2006/main" xmlns:w14="http://schemas.microsoft.com/office/word/2010/wordml" xmlns:w15="http://schemas.microsoft.com/office/word/2012/wordml" xmlns:w16cex="http://schemas.microsoft.com/office/word/2018/wordml/cex" xmlns:w16cid="http://schemas.microsoft.com/office/word/2016/wordml/cid" xmlns:w16="http://schemas.microsoft.com/office/word/2018/wordml" xmlns:w16sdtdh="http://schemas.microsoft.com/office/word/2020/wordml/sdtdatahash" xmlns:w16se="http://schemas.microsoft.com/office/word/2015/wordml/symex" xmlns:wpg="http://schemas.microsoft.com/office/word/2010/wordprocessingGroup" xmlns:wpi="http://schemas.microsoft.com/office/word/2010/wordprocessingInk" xmlns:wne="http://schemas.microsoft.com/office/word/2006/wordml" xmlns:wps="http://schemas.microsoft.com/office/word/2010/wordprocessingShape" mc:Ignorable="w14 w15 w16se w16cid w16 w16cex w16sdtdh wp14">
   <w:sdt>
     <w:sdtPr>
       <w:id w:val="1667209600"/>
@@ -3937,7 +4103,7 @@
 </file>
 
 <file path=word/footnotes.xml><?xml version="1.0" encoding="utf-8"?>
-<w:footnotes xmlns:wpc="http://schemas.microsoft.com/office/word/2010/wordprocessingCanvas" xmlns:cx="http://schemas.microsoft.com/office/drawing/2014/chartex" xmlns:cx1="http://schemas.microsoft.com/office/drawing/2015/9/8/chartex" xmlns:cx2="http://schemas.microsoft.com/office/drawing/2015/10/21/chartex" xmlns:cx3="http://schemas.microsoft.com/office/drawing/2016/5/9/chartex" xmlns:cx4="http://schemas.microsoft.com/office/drawing/2016/5/10/chartex" xmlns:cx5="http://schemas.microsoft.com/office/drawing/2016/5/11/chartex" xmlns:cx6="http://schemas.microsoft.com/office/drawing/2016/5/12/chartex" xmlns:cx7="http://schemas.microsoft.com/office/drawing/2016/5/13/chartex" xmlns:cx8="http://schemas.microsoft.com/office/drawing/2016/5/14/chartex" xmlns:mc="http://schemas.openxmlformats.org/markup-compatibility/2006" xmlns:aink="http://schemas.microsoft.com/office/drawing/2016/ink" xmlns:am3d="http://schemas.microsoft.com/office/drawing/2017/model3d" xmlns:o="urn:schemas-microsoft-com:office:office" xmlns:r="http://schemas.openxmlformats.org/officeDocument/2006/relationships" xmlns:m="http://schemas.openxmlformats.org/officeDocument/2006/math" xmlns:v="urn:schemas-microsoft-com:vml" xmlns:wp14="http://schemas.microsoft.com/office/word/2010/wordprocessingDrawing" xmlns:wp="http://schemas.openxmlformats.org/drawingml/2006/wordprocessingDrawing" xmlns:w10="urn:schemas-microsoft-com:office:word" xmlns:w="http://schemas.openxmlformats.org/wordprocessingml/2006/main" xmlns:w14="http://schemas.microsoft.com/office/word/2010/wordml" xmlns:w15="http://schemas.microsoft.com/office/word/2012/wordml" xmlns:w16cex="http://schemas.microsoft.com/office/word/2018/wordml/cex" xmlns:w16cid="http://schemas.microsoft.com/office/word/2016/wordml/cid" xmlns:w16="http://schemas.microsoft.com/office/word/2018/wordml" xmlns:w16se="http://schemas.microsoft.com/office/word/2015/wordml/symex" xmlns:wpg="http://schemas.microsoft.com/office/word/2010/wordprocessingGroup" xmlns:wpi="http://schemas.microsoft.com/office/word/2010/wordprocessingInk" xmlns:wne="http://schemas.microsoft.com/office/word/2006/wordml" xmlns:wps="http://schemas.microsoft.com/office/word/2010/wordprocessingShape" mc:Ignorable="w14 w15 w16se w16cid w16 w16cex wp14">
+<w:footnotes xmlns:wpc="http://schemas.microsoft.com/office/word/2010/wordprocessingCanvas" xmlns:cx="http://schemas.microsoft.com/office/drawing/2014/chartex" xmlns:cx1="http://schemas.microsoft.com/office/drawing/2015/9/8/chartex" xmlns:cx2="http://schemas.microsoft.com/office/drawing/2015/10/21/chartex" xmlns:cx3="http://schemas.microsoft.com/office/drawing/2016/5/9/chartex" xmlns:cx4="http://schemas.microsoft.com/office/drawing/2016/5/10/chartex" xmlns:cx5="http://schemas.microsoft.com/office/drawing/2016/5/11/chartex" xmlns:cx6="http://schemas.microsoft.com/office/drawing/2016/5/12/chartex" xmlns:cx7="http://schemas.microsoft.com/office/drawing/2016/5/13/chartex" xmlns:cx8="http://schemas.microsoft.com/office/drawing/2016/5/14/chartex" xmlns:mc="http://schemas.openxmlformats.org/markup-compatibility/2006" xmlns:aink="http://schemas.microsoft.com/office/drawing/2016/ink" xmlns:am3d="http://schemas.microsoft.com/office/drawing/2017/model3d" xmlns:o="urn:schemas-microsoft-com:office:office" xmlns:r="http://schemas.openxmlformats.org/officeDocument/2006/relationships" xmlns:m="http://schemas.openxmlformats.org/officeDocument/2006/math" xmlns:v="urn:schemas-microsoft-com:vml" xmlns:wp14="http://schemas.microsoft.com/office/word/2010/wordprocessingDrawing" xmlns:wp="http://schemas.openxmlformats.org/drawingml/2006/wordprocessingDrawing" xmlns:w10="urn:schemas-microsoft-com:office:word" xmlns:w="http://schemas.openxmlformats.org/wordprocessingml/2006/main" xmlns:w14="http://schemas.microsoft.com/office/word/2010/wordml" xmlns:w15="http://schemas.microsoft.com/office/word/2012/wordml" xmlns:w16cex="http://schemas.microsoft.com/office/word/2018/wordml/cex" xmlns:w16cid="http://schemas.microsoft.com/office/word/2016/wordml/cid" xmlns:w16="http://schemas.microsoft.com/office/word/2018/wordml" xmlns:w16sdtdh="http://schemas.microsoft.com/office/word/2020/wordml/sdtdatahash" xmlns:w16se="http://schemas.microsoft.com/office/word/2015/wordml/symex" xmlns:wpg="http://schemas.microsoft.com/office/word/2010/wordprocessingGroup" xmlns:wpi="http://schemas.microsoft.com/office/word/2010/wordprocessingInk" xmlns:wne="http://schemas.microsoft.com/office/word/2006/wordml" xmlns:wps="http://schemas.microsoft.com/office/word/2010/wordprocessingShape" mc:Ignorable="w14 w15 w16se w16cid w16 w16cex w16sdtdh wp14">
   <w:footnote w:type="separator" w:id="-1">
     <w:p>
       <w:pPr>
@@ -3962,7 +4128,7 @@
 </file>
 
 <file path=word/header1.xml><?xml version="1.0" encoding="utf-8"?>
-<w:hdr xmlns:wpc="http://schemas.microsoft.com/office/word/2010/wordprocessingCanvas" xmlns:cx="http://schemas.microsoft.com/office/drawing/2014/chartex" xmlns:cx1="http://schemas.microsoft.com/office/drawing/2015/9/8/chartex" xmlns:cx2="http://schemas.microsoft.com/office/drawing/2015/10/21/chartex" xmlns:cx3="http://schemas.microsoft.com/office/drawing/2016/5/9/chartex" xmlns:cx4="http://schemas.microsoft.com/office/drawing/2016/5/10/chartex" xmlns:cx5="http://schemas.microsoft.com/office/drawing/2016/5/11/chartex" xmlns:cx6="http://schemas.microsoft.com/office/drawing/2016/5/12/chartex" xmlns:cx7="http://schemas.microsoft.com/office/drawing/2016/5/13/chartex" xmlns:cx8="http://schemas.microsoft.com/office/drawing/2016/5/14/chartex" xmlns:mc="http://schemas.openxmlformats.org/markup-compatibility/2006" xmlns:aink="http://schemas.microsoft.com/office/drawing/2016/ink" xmlns:am3d="http://schemas.microsoft.com/office/drawing/2017/model3d" xmlns:o="urn:schemas-microsoft-com:office:office" xmlns:r="http://schemas.openxmlformats.org/officeDocument/2006/relationships" xmlns:m="http://schemas.openxmlformats.org/officeDocument/2006/math" xmlns:v="urn:schemas-microsoft-com:vml" xmlns:wp14="http://schemas.microsoft.com/office/word/2010/wordprocessingDrawing" xmlns:wp="http://schemas.openxmlformats.org/drawingml/2006/wordprocessingDrawing" xmlns:w10="urn:schemas-microsoft-com:office:word" xmlns:w="http://schemas.openxmlformats.org/wordprocessingml/2006/main" xmlns:w14="http://schemas.microsoft.com/office/word/2010/wordml" xmlns:w15="http://schemas.microsoft.com/office/word/2012/wordml" xmlns:w16cex="http://schemas.microsoft.com/office/word/2018/wordml/cex" xmlns:w16cid="http://schemas.microsoft.com/office/word/2016/wordml/cid" xmlns:w16="http://schemas.microsoft.com/office/word/2018/wordml" xmlns:w16se="http://schemas.microsoft.com/office/word/2015/wordml/symex" xmlns:wpg="http://schemas.microsoft.com/office/word/2010/wordprocessingGroup" xmlns:wpi="http://schemas.microsoft.com/office/word/2010/wordprocessingInk" xmlns:wne="http://schemas.microsoft.com/office/word/2006/wordml" xmlns:wps="http://schemas.microsoft.com/office/word/2010/wordprocessingShape" mc:Ignorable="w14 w15 w16se w16cid w16 w16cex wp14">
+<w:hdr xmlns:wpc="http://schemas.microsoft.com/office/word/2010/wordprocessingCanvas" xmlns:cx="http://schemas.microsoft.com/office/drawing/2014/chartex" xmlns:cx1="http://schemas.microsoft.com/office/drawing/2015/9/8/chartex" xmlns:cx2="http://schemas.microsoft.com/office/drawing/2015/10/21/chartex" xmlns:cx3="http://schemas.microsoft.com/office/drawing/2016/5/9/chartex" xmlns:cx4="http://schemas.microsoft.com/office/drawing/2016/5/10/chartex" xmlns:cx5="http://schemas.microsoft.com/office/drawing/2016/5/11/chartex" xmlns:cx6="http://schemas.microsoft.com/office/drawing/2016/5/12/chartex" xmlns:cx7="http://schemas.microsoft.com/office/drawing/2016/5/13/chartex" xmlns:cx8="http://schemas.microsoft.com/office/drawing/2016/5/14/chartex" xmlns:mc="http://schemas.openxmlformats.org/markup-compatibility/2006" xmlns:aink="http://schemas.microsoft.com/office/drawing/2016/ink" xmlns:am3d="http://schemas.microsoft.com/office/drawing/2017/model3d" xmlns:o="urn:schemas-microsoft-com:office:office" xmlns:r="http://schemas.openxmlformats.org/officeDocument/2006/relationships" xmlns:m="http://schemas.openxmlformats.org/officeDocument/2006/math" xmlns:v="urn:schemas-microsoft-com:vml" xmlns:wp14="http://schemas.microsoft.com/office/word/2010/wordprocessingDrawing" xmlns:wp="http://schemas.openxmlformats.org/drawingml/2006/wordprocessingDrawing" xmlns:w10="urn:schemas-microsoft-com:office:word" xmlns:w="http://schemas.openxmlformats.org/wordprocessingml/2006/main" xmlns:w14="http://schemas.microsoft.com/office/word/2010/wordml" xmlns:w15="http://schemas.microsoft.com/office/word/2012/wordml" xmlns:w16cex="http://schemas.microsoft.com/office/word/2018/wordml/cex" xmlns:w16cid="http://schemas.microsoft.com/office/word/2016/wordml/cid" xmlns:w16="http://schemas.microsoft.com/office/word/2018/wordml" xmlns:w16sdtdh="http://schemas.microsoft.com/office/word/2020/wordml/sdtdatahash" xmlns:w16se="http://schemas.microsoft.com/office/word/2015/wordml/symex" xmlns:wpg="http://schemas.microsoft.com/office/word/2010/wordprocessingGroup" xmlns:wpi="http://schemas.microsoft.com/office/word/2010/wordprocessingInk" xmlns:wne="http://schemas.microsoft.com/office/word/2006/wordml" xmlns:wps="http://schemas.microsoft.com/office/word/2010/wordprocessingShape" mc:Ignorable="w14 w15 w16se w16cid w16 w16cex w16sdtdh wp14">
   <w:p>
     <w:pPr>
       <w:pStyle w:val="Header"/>
@@ -3975,7 +4141,7 @@
 </file>
 
 <file path=word/numbering.xml><?xml version="1.0" encoding="utf-8"?>
-<w:numbering xmlns:wpc="http://schemas.microsoft.com/office/word/2010/wordprocessingCanvas" xmlns:cx="http://schemas.microsoft.com/office/drawing/2014/chartex" xmlns:cx1="http://schemas.microsoft.com/office/drawing/2015/9/8/chartex" xmlns:cx2="http://schemas.microsoft.com/office/drawing/2015/10/21/chartex" xmlns:cx3="http://schemas.microsoft.com/office/drawing/2016/5/9/chartex" xmlns:cx4="http://schemas.microsoft.com/office/drawing/2016/5/10/chartex" xmlns:cx5="http://schemas.microsoft.com/office/drawing/2016/5/11/chartex" xmlns:cx6="http://schemas.microsoft.com/office/drawing/2016/5/12/chartex" xmlns:cx7="http://schemas.microsoft.com/office/drawing/2016/5/13/chartex" xmlns:cx8="http://schemas.microsoft.com/office/drawing/2016/5/14/chartex" xmlns:mc="http://schemas.openxmlformats.org/markup-compatibility/2006" xmlns:aink="http://schemas.microsoft.com/office/drawing/2016/ink" xmlns:am3d="http://schemas.microsoft.com/office/drawing/2017/model3d" xmlns:o="urn:schemas-microsoft-com:office:office" xmlns:r="http://schemas.openxmlformats.org/officeDocument/2006/relationships" xmlns:m="http://schemas.openxmlformats.org/officeDocument/2006/math" xmlns:v="urn:schemas-microsoft-com:vml" xmlns:wp14="http://schemas.microsoft.com/office/word/2010/wordprocessingDrawing" xmlns:wp="http://schemas.openxmlformats.org/drawingml/2006/wordprocessingDrawing" xmlns:w10="urn:schemas-microsoft-com:office:word" xmlns:w="http://schemas.openxmlformats.org/wordprocessingml/2006/main" xmlns:w14="http://schemas.microsoft.com/office/word/2010/wordml" xmlns:w15="http://schemas.microsoft.com/office/word/2012/wordml" xmlns:w16cex="http://schemas.microsoft.com/office/word/2018/wordml/cex" xmlns:w16cid="http://schemas.microsoft.com/office/word/2016/wordml/cid" xmlns:w16="http://schemas.microsoft.com/office/word/2018/wordml" xmlns:w16se="http://schemas.microsoft.com/office/word/2015/wordml/symex" xmlns:wpg="http://schemas.microsoft.com/office/word/2010/wordprocessingGroup" xmlns:wpi="http://schemas.microsoft.com/office/word/2010/wordprocessingInk" xmlns:wne="http://schemas.microsoft.com/office/word/2006/wordml" xmlns:wps="http://schemas.microsoft.com/office/word/2010/wordprocessingShape" mc:Ignorable="w14 w15 w16se w16cid w16 w16cex wp14">
+<w:numbering xmlns:wpc="http://schemas.microsoft.com/office/word/2010/wordprocessingCanvas" xmlns:cx="http://schemas.microsoft.com/office/drawing/2014/chartex" xmlns:cx1="http://schemas.microsoft.com/office/drawing/2015/9/8/chartex" xmlns:cx2="http://schemas.microsoft.com/office/drawing/2015/10/21/chartex" xmlns:cx3="http://schemas.microsoft.com/office/drawing/2016/5/9/chartex" xmlns:cx4="http://schemas.microsoft.com/office/drawing/2016/5/10/chartex" xmlns:cx5="http://schemas.microsoft.com/office/drawing/2016/5/11/chartex" xmlns:cx6="http://schemas.microsoft.com/office/drawing/2016/5/12/chartex" xmlns:cx7="http://schemas.microsoft.com/office/drawing/2016/5/13/chartex" xmlns:cx8="http://schemas.microsoft.com/office/drawing/2016/5/14/chartex" xmlns:mc="http://schemas.openxmlformats.org/markup-compatibility/2006" xmlns:aink="http://schemas.microsoft.com/office/drawing/2016/ink" xmlns:am3d="http://schemas.microsoft.com/office/drawing/2017/model3d" xmlns:o="urn:schemas-microsoft-com:office:office" xmlns:r="http://schemas.openxmlformats.org/officeDocument/2006/relationships" xmlns:m="http://schemas.openxmlformats.org/officeDocument/2006/math" xmlns:v="urn:schemas-microsoft-com:vml" xmlns:wp14="http://schemas.microsoft.com/office/word/2010/wordprocessingDrawing" xmlns:wp="http://schemas.openxmlformats.org/drawingml/2006/wordprocessingDrawing" xmlns:w10="urn:schemas-microsoft-com:office:word" xmlns:w="http://schemas.openxmlformats.org/wordprocessingml/2006/main" xmlns:w14="http://schemas.microsoft.com/office/word/2010/wordml" xmlns:w15="http://schemas.microsoft.com/office/word/2012/wordml" xmlns:w16cex="http://schemas.microsoft.com/office/word/2018/wordml/cex" xmlns:w16cid="http://schemas.microsoft.com/office/word/2016/wordml/cid" xmlns:w16="http://schemas.microsoft.com/office/word/2018/wordml" xmlns:w16sdtdh="http://schemas.microsoft.com/office/word/2020/wordml/sdtdatahash" xmlns:w16se="http://schemas.microsoft.com/office/word/2015/wordml/symex" xmlns:wpg="http://schemas.microsoft.com/office/word/2010/wordprocessingGroup" xmlns:wpi="http://schemas.microsoft.com/office/word/2010/wordprocessingInk" xmlns:wne="http://schemas.microsoft.com/office/word/2006/wordml" xmlns:wps="http://schemas.microsoft.com/office/word/2010/wordprocessingShape" mc:Ignorable="w14 w15 w16se w16cid w16 w16cex w16sdtdh wp14">
   <w:abstractNum w:abstractNumId="0" w15:restartNumberingAfterBreak="0">
     <w:nsid w:val="14CC0055"/>
     <w:multiLevelType w:val="hybridMultilevel"/>
@@ -4568,7 +4734,7 @@
 </file>
 
 <file path=word/styles.xml><?xml version="1.0" encoding="utf-8"?>
-<w:styles xmlns:mc="http://schemas.openxmlformats.org/markup-compatibility/2006" xmlns:r="http://schemas.openxmlformats.org/officeDocument/2006/relationships" xmlns:w="http://schemas.openxmlformats.org/wordprocessingml/2006/main" xmlns:w14="http://schemas.microsoft.com/office/word/2010/wordml" xmlns:w15="http://schemas.microsoft.com/office/word/2012/wordml" xmlns:w16cex="http://schemas.microsoft.com/office/word/2018/wordml/cex" xmlns:w16cid="http://schemas.microsoft.com/office/word/2016/wordml/cid" xmlns:w16="http://schemas.microsoft.com/office/word/2018/wordml" xmlns:w16se="http://schemas.microsoft.com/office/word/2015/wordml/symex" mc:Ignorable="w14 w15 w16se w16cid w16 w16cex">
+<w:styles xmlns:mc="http://schemas.openxmlformats.org/markup-compatibility/2006" xmlns:r="http://schemas.openxmlformats.org/officeDocument/2006/relationships" xmlns:w="http://schemas.openxmlformats.org/wordprocessingml/2006/main" xmlns:w14="http://schemas.microsoft.com/office/word/2010/wordml" xmlns:w15="http://schemas.microsoft.com/office/word/2012/wordml" xmlns:w16cex="http://schemas.microsoft.com/office/word/2018/wordml/cex" xmlns:w16cid="http://schemas.microsoft.com/office/word/2016/wordml/cid" xmlns:w16="http://schemas.microsoft.com/office/word/2018/wordml" xmlns:w16sdtdh="http://schemas.microsoft.com/office/word/2020/wordml/sdtdatahash" xmlns:w16se="http://schemas.microsoft.com/office/word/2015/wordml/symex" mc:Ignorable="w14 w15 w16se w16cid w16 w16cex w16sdtdh">
   <w:docDefaults>
     <w:rPrDefault>
       <w:rPr>
@@ -5532,7 +5698,7 @@
 </file>
 
 <file path=word/glossary/document.xml><?xml version="1.0" encoding="utf-8"?>
-<w:glossaryDocument xmlns:wpc="http://schemas.microsoft.com/office/word/2010/wordprocessingCanvas" xmlns:cx="http://schemas.microsoft.com/office/drawing/2014/chartex" xmlns:cx1="http://schemas.microsoft.com/office/drawing/2015/9/8/chartex" xmlns:cx2="http://schemas.microsoft.com/office/drawing/2015/10/21/chartex" xmlns:cx3="http://schemas.microsoft.com/office/drawing/2016/5/9/chartex" xmlns:cx4="http://schemas.microsoft.com/office/drawing/2016/5/10/chartex" xmlns:cx5="http://schemas.microsoft.com/office/drawing/2016/5/11/chartex" xmlns:cx6="http://schemas.microsoft.com/office/drawing/2016/5/12/chartex" xmlns:cx7="http://schemas.microsoft.com/office/drawing/2016/5/13/chartex" xmlns:cx8="http://schemas.microsoft.com/office/drawing/2016/5/14/chartex" xmlns:mc="http://schemas.openxmlformats.org/markup-compatibility/2006" xmlns:aink="http://schemas.microsoft.com/office/drawing/2016/ink" xmlns:am3d="http://schemas.microsoft.com/office/drawing/2017/model3d" xmlns:o="urn:schemas-microsoft-com:office:office" xmlns:r="http://schemas.openxmlformats.org/officeDocument/2006/relationships" xmlns:m="http://schemas.openxmlformats.org/officeDocument/2006/math" xmlns:v="urn:schemas-microsoft-com:vml" xmlns:wp14="http://schemas.microsoft.com/office/word/2010/wordprocessingDrawing" xmlns:wp="http://schemas.openxmlformats.org/drawingml/2006/wordprocessingDrawing" xmlns:w10="urn:schemas-microsoft-com:office:word" xmlns:w="http://schemas.openxmlformats.org/wordprocessingml/2006/main" xmlns:w14="http://schemas.microsoft.com/office/word/2010/wordml" xmlns:w15="http://schemas.microsoft.com/office/word/2012/wordml" xmlns:w16cex="http://schemas.microsoft.com/office/word/2018/wordml/cex" xmlns:w16cid="http://schemas.microsoft.com/office/word/2016/wordml/cid" xmlns:w16="http://schemas.microsoft.com/office/word/2018/wordml" xmlns:w16se="http://schemas.microsoft.com/office/word/2015/wordml/symex" xmlns:wpg="http://schemas.microsoft.com/office/word/2010/wordprocessingGroup" xmlns:wpi="http://schemas.microsoft.com/office/word/2010/wordprocessingInk" xmlns:wne="http://schemas.microsoft.com/office/word/2006/wordml" xmlns:wps="http://schemas.microsoft.com/office/word/2010/wordprocessingShape" mc:Ignorable="w14 w15 w16se w16cid w16 w16cex wp14">
+<w:glossaryDocument xmlns:wpc="http://schemas.microsoft.com/office/word/2010/wordprocessingCanvas" xmlns:cx="http://schemas.microsoft.com/office/drawing/2014/chartex" xmlns:cx1="http://schemas.microsoft.com/office/drawing/2015/9/8/chartex" xmlns:cx2="http://schemas.microsoft.com/office/drawing/2015/10/21/chartex" xmlns:cx3="http://schemas.microsoft.com/office/drawing/2016/5/9/chartex" xmlns:cx4="http://schemas.microsoft.com/office/drawing/2016/5/10/chartex" xmlns:cx5="http://schemas.microsoft.com/office/drawing/2016/5/11/chartex" xmlns:cx6="http://schemas.microsoft.com/office/drawing/2016/5/12/chartex" xmlns:cx7="http://schemas.microsoft.com/office/drawing/2016/5/13/chartex" xmlns:cx8="http://schemas.microsoft.com/office/drawing/2016/5/14/chartex" xmlns:mc="http://schemas.openxmlformats.org/markup-compatibility/2006" xmlns:aink="http://schemas.microsoft.com/office/drawing/2016/ink" xmlns:am3d="http://schemas.microsoft.com/office/drawing/2017/model3d" xmlns:o="urn:schemas-microsoft-com:office:office" xmlns:r="http://schemas.openxmlformats.org/officeDocument/2006/relationships" xmlns:m="http://schemas.openxmlformats.org/officeDocument/2006/math" xmlns:v="urn:schemas-microsoft-com:vml" xmlns:wp14="http://schemas.microsoft.com/office/word/2010/wordprocessingDrawing" xmlns:wp="http://schemas.openxmlformats.org/drawingml/2006/wordprocessingDrawing" xmlns:w10="urn:schemas-microsoft-com:office:word" xmlns:w="http://schemas.openxmlformats.org/wordprocessingml/2006/main" xmlns:w14="http://schemas.microsoft.com/office/word/2010/wordml" xmlns:w15="http://schemas.microsoft.com/office/word/2012/wordml" xmlns:w16cex="http://schemas.microsoft.com/office/word/2018/wordml/cex" xmlns:w16cid="http://schemas.microsoft.com/office/word/2016/wordml/cid" xmlns:w16="http://schemas.microsoft.com/office/word/2018/wordml" xmlns:w16sdtdh="http://schemas.microsoft.com/office/word/2020/wordml/sdtdatahash" xmlns:w16se="http://schemas.microsoft.com/office/word/2015/wordml/symex" xmlns:wpg="http://schemas.microsoft.com/office/word/2010/wordprocessingGroup" xmlns:wpi="http://schemas.microsoft.com/office/word/2010/wordprocessingInk" xmlns:wne="http://schemas.microsoft.com/office/word/2006/wordml" xmlns:wps="http://schemas.microsoft.com/office/word/2010/wordprocessingShape" mc:Ignorable="w14 w15 w16se w16cid w16 w16cex w16sdtdh wp14">
   <w:docParts>
     <w:docPart>
       <w:docPartPr>
@@ -5603,7 +5769,7 @@
 </file>
 
 <file path=word/glossary/fontTable.xml><?xml version="1.0" encoding="utf-8"?>
-<w:fonts xmlns:mc="http://schemas.openxmlformats.org/markup-compatibility/2006" xmlns:r="http://schemas.openxmlformats.org/officeDocument/2006/relationships" xmlns:w="http://schemas.openxmlformats.org/wordprocessingml/2006/main" xmlns:w14="http://schemas.microsoft.com/office/word/2010/wordml" xmlns:w15="http://schemas.microsoft.com/office/word/2012/wordml" xmlns:w16cex="http://schemas.microsoft.com/office/word/2018/wordml/cex" xmlns:w16cid="http://schemas.microsoft.com/office/word/2016/wordml/cid" xmlns:w16="http://schemas.microsoft.com/office/word/2018/wordml" xmlns:w16se="http://schemas.microsoft.com/office/word/2015/wordml/symex" mc:Ignorable="w14 w15 w16se w16cid w16 w16cex">
+<w:fonts xmlns:mc="http://schemas.openxmlformats.org/markup-compatibility/2006" xmlns:r="http://schemas.openxmlformats.org/officeDocument/2006/relationships" xmlns:w="http://schemas.openxmlformats.org/wordprocessingml/2006/main" xmlns:w14="http://schemas.microsoft.com/office/word/2010/wordml" xmlns:w15="http://schemas.microsoft.com/office/word/2012/wordml" xmlns:w16cex="http://schemas.microsoft.com/office/word/2018/wordml/cex" xmlns:w16cid="http://schemas.microsoft.com/office/word/2016/wordml/cid" xmlns:w16="http://schemas.microsoft.com/office/word/2018/wordml" xmlns:w16sdtdh="http://schemas.microsoft.com/office/word/2020/wordml/sdtdatahash" xmlns:w16se="http://schemas.microsoft.com/office/word/2015/wordml/symex" mc:Ignorable="w14 w15 w16se w16cid w16 w16cex w16sdtdh">
   <w:font w:name="Symbol">
     <w:panose1 w:val="05050102010706020507"/>
     <w:charset w:val="02"/>
@@ -5657,7 +5823,7 @@
 </file>
 
 <file path=word/glossary/settings.xml><?xml version="1.0" encoding="utf-8"?>
-<w:settings xmlns:mc="http://schemas.openxmlformats.org/markup-compatibility/2006" xmlns:o="urn:schemas-microsoft-com:office:office" xmlns:r="http://schemas.openxmlformats.org/officeDocument/2006/relationships" xmlns:m="http://schemas.openxmlformats.org/officeDocument/2006/math" xmlns:v="urn:schemas-microsoft-com:vml" xmlns:w10="urn:schemas-microsoft-com:office:word" xmlns:w="http://schemas.openxmlformats.org/wordprocessingml/2006/main" xmlns:w14="http://schemas.microsoft.com/office/word/2010/wordml" xmlns:w15="http://schemas.microsoft.com/office/word/2012/wordml" xmlns:w16cex="http://schemas.microsoft.com/office/word/2018/wordml/cex" xmlns:w16cid="http://schemas.microsoft.com/office/word/2016/wordml/cid" xmlns:w16="http://schemas.microsoft.com/office/word/2018/wordml" xmlns:w16se="http://schemas.microsoft.com/office/word/2015/wordml/symex" xmlns:sl="http://schemas.openxmlformats.org/schemaLibrary/2006/main" mc:Ignorable="w14 w15 w16se w16cid w16 w16cex">
+<w:settings xmlns:mc="http://schemas.openxmlformats.org/markup-compatibility/2006" xmlns:o="urn:schemas-microsoft-com:office:office" xmlns:r="http://schemas.openxmlformats.org/officeDocument/2006/relationships" xmlns:m="http://schemas.openxmlformats.org/officeDocument/2006/math" xmlns:v="urn:schemas-microsoft-com:vml" xmlns:w10="urn:schemas-microsoft-com:office:word" xmlns:w="http://schemas.openxmlformats.org/wordprocessingml/2006/main" xmlns:w14="http://schemas.microsoft.com/office/word/2010/wordml" xmlns:w15="http://schemas.microsoft.com/office/word/2012/wordml" xmlns:w16cex="http://schemas.microsoft.com/office/word/2018/wordml/cex" xmlns:w16cid="http://schemas.microsoft.com/office/word/2016/wordml/cid" xmlns:w16="http://schemas.microsoft.com/office/word/2018/wordml" xmlns:w16sdtdh="http://schemas.microsoft.com/office/word/2020/wordml/sdtdatahash" xmlns:w16se="http://schemas.microsoft.com/office/word/2015/wordml/symex" xmlns:sl="http://schemas.openxmlformats.org/schemaLibrary/2006/main" mc:Ignorable="w14 w15 w16se w16cid w16 w16cex w16sdtdh">
   <w:view w:val="normal"/>
   <w:defaultTabStop w:val="720"/>
   <w:characterSpacingControl w:val="doNotCompress"/>
@@ -5679,6 +5845,7 @@
     <w:rsid w:val="00B41054"/>
     <w:rsid w:val="00B97363"/>
     <w:rsid w:val="00E73ABB"/>
+    <w:rsid w:val="00F724A2"/>
   </w:rsids>
   <m:mathPr>
     <m:mathFont m:val="Cambria Math"/>
@@ -5702,7 +5869,7 @@
 </file>
 
 <file path=word/glossary/styles.xml><?xml version="1.0" encoding="utf-8"?>
-<w:styles xmlns:mc="http://schemas.openxmlformats.org/markup-compatibility/2006" xmlns:r="http://schemas.openxmlformats.org/officeDocument/2006/relationships" xmlns:w="http://schemas.openxmlformats.org/wordprocessingml/2006/main" xmlns:w14="http://schemas.microsoft.com/office/word/2010/wordml" xmlns:w15="http://schemas.microsoft.com/office/word/2012/wordml" xmlns:w16cex="http://schemas.microsoft.com/office/word/2018/wordml/cex" xmlns:w16cid="http://schemas.microsoft.com/office/word/2016/wordml/cid" xmlns:w16="http://schemas.microsoft.com/office/word/2018/wordml" xmlns:w16se="http://schemas.microsoft.com/office/word/2015/wordml/symex" mc:Ignorable="w14 w15 w16se w16cid w16 w16cex">
+<w:styles xmlns:mc="http://schemas.openxmlformats.org/markup-compatibility/2006" xmlns:r="http://schemas.openxmlformats.org/officeDocument/2006/relationships" xmlns:w="http://schemas.openxmlformats.org/wordprocessingml/2006/main" xmlns:w14="http://schemas.microsoft.com/office/word/2010/wordml" xmlns:w15="http://schemas.microsoft.com/office/word/2012/wordml" xmlns:w16cex="http://schemas.microsoft.com/office/word/2018/wordml/cex" xmlns:w16cid="http://schemas.microsoft.com/office/word/2016/wordml/cid" xmlns:w16="http://schemas.microsoft.com/office/word/2018/wordml" xmlns:w16sdtdh="http://schemas.microsoft.com/office/word/2020/wordml/sdtdatahash" xmlns:w16se="http://schemas.microsoft.com/office/word/2015/wordml/symex" mc:Ignorable="w14 w15 w16se w16cid w16 w16cex w16sdtdh">
   <w:docDefaults>
     <w:rPrDefault>
       <w:rPr>
@@ -6139,7 +6306,7 @@
 </file>
 
 <file path=word/glossary/webSettings.xml><?xml version="1.0" encoding="utf-8"?>
-<w:webSettings xmlns:mc="http://schemas.openxmlformats.org/markup-compatibility/2006" xmlns:r="http://schemas.openxmlformats.org/officeDocument/2006/relationships" xmlns:w="http://schemas.openxmlformats.org/wordprocessingml/2006/main" xmlns:w14="http://schemas.microsoft.com/office/word/2010/wordml" xmlns:w15="http://schemas.microsoft.com/office/word/2012/wordml" xmlns:w16cex="http://schemas.microsoft.com/office/word/2018/wordml/cex" xmlns:w16cid="http://schemas.microsoft.com/office/word/2016/wordml/cid" xmlns:w16="http://schemas.microsoft.com/office/word/2018/wordml" xmlns:w16se="http://schemas.microsoft.com/office/word/2015/wordml/symex" mc:Ignorable="w14 w15 w16se w16cid w16 w16cex">
+<w:webSettings xmlns:mc="http://schemas.openxmlformats.org/markup-compatibility/2006" xmlns:r="http://schemas.openxmlformats.org/officeDocument/2006/relationships" xmlns:w="http://schemas.openxmlformats.org/wordprocessingml/2006/main" xmlns:w14="http://schemas.microsoft.com/office/word/2010/wordml" xmlns:w15="http://schemas.microsoft.com/office/word/2012/wordml" xmlns:w16cex="http://schemas.microsoft.com/office/word/2018/wordml/cex" xmlns:w16cid="http://schemas.microsoft.com/office/word/2016/wordml/cid" xmlns:w16="http://schemas.microsoft.com/office/word/2018/wordml" xmlns:w16sdtdh="http://schemas.microsoft.com/office/word/2020/wordml/sdtdatahash" xmlns:w16se="http://schemas.microsoft.com/office/word/2015/wordml/symex" mc:Ignorable="w14 w15 w16se w16cid w16 w16cex w16sdtdh">
   <w:optimizeForBrowser/>
   <w:allowPNG/>
 </w:webSettings>

</xml_diff>

<commit_message>
add services on tour selected
</commit_message>
<xml_diff>
--- a/Protocol.docx
+++ b/Protocol.docx
@@ -174,6 +174,7 @@
                   <w:lang w:val="de-AT"/>
                 </w:rPr>
               </w:pPr>
+              <w:proofErr w:type="gramStart"/>
               <w:r>
                 <w:rPr>
                   <w:color w:val="7030A0"/>
@@ -181,7 +182,17 @@
                   <w:szCs w:val="28"/>
                   <w:lang w:val="de-AT"/>
                 </w:rPr>
-                <w:t>Software Engineering 2</w:t>
+                <w:t>Software Engineering</w:t>
+              </w:r>
+              <w:proofErr w:type="gramEnd"/>
+              <w:r>
+                <w:rPr>
+                  <w:color w:val="7030A0"/>
+                  <w:sz w:val="28"/>
+                  <w:szCs w:val="28"/>
+                  <w:lang w:val="de-AT"/>
+                </w:rPr>
+                <w:t xml:space="preserve"> 2</w:t>
               </w:r>
             </w:p>
           </w:sdtContent>
@@ -2307,7 +2318,23 @@
           <w:sz w:val="24"/>
           <w:szCs w:val="24"/>
         </w:rPr>
-        <w:t>from a usability point of view, the app should be responsive, clear, and flexible. The User should know all the time what’s happening (Hints) and find the saved data easily. E</w:t>
+        <w:t xml:space="preserve">from a usability point of view, the app should be responsive, clear, and flexible. The User should know all the time </w:t>
+      </w:r>
+      <w:proofErr w:type="gramStart"/>
+      <w:r>
+        <w:rPr>
+          <w:sz w:val="24"/>
+          <w:szCs w:val="24"/>
+        </w:rPr>
+        <w:t>what’s</w:t>
+      </w:r>
+      <w:proofErr w:type="gramEnd"/>
+      <w:r>
+        <w:rPr>
+          <w:sz w:val="24"/>
+          <w:szCs w:val="24"/>
+        </w:rPr>
+        <w:t xml:space="preserve"> happening (Hints) and find the saved data easily. E</w:t>
       </w:r>
       <w:r>
         <w:rPr>
@@ -2620,12 +2647,21 @@
           <w:szCs w:val="24"/>
         </w:rPr>
       </w:pPr>
+      <w:proofErr w:type="spellStart"/>
       <w:r>
         <w:rPr>
           <w:sz w:val="24"/>
           <w:szCs w:val="24"/>
         </w:rPr>
-        <w:t xml:space="preserve">Nunit /Junit tests </w:t>
+        <w:t>Nunit</w:t>
+      </w:r>
+      <w:proofErr w:type="spellEnd"/>
+      <w:r>
+        <w:rPr>
+          <w:sz w:val="24"/>
+          <w:szCs w:val="24"/>
+        </w:rPr>
+        <w:t xml:space="preserve"> /Junit tests </w:t>
       </w:r>
     </w:p>
     <w:p>
@@ -2838,8 +2874,13 @@
           <w:numId w:val="3"/>
         </w:numPr>
       </w:pPr>
-      <w:r>
-        <w:t>Fxml controllers as components of the main controller</w:t>
+      <w:proofErr w:type="spellStart"/>
+      <w:r>
+        <w:t>Fxml</w:t>
+      </w:r>
+      <w:proofErr w:type="spellEnd"/>
+      <w:r>
+        <w:t xml:space="preserve"> controllers as components of the main controller</w:t>
       </w:r>
     </w:p>
     <w:p>
@@ -2874,8 +2915,13 @@
           <w:numId w:val="3"/>
         </w:numPr>
       </w:pPr>
-      <w:r>
-        <w:t xml:space="preserve">Postgress Database </w:t>
+      <w:proofErr w:type="spellStart"/>
+      <w:r>
+        <w:t>Postgress</w:t>
+      </w:r>
+      <w:proofErr w:type="spellEnd"/>
+      <w:r>
+        <w:t xml:space="preserve"> Database </w:t>
       </w:r>
       <w:r>
         <w:t>with the logs and a 1-n relation between tours and logs</w:t>
@@ -3024,7 +3070,6 @@
     <w:p/>
     <w:p/>
     <w:p/>
-    <w:p/>
     <w:p>
       <w:pPr>
         <w:pStyle w:val="Heading2"/>
@@ -3046,62 +3091,6 @@
       </w:r>
       <w:bookmarkEnd w:id="7"/>
     </w:p>
-    <w:p/>
-    <w:p>
-      <w:r>
-        <w:rPr>
-          <w:noProof/>
-        </w:rPr>
-        <w:drawing>
-          <wp:inline distT="0" distB="0" distL="0" distR="0" wp14:anchorId="55C22AC4" wp14:editId="65EDBB4D">
-            <wp:extent cx="5731510" cy="5561965"/>
-            <wp:effectExtent l="0" t="0" r="2540" b="635"/>
-            <wp:docPr id="4" name="Picture 4"/>
-            <wp:cNvGraphicFramePr>
-              <a:graphicFrameLocks xmlns:a="http://schemas.openxmlformats.org/drawingml/2006/main" noChangeAspect="1"/>
-            </wp:cNvGraphicFramePr>
-            <a:graphic xmlns:a="http://schemas.openxmlformats.org/drawingml/2006/main">
-              <a:graphicData uri="http://schemas.openxmlformats.org/drawingml/2006/picture">
-                <pic:pic xmlns:pic="http://schemas.openxmlformats.org/drawingml/2006/picture">
-                  <pic:nvPicPr>
-                    <pic:cNvPr id="0" name="Picture 1"/>
-                    <pic:cNvPicPr>
-                      <a:picLocks noChangeAspect="1" noChangeArrowheads="1"/>
-                    </pic:cNvPicPr>
-                  </pic:nvPicPr>
-                  <pic:blipFill>
-                    <a:blip r:embed="rId15">
-                      <a:extLst>
-                        <a:ext uri="{28A0092B-C50C-407E-A947-70E740481C1C}">
-                          <a14:useLocalDpi xmlns:a14="http://schemas.microsoft.com/office/drawing/2010/main" val="0"/>
-                        </a:ext>
-                      </a:extLst>
-                    </a:blip>
-                    <a:srcRect/>
-                    <a:stretch>
-                      <a:fillRect/>
-                    </a:stretch>
-                  </pic:blipFill>
-                  <pic:spPr bwMode="auto">
-                    <a:xfrm>
-                      <a:off x="0" y="0"/>
-                      <a:ext cx="5731510" cy="5561965"/>
-                    </a:xfrm>
-                    <a:prstGeom prst="rect">
-                      <a:avLst/>
-                    </a:prstGeom>
-                    <a:noFill/>
-                    <a:ln>
-                      <a:noFill/>
-                    </a:ln>
-                  </pic:spPr>
-                </pic:pic>
-              </a:graphicData>
-            </a:graphic>
-          </wp:inline>
-        </w:drawing>
-      </w:r>
-    </w:p>
     <w:p>
       <w:pPr>
         <w:pStyle w:val="Heading2"/>
@@ -3123,475 +3112,15 @@
       <w:bookmarkEnd w:id="8"/>
     </w:p>
     <w:p>
-      <w:pPr>
-        <w:jc w:val="center"/>
-      </w:pPr>
       <w:r>
         <w:rPr>
           <w:noProof/>
         </w:rPr>
         <w:drawing>
-          <wp:inline distT="0" distB="0" distL="0" distR="0" wp14:anchorId="7F844669" wp14:editId="6BE632E5">
-            <wp:extent cx="1943100" cy="2399447"/>
-            <wp:effectExtent l="0" t="0" r="0" b="1270"/>
-            <wp:docPr id="6" name="Picture 6"/>
-            <wp:cNvGraphicFramePr>
-              <a:graphicFrameLocks xmlns:a="http://schemas.openxmlformats.org/drawingml/2006/main" noChangeAspect="1"/>
-            </wp:cNvGraphicFramePr>
-            <a:graphic xmlns:a="http://schemas.openxmlformats.org/drawingml/2006/main">
-              <a:graphicData uri="http://schemas.openxmlformats.org/drawingml/2006/picture">
-                <pic:pic xmlns:pic="http://schemas.openxmlformats.org/drawingml/2006/picture">
-                  <pic:nvPicPr>
-                    <pic:cNvPr id="0" name="Picture 3"/>
-                    <pic:cNvPicPr>
-                      <a:picLocks noChangeAspect="1" noChangeArrowheads="1"/>
-                    </pic:cNvPicPr>
-                  </pic:nvPicPr>
-                  <pic:blipFill>
-                    <a:blip r:embed="rId16">
-                      <a:extLst>
-                        <a:ext uri="{28A0092B-C50C-407E-A947-70E740481C1C}">
-                          <a14:useLocalDpi xmlns:a14="http://schemas.microsoft.com/office/drawing/2010/main" val="0"/>
-                        </a:ext>
-                      </a:extLst>
-                    </a:blip>
-                    <a:srcRect/>
-                    <a:stretch>
-                      <a:fillRect/>
-                    </a:stretch>
-                  </pic:blipFill>
-                  <pic:spPr bwMode="auto">
-                    <a:xfrm>
-                      <a:off x="0" y="0"/>
-                      <a:ext cx="1975964" cy="2440029"/>
-                    </a:xfrm>
-                    <a:prstGeom prst="rect">
-                      <a:avLst/>
-                    </a:prstGeom>
-                    <a:noFill/>
-                    <a:ln>
-                      <a:noFill/>
-                    </a:ln>
-                  </pic:spPr>
-                </pic:pic>
-              </a:graphicData>
-            </a:graphic>
-          </wp:inline>
-        </w:drawing>
-      </w:r>
-    </w:p>
-    <w:p>
-      <w:pPr>
-        <w:pStyle w:val="Heading1"/>
-        <w:numPr>
-          <w:ilvl w:val="0"/>
-          <w:numId w:val="1"/>
-        </w:numPr>
-        <w:rPr>
-          <w:b/>
-          <w:bCs/>
-          <w:color w:val="7030A0"/>
-        </w:rPr>
-      </w:pPr>
-      <w:bookmarkStart w:id="9" w:name="_Toc66028893"/>
-      <w:r>
-        <w:rPr>
-          <w:b/>
-          <w:bCs/>
-          <w:color w:val="7030A0"/>
-        </w:rPr>
-        <w:lastRenderedPageBreak/>
-        <w:t>Failures:</w:t>
-      </w:r>
-      <w:bookmarkEnd w:id="9"/>
-    </w:p>
-    <w:p>
-      <w:pPr>
-        <w:pStyle w:val="Heading2"/>
-        <w:numPr>
-          <w:ilvl w:val="1"/>
-          <w:numId w:val="1"/>
-        </w:numPr>
-        <w:rPr>
-          <w:color w:val="7030A0"/>
-        </w:rPr>
-      </w:pPr>
-      <w:bookmarkStart w:id="10" w:name="_Toc66028894"/>
-      <w:r>
-        <w:rPr>
-          <w:color w:val="7030A0"/>
-        </w:rPr>
-        <w:t>Design Pattern weakness:</w:t>
-      </w:r>
-      <w:bookmarkEnd w:id="10"/>
-    </w:p>
-    <w:p/>
-    <w:p>
-      <w:pPr>
-        <w:pStyle w:val="ListParagraph"/>
-        <w:numPr>
-          <w:ilvl w:val="0"/>
-          <w:numId w:val="4"/>
-        </w:numPr>
-        <w:rPr>
-          <w:sz w:val="24"/>
-          <w:szCs w:val="24"/>
-        </w:rPr>
-      </w:pPr>
-      <w:r>
-        <w:rPr>
-          <w:sz w:val="24"/>
-          <w:szCs w:val="24"/>
-        </w:rPr>
-        <w:t>The rendering of the view is placed in the Presenter, so the interaction between the view and the Presenter is too frequent. If the Presenter renders the view too much, it tends to make it too tightly connected to a particular view.</w:t>
-      </w:r>
-    </w:p>
-    <w:p>
-      <w:pPr>
-        <w:pStyle w:val="ListParagraph"/>
-        <w:numPr>
-          <w:ilvl w:val="0"/>
-          <w:numId w:val="4"/>
-        </w:numPr>
-        <w:rPr>
-          <w:sz w:val="24"/>
-          <w:szCs w:val="24"/>
-        </w:rPr>
-      </w:pPr>
-      <w:r>
-        <w:rPr>
-          <w:sz w:val="24"/>
-          <w:szCs w:val="24"/>
-        </w:rPr>
-        <w:t>Data binding makes bugs hard to debug.</w:t>
-      </w:r>
-    </w:p>
-    <w:p>
-      <w:pPr>
-        <w:pStyle w:val="ListParagraph"/>
-        <w:numPr>
-          <w:ilvl w:val="0"/>
-          <w:numId w:val="4"/>
-        </w:numPr>
-        <w:rPr>
-          <w:sz w:val="24"/>
-          <w:szCs w:val="24"/>
-        </w:rPr>
-      </w:pPr>
-      <w:r>
-        <w:rPr>
-          <w:sz w:val="24"/>
-          <w:szCs w:val="24"/>
-        </w:rPr>
-        <w:t>Large modules</w:t>
-      </w:r>
-    </w:p>
-    <w:p>
-      <w:pPr>
-        <w:pStyle w:val="ListParagraph"/>
-        <w:numPr>
-          <w:ilvl w:val="0"/>
-          <w:numId w:val="4"/>
-        </w:numPr>
-        <w:rPr>
-          <w:sz w:val="24"/>
-          <w:szCs w:val="24"/>
-        </w:rPr>
-      </w:pPr>
-      <w:r>
-        <w:rPr>
-          <w:sz w:val="24"/>
-          <w:szCs w:val="24"/>
-        </w:rPr>
-        <w:t>In MVP, your Presenter takes care almost everything because of dumb View, so it will become big and complicated gradually. Meanwhile, in MVVP, View</w:t>
-      </w:r>
-      <w:r>
-        <w:rPr>
-          <w:sz w:val="24"/>
-          <w:szCs w:val="24"/>
-        </w:rPr>
-        <w:t>-</w:t>
-      </w:r>
-      <w:r>
-        <w:rPr>
-          <w:sz w:val="24"/>
-          <w:szCs w:val="24"/>
-        </w:rPr>
-        <w:t>Model have support from View, especially Data Binding, you can reduce a part of logic codes.</w:t>
-      </w:r>
-    </w:p>
-    <w:p>
-      <w:pPr>
-        <w:pStyle w:val="Heading2"/>
-        <w:numPr>
-          <w:ilvl w:val="1"/>
-          <w:numId w:val="1"/>
-        </w:numPr>
-        <w:rPr>
-          <w:color w:val="7030A0"/>
-        </w:rPr>
-      </w:pPr>
-      <w:bookmarkStart w:id="11" w:name="_Toc66028895"/>
-      <w:r>
-        <w:rPr>
-          <w:color w:val="7030A0"/>
-        </w:rPr>
-        <w:t>IDE and implementations:</w:t>
-      </w:r>
-      <w:bookmarkEnd w:id="11"/>
-    </w:p>
-    <w:p/>
-    <w:p>
-      <w:pPr>
-        <w:pStyle w:val="ListParagraph"/>
-        <w:numPr>
-          <w:ilvl w:val="0"/>
-          <w:numId w:val="5"/>
-        </w:numPr>
-      </w:pPr>
-      <w:r>
-        <w:rPr>
-          <w:sz w:val="24"/>
-          <w:szCs w:val="24"/>
-        </w:rPr>
-        <w:t>Working with maven without module info and the need to clean frequently</w:t>
-      </w:r>
-    </w:p>
-    <w:p>
-      <w:pPr>
-        <w:pStyle w:val="ListParagraph"/>
-        <w:numPr>
-          <w:ilvl w:val="0"/>
-          <w:numId w:val="5"/>
-        </w:numPr>
-      </w:pPr>
-      <w:r>
-        <w:rPr>
-          <w:sz w:val="24"/>
-          <w:szCs w:val="24"/>
-        </w:rPr>
-        <w:t>Scene Builder in IntelliJ is not as good as the Gloun Builder and therefore, the need to switch between them.</w:t>
-      </w:r>
-    </w:p>
-    <w:p/>
-    <w:p/>
-    <w:p/>
-    <w:p/>
-    <w:p/>
-    <w:p/>
-    <w:p/>
-    <w:p/>
-    <w:p/>
-    <w:p/>
-    <w:p/>
-    <w:p/>
-    <w:p/>
-    <w:p>
-      <w:pPr>
-        <w:pStyle w:val="Heading1"/>
-        <w:numPr>
-          <w:ilvl w:val="0"/>
-          <w:numId w:val="1"/>
-        </w:numPr>
-        <w:rPr>
-          <w:b/>
-          <w:bCs/>
-          <w:color w:val="7030A0"/>
-        </w:rPr>
-      </w:pPr>
-      <w:bookmarkStart w:id="12" w:name="_Toc66028896"/>
-      <w:r>
-        <w:rPr>
-          <w:b/>
-          <w:bCs/>
-          <w:color w:val="7030A0"/>
-        </w:rPr>
-        <w:lastRenderedPageBreak/>
-        <w:t>Testing:</w:t>
-      </w:r>
-      <w:bookmarkEnd w:id="12"/>
-    </w:p>
-    <w:p>
-      <w:pPr>
-        <w:pStyle w:val="Heading2"/>
-        <w:numPr>
-          <w:ilvl w:val="1"/>
-          <w:numId w:val="1"/>
-        </w:numPr>
-        <w:rPr>
-          <w:rFonts w:asciiTheme="minorHAnsi" w:hAnsiTheme="minorHAnsi" w:cstheme="minorHAnsi"/>
-          <w:color w:val="7030A0"/>
-          <w:sz w:val="24"/>
-          <w:szCs w:val="24"/>
-        </w:rPr>
-      </w:pPr>
-      <w:bookmarkStart w:id="13" w:name="_Toc66028897"/>
-      <w:r>
-        <w:rPr>
-          <w:rFonts w:asciiTheme="minorHAnsi" w:hAnsiTheme="minorHAnsi" w:cstheme="minorHAnsi"/>
-          <w:color w:val="7030A0"/>
-          <w:sz w:val="24"/>
-          <w:szCs w:val="24"/>
-        </w:rPr>
-        <w:t>Unit Tests:</w:t>
-      </w:r>
-      <w:bookmarkEnd w:id="13"/>
-    </w:p>
-    <w:p>
-      <w:pPr>
-        <w:pStyle w:val="Heading3"/>
-        <w:shd w:val="clear" w:color="auto" w:fill="FFFFFF"/>
-        <w:spacing w:before="0" w:after="120"/>
-        <w:rPr>
-          <w:rFonts w:asciiTheme="minorHAnsi" w:hAnsiTheme="minorHAnsi" w:cstheme="minorHAnsi"/>
-          <w:color w:val="auto"/>
-          <w:lang w:val="en-AT"/>
-        </w:rPr>
-      </w:pPr>
-      <w:hyperlink r:id="rId17" w:anchor="using-mockito-for-mocking-objects" w:history="1">
-        <w:r>
-          <w:rPr>
-            <w:rStyle w:val="Hyperlink"/>
-            <w:rFonts w:asciiTheme="minorHAnsi" w:hAnsiTheme="minorHAnsi" w:cstheme="minorHAnsi"/>
-            <w:color w:val="auto"/>
-          </w:rPr>
-          <w:t xml:space="preserve"> Using Mockito for mocking objects</w:t>
-        </w:r>
-      </w:hyperlink>
-    </w:p>
-    <w:p>
-      <w:pPr>
-        <w:pStyle w:val="NormalWeb"/>
-        <w:shd w:val="clear" w:color="auto" w:fill="FFFFFF"/>
-        <w:rPr>
-          <w:rFonts w:asciiTheme="minorHAnsi" w:hAnsiTheme="minorHAnsi" w:cstheme="minorHAnsi"/>
-          <w:spacing w:val="-1"/>
-        </w:rPr>
-      </w:pPr>
-      <w:r>
-        <w:rPr>
-          <w:rStyle w:val="Emphasis"/>
-          <w:rFonts w:asciiTheme="minorHAnsi" w:hAnsiTheme="minorHAnsi" w:cstheme="minorHAnsi"/>
-          <w:spacing w:val="-1"/>
-        </w:rPr>
-        <w:t>Mockito</w:t>
-      </w:r>
-      <w:r>
-        <w:rPr>
-          <w:rFonts w:asciiTheme="minorHAnsi" w:hAnsiTheme="minorHAnsi" w:cstheme="minorHAnsi"/>
-          <w:spacing w:val="-1"/>
-        </w:rPr>
-        <w:t> is a popular mock framework which can be used in conjunction with JUnit. Mockito allows you to create and configure mock objects. Using Mockito greatly simplifies the development of tests for classes with external dependencies.</w:t>
-      </w:r>
-    </w:p>
-    <w:p>
-      <w:pPr>
-        <w:pStyle w:val="NormalWeb"/>
-        <w:shd w:val="clear" w:color="auto" w:fill="FFFFFF"/>
-        <w:rPr>
-          <w:rFonts w:asciiTheme="minorHAnsi" w:hAnsiTheme="minorHAnsi" w:cstheme="minorHAnsi"/>
-          <w:spacing w:val="-1"/>
-        </w:rPr>
-      </w:pPr>
-      <w:r>
-        <w:rPr>
-          <w:rFonts w:asciiTheme="minorHAnsi" w:hAnsiTheme="minorHAnsi" w:cstheme="minorHAnsi"/>
-          <w:spacing w:val="-1"/>
-        </w:rPr>
-        <w:t>If you use Mockito in tests you typically:</w:t>
-      </w:r>
-    </w:p>
-    <w:p>
-      <w:pPr>
-        <w:pStyle w:val="NormalWeb"/>
-        <w:numPr>
-          <w:ilvl w:val="0"/>
-          <w:numId w:val="6"/>
-        </w:numPr>
-        <w:shd w:val="clear" w:color="auto" w:fill="FFFFFF"/>
-        <w:spacing w:before="0" w:beforeAutospacing="0" w:after="150" w:afterAutospacing="0"/>
-        <w:ind w:left="1080"/>
-        <w:rPr>
-          <w:rFonts w:asciiTheme="minorHAnsi" w:hAnsiTheme="minorHAnsi" w:cstheme="minorHAnsi"/>
-          <w:spacing w:val="-1"/>
-        </w:rPr>
-      </w:pPr>
-      <w:r>
-        <w:rPr>
-          <w:rFonts w:asciiTheme="minorHAnsi" w:hAnsiTheme="minorHAnsi" w:cstheme="minorHAnsi"/>
-          <w:spacing w:val="-1"/>
-        </w:rPr>
-        <w:t>Mock away external dependencies and insert the mocks into the code under test</w:t>
-      </w:r>
-    </w:p>
-    <w:p>
-      <w:pPr>
-        <w:pStyle w:val="NormalWeb"/>
-        <w:numPr>
-          <w:ilvl w:val="0"/>
-          <w:numId w:val="6"/>
-        </w:numPr>
-        <w:shd w:val="clear" w:color="auto" w:fill="FFFFFF"/>
-        <w:spacing w:before="0" w:beforeAutospacing="0" w:after="150" w:afterAutospacing="0"/>
-        <w:ind w:left="1080"/>
-        <w:rPr>
-          <w:rFonts w:asciiTheme="minorHAnsi" w:hAnsiTheme="minorHAnsi" w:cstheme="minorHAnsi"/>
-          <w:spacing w:val="-1"/>
-        </w:rPr>
-      </w:pPr>
-      <w:r>
-        <w:rPr>
-          <w:rFonts w:asciiTheme="minorHAnsi" w:hAnsiTheme="minorHAnsi" w:cstheme="minorHAnsi"/>
-          <w:spacing w:val="-1"/>
-        </w:rPr>
-        <w:t>Execute the code under test</w:t>
-      </w:r>
-    </w:p>
-    <w:p>
-      <w:pPr>
-        <w:pStyle w:val="NormalWeb"/>
-        <w:numPr>
-          <w:ilvl w:val="0"/>
-          <w:numId w:val="6"/>
-        </w:numPr>
-        <w:shd w:val="clear" w:color="auto" w:fill="FFFFFF"/>
-        <w:spacing w:before="0" w:beforeAutospacing="0" w:after="150" w:afterAutospacing="0"/>
-        <w:ind w:left="1080"/>
-        <w:rPr>
-          <w:rFonts w:asciiTheme="minorHAnsi" w:hAnsiTheme="minorHAnsi" w:cstheme="minorHAnsi"/>
-          <w:spacing w:val="-1"/>
-        </w:rPr>
-      </w:pPr>
-      <w:r>
-        <w:rPr>
-          <w:rFonts w:asciiTheme="minorHAnsi" w:hAnsiTheme="minorHAnsi" w:cstheme="minorHAnsi"/>
-          <w:spacing w:val="-1"/>
-        </w:rPr>
-        <w:t>Validate that the code executed correctly</w:t>
-      </w:r>
-    </w:p>
-    <w:p>
-      <w:pPr>
-        <w:pStyle w:val="NormalWeb"/>
-        <w:shd w:val="clear" w:color="auto" w:fill="FFFFFF"/>
-        <w:spacing w:before="0" w:beforeAutospacing="0" w:after="150" w:afterAutospacing="0"/>
-        <w:rPr>
-          <w:rFonts w:asciiTheme="minorHAnsi" w:hAnsiTheme="minorHAnsi" w:cstheme="minorHAnsi"/>
-          <w:color w:val="4A4A4A"/>
-          <w:spacing w:val="-1"/>
-          <w:lang w:val="en-GB"/>
-        </w:rPr>
-      </w:pPr>
-      <w:r>
-        <w:rPr>
-          <w:rFonts w:asciiTheme="minorHAnsi" w:hAnsiTheme="minorHAnsi" w:cstheme="minorHAnsi"/>
-          <w:noProof/>
-        </w:rPr>
-        <w:drawing>
-          <wp:inline distT="0" distB="0" distL="0" distR="0" wp14:anchorId="773241BA" wp14:editId="5F266F35">
-            <wp:extent cx="5731510" cy="1694815"/>
-            <wp:effectExtent l="0" t="0" r="2540" b="635"/>
-            <wp:docPr id="5" name="Picture 5"/>
+          <wp:inline distT="0" distB="0" distL="0" distR="0" wp14:anchorId="3BFD39F2" wp14:editId="1F7051AB">
+            <wp:extent cx="1614115" cy="2362528"/>
+            <wp:effectExtent l="0" t="0" r="5715" b="0"/>
+            <wp:docPr id="3" name="Picture 3"/>
             <wp:cNvGraphicFramePr>
               <a:graphicFrameLocks xmlns:a="http://schemas.openxmlformats.org/drawingml/2006/main" noChangeAspect="1"/>
             </wp:cNvGraphicFramePr>
@@ -3603,7 +3132,7 @@
                     <pic:cNvPicPr/>
                   </pic:nvPicPr>
                   <pic:blipFill>
-                    <a:blip r:embed="rId18"/>
+                    <a:blip r:embed="rId15"/>
                     <a:stretch>
                       <a:fillRect/>
                     </a:stretch>
@@ -3611,7 +3140,7 @@
                   <pic:spPr>
                     <a:xfrm>
                       <a:off x="0" y="0"/>
-                      <a:ext cx="5731510" cy="1694815"/>
+                      <a:ext cx="1635637" cy="2394029"/>
                     </a:xfrm>
                     <a:prstGeom prst="rect">
                       <a:avLst/>
@@ -3624,192 +3153,26 @@
         </w:drawing>
       </w:r>
     </w:p>
-    <w:p>
-      <w:pPr>
-        <w:pStyle w:val="NormalWeb"/>
-        <w:shd w:val="clear" w:color="auto" w:fill="FFFFFF"/>
-        <w:spacing w:before="0" w:beforeAutospacing="0" w:after="150" w:afterAutospacing="0"/>
-        <w:rPr>
-          <w:rFonts w:asciiTheme="minorHAnsi" w:hAnsiTheme="minorHAnsi" w:cstheme="minorHAnsi"/>
-          <w:color w:val="4A4A4A"/>
-          <w:spacing w:val="-1"/>
-          <w:lang w:val="en-GB"/>
-        </w:rPr>
-      </w:pPr>
-      <w:r>
-        <w:rPr>
-          <w:rFonts w:asciiTheme="minorHAnsi" w:hAnsiTheme="minorHAnsi" w:cstheme="minorHAnsi"/>
-          <w:noProof/>
-        </w:rPr>
-        <w:drawing>
-          <wp:inline distT="0" distB="0" distL="0" distR="0" wp14:anchorId="13772BF5" wp14:editId="011F32FE">
-            <wp:extent cx="5731510" cy="1760220"/>
-            <wp:effectExtent l="0" t="0" r="2540" b="0"/>
-            <wp:docPr id="7" name="Picture 7"/>
-            <wp:cNvGraphicFramePr>
-              <a:graphicFrameLocks xmlns:a="http://schemas.openxmlformats.org/drawingml/2006/main" noChangeAspect="1"/>
-            </wp:cNvGraphicFramePr>
-            <a:graphic xmlns:a="http://schemas.openxmlformats.org/drawingml/2006/main">
-              <a:graphicData uri="http://schemas.openxmlformats.org/drawingml/2006/picture">
-                <pic:pic xmlns:pic="http://schemas.openxmlformats.org/drawingml/2006/picture">
-                  <pic:nvPicPr>
-                    <pic:cNvPr id="1" name=""/>
-                    <pic:cNvPicPr/>
-                  </pic:nvPicPr>
-                  <pic:blipFill>
-                    <a:blip r:embed="rId19"/>
-                    <a:stretch>
-                      <a:fillRect/>
-                    </a:stretch>
-                  </pic:blipFill>
-                  <pic:spPr>
-                    <a:xfrm>
-                      <a:off x="0" y="0"/>
-                      <a:ext cx="5731510" cy="1760220"/>
-                    </a:xfrm>
-                    <a:prstGeom prst="rect">
-                      <a:avLst/>
-                    </a:prstGeom>
-                  </pic:spPr>
-                </pic:pic>
-              </a:graphicData>
-            </a:graphic>
-          </wp:inline>
-        </w:drawing>
-      </w:r>
-    </w:p>
-    <w:p>
-      <w:pPr>
-        <w:rPr>
-          <w:rFonts w:cstheme="minorHAnsi"/>
-          <w:sz w:val="24"/>
-          <w:szCs w:val="24"/>
-          <w:lang w:val="en-AT"/>
-        </w:rPr>
-      </w:pPr>
-    </w:p>
-    <w:p>
-      <w:pPr>
-        <w:rPr>
-          <w:rFonts w:cstheme="minorHAnsi"/>
-          <w:sz w:val="24"/>
-          <w:szCs w:val="24"/>
-        </w:rPr>
-      </w:pPr>
-    </w:p>
-    <w:p>
-      <w:pPr>
-        <w:rPr>
-          <w:rFonts w:cstheme="minorHAnsi"/>
-          <w:sz w:val="24"/>
-          <w:szCs w:val="24"/>
-        </w:rPr>
-      </w:pPr>
-      <w:r>
-        <w:rPr>
-          <w:rFonts w:cstheme="minorHAnsi"/>
-          <w:sz w:val="24"/>
-          <w:szCs w:val="24"/>
-        </w:rPr>
-        <w:t>Unit tests are added too to test the methods in the classes:</w:t>
-      </w:r>
-    </w:p>
-    <w:p>
-      <w:pPr>
-        <w:pStyle w:val="ListParagraph"/>
-        <w:numPr>
-          <w:ilvl w:val="0"/>
-          <w:numId w:val="7"/>
-        </w:numPr>
-        <w:rPr>
-          <w:rFonts w:cstheme="minorHAnsi"/>
-          <w:sz w:val="24"/>
-          <w:szCs w:val="24"/>
-        </w:rPr>
-      </w:pPr>
-      <w:r>
-        <w:rPr>
-          <w:rFonts w:cstheme="minorHAnsi"/>
-          <w:sz w:val="24"/>
-          <w:szCs w:val="24"/>
-        </w:rPr>
-        <w:t>Checking the existing of an instance</w:t>
-      </w:r>
-    </w:p>
-    <w:p>
-      <w:pPr>
-        <w:pStyle w:val="ListParagraph"/>
-        <w:numPr>
-          <w:ilvl w:val="0"/>
-          <w:numId w:val="7"/>
-        </w:numPr>
-        <w:rPr>
-          <w:rFonts w:cstheme="minorHAnsi"/>
-          <w:sz w:val="24"/>
-          <w:szCs w:val="24"/>
-        </w:rPr>
-      </w:pPr>
-      <w:r>
-        <w:rPr>
-          <w:rFonts w:cstheme="minorHAnsi"/>
-          <w:sz w:val="24"/>
-          <w:szCs w:val="24"/>
-        </w:rPr>
-        <w:t xml:space="preserve">Checking the </w:t>
-      </w:r>
-      <w:r>
-        <w:rPr>
-          <w:rFonts w:cstheme="minorHAnsi"/>
-          <w:sz w:val="24"/>
-          <w:szCs w:val="24"/>
-        </w:rPr>
-        <w:t>strings generated</w:t>
-      </w:r>
-    </w:p>
-    <w:p>
-      <w:pPr>
-        <w:pStyle w:val="ListParagraph"/>
-        <w:numPr>
-          <w:ilvl w:val="0"/>
-          <w:numId w:val="7"/>
-        </w:numPr>
-        <w:rPr>
-          <w:rFonts w:cstheme="minorHAnsi"/>
-          <w:sz w:val="24"/>
-          <w:szCs w:val="24"/>
-        </w:rPr>
-      </w:pPr>
-      <w:r>
-        <w:rPr>
-          <w:rFonts w:cstheme="minorHAnsi"/>
-          <w:sz w:val="24"/>
-          <w:szCs w:val="24"/>
-        </w:rPr>
-        <w:t>Checking the values that are generated</w:t>
-      </w:r>
-    </w:p>
-    <w:p>
-      <w:pPr>
-        <w:pStyle w:val="ListParagraph"/>
-        <w:numPr>
-          <w:ilvl w:val="0"/>
-          <w:numId w:val="7"/>
-        </w:numPr>
-        <w:rPr>
-          <w:rFonts w:cstheme="minorHAnsi"/>
-          <w:sz w:val="24"/>
-          <w:szCs w:val="24"/>
-        </w:rPr>
-      </w:pPr>
-      <w:r>
-        <w:rPr>
-          <w:rFonts w:cstheme="minorHAnsi"/>
-          <w:sz w:val="24"/>
-          <w:szCs w:val="24"/>
-        </w:rPr>
-        <w:t>Checking null points</w:t>
-      </w:r>
-    </w:p>
+    <w:p/>
+    <w:p/>
+    <w:p/>
+    <w:p/>
+    <w:p/>
+    <w:p/>
+    <w:p/>
+    <w:p/>
+    <w:p/>
+    <w:p/>
+    <w:p/>
+    <w:p/>
+    <w:p/>
+    <w:p/>
+    <w:p/>
+    <w:p/>
+    <w:p/>
+    <w:p/>
+    <w:p/>
+    <w:p/>
     <w:p/>
     <w:p/>
     <w:p/>
@@ -3830,16 +3193,345 @@
           <w:color w:val="7030A0"/>
         </w:rPr>
       </w:pPr>
-      <w:bookmarkStart w:id="14" w:name="_Toc66028899"/>
+      <w:bookmarkStart w:id="9" w:name="_Toc66028893"/>
       <w:r>
         <w:rPr>
           <w:b/>
           <w:bCs/>
           <w:color w:val="7030A0"/>
         </w:rPr>
+        <w:t>Failures:</w:t>
+      </w:r>
+      <w:bookmarkEnd w:id="9"/>
+    </w:p>
+    <w:p>
+      <w:pPr>
+        <w:pStyle w:val="Heading2"/>
+        <w:numPr>
+          <w:ilvl w:val="1"/>
+          <w:numId w:val="1"/>
+        </w:numPr>
+        <w:rPr>
+          <w:color w:val="7030A0"/>
+        </w:rPr>
+      </w:pPr>
+      <w:bookmarkStart w:id="10" w:name="_Toc66028894"/>
+      <w:r>
+        <w:rPr>
+          <w:color w:val="7030A0"/>
+        </w:rPr>
+        <w:t>Design Pattern weakness:</w:t>
+      </w:r>
+      <w:bookmarkEnd w:id="10"/>
+    </w:p>
+    <w:p/>
+    <w:p>
+      <w:pPr>
+        <w:pStyle w:val="ListParagraph"/>
+        <w:numPr>
+          <w:ilvl w:val="0"/>
+          <w:numId w:val="4"/>
+        </w:numPr>
+        <w:rPr>
+          <w:sz w:val="24"/>
+          <w:szCs w:val="24"/>
+        </w:rPr>
+      </w:pPr>
+      <w:r>
+        <w:rPr>
+          <w:sz w:val="24"/>
+          <w:szCs w:val="24"/>
+        </w:rPr>
+        <w:t>The rendering of the view is placed in the Presenter, so the interaction between the view and the Presenter is too frequent. If the Presenter renders the view too much, it tends to make it too tightly connected to a particular view.</w:t>
+      </w:r>
+    </w:p>
+    <w:p>
+      <w:pPr>
+        <w:pStyle w:val="ListParagraph"/>
+        <w:numPr>
+          <w:ilvl w:val="0"/>
+          <w:numId w:val="4"/>
+        </w:numPr>
+        <w:rPr>
+          <w:sz w:val="24"/>
+          <w:szCs w:val="24"/>
+        </w:rPr>
+      </w:pPr>
+      <w:r>
+        <w:rPr>
+          <w:sz w:val="24"/>
+          <w:szCs w:val="24"/>
+        </w:rPr>
+        <w:t>Data binding makes bugs hard to debug.</w:t>
+      </w:r>
+    </w:p>
+    <w:p>
+      <w:pPr>
+        <w:pStyle w:val="ListParagraph"/>
+        <w:numPr>
+          <w:ilvl w:val="0"/>
+          <w:numId w:val="4"/>
+        </w:numPr>
+        <w:rPr>
+          <w:sz w:val="24"/>
+          <w:szCs w:val="24"/>
+        </w:rPr>
+      </w:pPr>
+      <w:r>
+        <w:rPr>
+          <w:sz w:val="24"/>
+          <w:szCs w:val="24"/>
+        </w:rPr>
+        <w:t>Large modules</w:t>
+      </w:r>
+    </w:p>
+    <w:p>
+      <w:pPr>
+        <w:pStyle w:val="ListParagraph"/>
+        <w:numPr>
+          <w:ilvl w:val="0"/>
+          <w:numId w:val="4"/>
+        </w:numPr>
+        <w:rPr>
+          <w:sz w:val="24"/>
+          <w:szCs w:val="24"/>
+        </w:rPr>
+      </w:pPr>
+      <w:r>
+        <w:rPr>
+          <w:sz w:val="24"/>
+          <w:szCs w:val="24"/>
+        </w:rPr>
+        <w:t>In MVP, your Presenter takes care almost everything because of dumb View, so it will become big and complicated gradually. Meanwhile, in MVVP, View</w:t>
+      </w:r>
+      <w:r>
+        <w:rPr>
+          <w:sz w:val="24"/>
+          <w:szCs w:val="24"/>
+        </w:rPr>
+        <w:t>-</w:t>
+      </w:r>
+      <w:r>
+        <w:rPr>
+          <w:sz w:val="24"/>
+          <w:szCs w:val="24"/>
+        </w:rPr>
+        <w:t>Model have support from View, especially Data Binding, you can reduce a part of logic codes.</w:t>
+      </w:r>
+    </w:p>
+    <w:p>
+      <w:pPr>
+        <w:pStyle w:val="Heading2"/>
+        <w:numPr>
+          <w:ilvl w:val="1"/>
+          <w:numId w:val="1"/>
+        </w:numPr>
+        <w:rPr>
+          <w:color w:val="7030A0"/>
+        </w:rPr>
+      </w:pPr>
+      <w:bookmarkStart w:id="11" w:name="_Toc66028895"/>
+      <w:r>
+        <w:rPr>
+          <w:color w:val="7030A0"/>
+        </w:rPr>
+        <w:t>IDE and implementations:</w:t>
+      </w:r>
+      <w:bookmarkEnd w:id="11"/>
+    </w:p>
+    <w:p/>
+    <w:p>
+      <w:pPr>
+        <w:pStyle w:val="ListParagraph"/>
+        <w:numPr>
+          <w:ilvl w:val="0"/>
+          <w:numId w:val="5"/>
+        </w:numPr>
+      </w:pPr>
+      <w:r>
+        <w:rPr>
+          <w:sz w:val="24"/>
+          <w:szCs w:val="24"/>
+        </w:rPr>
+        <w:t>Working with maven without module info and the need to clean frequently</w:t>
+      </w:r>
+    </w:p>
+    <w:p>
+      <w:pPr>
+        <w:pStyle w:val="ListParagraph"/>
+        <w:numPr>
+          <w:ilvl w:val="0"/>
+          <w:numId w:val="5"/>
+        </w:numPr>
+      </w:pPr>
+      <w:r>
+        <w:rPr>
+          <w:sz w:val="24"/>
+          <w:szCs w:val="24"/>
+        </w:rPr>
+        <w:t xml:space="preserve">Scene Builder in IntelliJ is not as good as the </w:t>
+      </w:r>
+      <w:proofErr w:type="spellStart"/>
+      <w:r>
+        <w:rPr>
+          <w:sz w:val="24"/>
+          <w:szCs w:val="24"/>
+        </w:rPr>
+        <w:t>Gloun</w:t>
+      </w:r>
+      <w:proofErr w:type="spellEnd"/>
+      <w:r>
+        <w:rPr>
+          <w:sz w:val="24"/>
+          <w:szCs w:val="24"/>
+        </w:rPr>
+        <w:t xml:space="preserve"> Builder and therefore, the need to switch between them.</w:t>
+      </w:r>
+    </w:p>
+    <w:p/>
+    <w:p/>
+    <w:p/>
+    <w:p/>
+    <w:p/>
+    <w:p/>
+    <w:p/>
+    <w:p/>
+    <w:p/>
+    <w:p/>
+    <w:p/>
+    <w:p/>
+    <w:p/>
+    <w:p/>
+    <w:p/>
+    <w:p/>
+    <w:p/>
+    <w:p/>
+    <w:p/>
+    <w:p/>
+    <w:p/>
+    <w:p/>
+    <w:p/>
+    <w:p/>
+    <w:p/>
+    <w:p/>
+    <w:p/>
+    <w:p/>
+    <w:p>
+      <w:pPr>
+        <w:pStyle w:val="Heading1"/>
+        <w:numPr>
+          <w:ilvl w:val="0"/>
+          <w:numId w:val="1"/>
+        </w:numPr>
+        <w:rPr>
+          <w:b/>
+          <w:bCs/>
+          <w:color w:val="7030A0"/>
+        </w:rPr>
+      </w:pPr>
+      <w:bookmarkStart w:id="12" w:name="_Toc66028896"/>
+      <w:r>
+        <w:rPr>
+          <w:b/>
+          <w:bCs/>
+          <w:color w:val="7030A0"/>
+        </w:rPr>
+        <w:t>Testing:</w:t>
+      </w:r>
+      <w:bookmarkEnd w:id="12"/>
+    </w:p>
+    <w:p>
+      <w:pPr>
+        <w:pStyle w:val="Heading2"/>
+        <w:numPr>
+          <w:ilvl w:val="1"/>
+          <w:numId w:val="1"/>
+        </w:numPr>
+        <w:rPr>
+          <w:color w:val="7030A0"/>
+        </w:rPr>
+      </w:pPr>
+      <w:bookmarkStart w:id="13" w:name="_Toc66028897"/>
+      <w:r>
+        <w:rPr>
+          <w:color w:val="7030A0"/>
+        </w:rPr>
+        <w:t>Unit Tests:</w:t>
+      </w:r>
+      <w:bookmarkEnd w:id="13"/>
+    </w:p>
+    <w:p>
+      <w:pPr>
+        <w:pStyle w:val="Heading2"/>
+        <w:numPr>
+          <w:ilvl w:val="1"/>
+          <w:numId w:val="1"/>
+        </w:numPr>
+        <w:rPr>
+          <w:color w:val="7030A0"/>
+        </w:rPr>
+      </w:pPr>
+      <w:bookmarkStart w:id="14" w:name="_Toc66028898"/>
+      <w:r>
+        <w:rPr>
+          <w:color w:val="7030A0"/>
+        </w:rPr>
+        <w:t>Integration Tests:</w:t>
+      </w:r>
+      <w:bookmarkEnd w:id="14"/>
+    </w:p>
+    <w:p/>
+    <w:p/>
+    <w:p/>
+    <w:p/>
+    <w:p/>
+    <w:p/>
+    <w:p/>
+    <w:p/>
+    <w:p/>
+    <w:p/>
+    <w:p/>
+    <w:p/>
+    <w:p/>
+    <w:p/>
+    <w:p/>
+    <w:p/>
+    <w:p/>
+    <w:p/>
+    <w:p/>
+    <w:p/>
+    <w:p/>
+    <w:p/>
+    <w:p/>
+    <w:p/>
+    <w:p/>
+    <w:p/>
+    <w:p/>
+    <w:p/>
+    <w:p/>
+    <w:p>
+      <w:pPr>
+        <w:pStyle w:val="Heading1"/>
+        <w:numPr>
+          <w:ilvl w:val="0"/>
+          <w:numId w:val="1"/>
+        </w:numPr>
+        <w:rPr>
+          <w:b/>
+          <w:bCs/>
+          <w:color w:val="7030A0"/>
+        </w:rPr>
+      </w:pPr>
+      <w:bookmarkStart w:id="15" w:name="_Toc66028899"/>
+      <w:r>
+        <w:rPr>
+          <w:b/>
+          <w:bCs/>
+          <w:color w:val="7030A0"/>
+        </w:rPr>
         <w:t>Spent time:</w:t>
       </w:r>
-      <w:bookmarkEnd w:id="14"/>
+      <w:bookmarkEnd w:id="15"/>
     </w:p>
     <w:p/>
     <w:tbl>
@@ -4288,54 +3980,14 @@
           </w:p>
         </w:tc>
       </w:tr>
-      <w:tr>
-        <w:tc>
-          <w:tcPr>
-            <w:cnfStyle w:val="001000000000" w:firstRow="0" w:lastRow="0" w:firstColumn="1" w:lastColumn="0" w:oddVBand="0" w:evenVBand="0" w:oddHBand="0" w:evenHBand="0" w:firstRowFirstColumn="0" w:firstRowLastColumn="0" w:lastRowFirstColumn="0" w:lastRowLastColumn="0"/>
-            <w:tcW w:w="4508" w:type="dxa"/>
-          </w:tcPr>
-          <w:p>
-            <w:pPr>
-              <w:rPr>
-                <w:color w:val="auto"/>
-              </w:rPr>
-            </w:pPr>
-            <w:r>
-              <w:rPr>
-                <w:color w:val="auto"/>
-              </w:rPr>
-              <w:t>9.5.2021</w:t>
-            </w:r>
-          </w:p>
-        </w:tc>
-        <w:tc>
-          <w:tcPr>
-            <w:tcW w:w="4508" w:type="dxa"/>
-          </w:tcPr>
-          <w:p>
-            <w:pPr>
-              <w:cnfStyle w:val="000000000000" w:firstRow="0" w:lastRow="0" w:firstColumn="0" w:lastColumn="0" w:oddVBand="0" w:evenVBand="0" w:oddHBand="0" w:evenHBand="0" w:firstRowFirstColumn="0" w:firstRowLastColumn="0" w:lastRowFirstColumn="0" w:lastRowLastColumn="0"/>
-              <w:rPr>
-                <w:color w:val="auto"/>
-              </w:rPr>
-            </w:pPr>
-            <w:r>
-              <w:rPr>
-                <w:color w:val="auto"/>
-              </w:rPr>
-              <w:t>10 Hr</w:t>
-            </w:r>
-          </w:p>
-        </w:tc>
-      </w:tr>
     </w:tbl>
     <w:p/>
     <w:p/>
     <w:p/>
     <w:p/>
     <w:sectPr>
-      <w:headerReference w:type="default" r:id="rId20"/>
-      <w:footerReference w:type="default" r:id="rId21"/>
+      <w:headerReference w:type="default" r:id="rId16"/>
+      <w:footerReference w:type="default" r:id="rId17"/>
       <w:pgSz w:w="11906" w:h="16838"/>
       <w:pgMar w:top="1440" w:right="1440" w:bottom="1440" w:left="1440" w:header="708" w:footer="708" w:gutter="0"/>
       <w:pgNumType w:start="0"/>
@@ -4838,9 +4490,9 @@
     </w:lvl>
   </w:abstractNum>
   <w:abstractNum w:abstractNumId="3" w15:restartNumberingAfterBreak="0">
-    <w:nsid w:val="27563D31"/>
+    <w:nsid w:val="75D71690"/>
     <w:multiLevelType w:val="hybridMultilevel"/>
-    <w:tmpl w:val="7C9ABD0E"/>
+    <w:tmpl w:val="70340DCA"/>
     <w:lvl w:ilvl="0" w:tplc="20000001">
       <w:start w:val="1"/>
       <w:numFmt w:val="bullet"/>
@@ -4951,268 +4603,6 @@
     </w:lvl>
   </w:abstractNum>
   <w:abstractNum w:abstractNumId="4" w15:restartNumberingAfterBreak="0">
-    <w:nsid w:val="5F051ACB"/>
-    <w:multiLevelType w:val="multilevel"/>
-    <w:tmpl w:val="35A8DC58"/>
-    <w:lvl w:ilvl="0">
-      <w:start w:val="1"/>
-      <w:numFmt w:val="bullet"/>
-      <w:lvlText w:val=""/>
-      <w:lvlJc w:val="left"/>
-      <w:pPr>
-        <w:tabs>
-          <w:tab w:val="num" w:pos="720"/>
-        </w:tabs>
-        <w:ind w:left="720" w:hanging="360"/>
-      </w:pPr>
-      <w:rPr>
-        <w:rFonts w:ascii="Symbol" w:hAnsi="Symbol" w:hint="default"/>
-        <w:sz w:val="20"/>
-      </w:rPr>
-    </w:lvl>
-    <w:lvl w:ilvl="1" w:tentative="1">
-      <w:start w:val="1"/>
-      <w:numFmt w:val="bullet"/>
-      <w:lvlText w:val="o"/>
-      <w:lvlJc w:val="left"/>
-      <w:pPr>
-        <w:tabs>
-          <w:tab w:val="num" w:pos="1440"/>
-        </w:tabs>
-        <w:ind w:left="1440" w:hanging="360"/>
-      </w:pPr>
-      <w:rPr>
-        <w:rFonts w:ascii="Courier New" w:hAnsi="Courier New" w:hint="default"/>
-        <w:sz w:val="20"/>
-      </w:rPr>
-    </w:lvl>
-    <w:lvl w:ilvl="2" w:tentative="1">
-      <w:start w:val="1"/>
-      <w:numFmt w:val="bullet"/>
-      <w:lvlText w:val=""/>
-      <w:lvlJc w:val="left"/>
-      <w:pPr>
-        <w:tabs>
-          <w:tab w:val="num" w:pos="2160"/>
-        </w:tabs>
-        <w:ind w:left="2160" w:hanging="360"/>
-      </w:pPr>
-      <w:rPr>
-        <w:rFonts w:ascii="Wingdings" w:hAnsi="Wingdings" w:hint="default"/>
-        <w:sz w:val="20"/>
-      </w:rPr>
-    </w:lvl>
-    <w:lvl w:ilvl="3" w:tentative="1">
-      <w:start w:val="1"/>
-      <w:numFmt w:val="bullet"/>
-      <w:lvlText w:val=""/>
-      <w:lvlJc w:val="left"/>
-      <w:pPr>
-        <w:tabs>
-          <w:tab w:val="num" w:pos="2880"/>
-        </w:tabs>
-        <w:ind w:left="2880" w:hanging="360"/>
-      </w:pPr>
-      <w:rPr>
-        <w:rFonts w:ascii="Wingdings" w:hAnsi="Wingdings" w:hint="default"/>
-        <w:sz w:val="20"/>
-      </w:rPr>
-    </w:lvl>
-    <w:lvl w:ilvl="4" w:tentative="1">
-      <w:start w:val="1"/>
-      <w:numFmt w:val="bullet"/>
-      <w:lvlText w:val=""/>
-      <w:lvlJc w:val="left"/>
-      <w:pPr>
-        <w:tabs>
-          <w:tab w:val="num" w:pos="3600"/>
-        </w:tabs>
-        <w:ind w:left="3600" w:hanging="360"/>
-      </w:pPr>
-      <w:rPr>
-        <w:rFonts w:ascii="Wingdings" w:hAnsi="Wingdings" w:hint="default"/>
-        <w:sz w:val="20"/>
-      </w:rPr>
-    </w:lvl>
-    <w:lvl w:ilvl="5" w:tentative="1">
-      <w:start w:val="1"/>
-      <w:numFmt w:val="bullet"/>
-      <w:lvlText w:val=""/>
-      <w:lvlJc w:val="left"/>
-      <w:pPr>
-        <w:tabs>
-          <w:tab w:val="num" w:pos="4320"/>
-        </w:tabs>
-        <w:ind w:left="4320" w:hanging="360"/>
-      </w:pPr>
-      <w:rPr>
-        <w:rFonts w:ascii="Wingdings" w:hAnsi="Wingdings" w:hint="default"/>
-        <w:sz w:val="20"/>
-      </w:rPr>
-    </w:lvl>
-    <w:lvl w:ilvl="6" w:tentative="1">
-      <w:start w:val="1"/>
-      <w:numFmt w:val="bullet"/>
-      <w:lvlText w:val=""/>
-      <w:lvlJc w:val="left"/>
-      <w:pPr>
-        <w:tabs>
-          <w:tab w:val="num" w:pos="5040"/>
-        </w:tabs>
-        <w:ind w:left="5040" w:hanging="360"/>
-      </w:pPr>
-      <w:rPr>
-        <w:rFonts w:ascii="Wingdings" w:hAnsi="Wingdings" w:hint="default"/>
-        <w:sz w:val="20"/>
-      </w:rPr>
-    </w:lvl>
-    <w:lvl w:ilvl="7" w:tentative="1">
-      <w:start w:val="1"/>
-      <w:numFmt w:val="bullet"/>
-      <w:lvlText w:val=""/>
-      <w:lvlJc w:val="left"/>
-      <w:pPr>
-        <w:tabs>
-          <w:tab w:val="num" w:pos="5760"/>
-        </w:tabs>
-        <w:ind w:left="5760" w:hanging="360"/>
-      </w:pPr>
-      <w:rPr>
-        <w:rFonts w:ascii="Wingdings" w:hAnsi="Wingdings" w:hint="default"/>
-        <w:sz w:val="20"/>
-      </w:rPr>
-    </w:lvl>
-    <w:lvl w:ilvl="8" w:tentative="1">
-      <w:start w:val="1"/>
-      <w:numFmt w:val="bullet"/>
-      <w:lvlText w:val=""/>
-      <w:lvlJc w:val="left"/>
-      <w:pPr>
-        <w:tabs>
-          <w:tab w:val="num" w:pos="6480"/>
-        </w:tabs>
-        <w:ind w:left="6480" w:hanging="360"/>
-      </w:pPr>
-      <w:rPr>
-        <w:rFonts w:ascii="Wingdings" w:hAnsi="Wingdings" w:hint="default"/>
-        <w:sz w:val="20"/>
-      </w:rPr>
-    </w:lvl>
-  </w:abstractNum>
-  <w:abstractNum w:abstractNumId="5" w15:restartNumberingAfterBreak="0">
-    <w:nsid w:val="75D71690"/>
-    <w:multiLevelType w:val="hybridMultilevel"/>
-    <w:tmpl w:val="70340DCA"/>
-    <w:lvl w:ilvl="0" w:tplc="20000001">
-      <w:start w:val="1"/>
-      <w:numFmt w:val="bullet"/>
-      <w:lvlText w:val=""/>
-      <w:lvlJc w:val="left"/>
-      <w:pPr>
-        <w:ind w:left="720" w:hanging="360"/>
-      </w:pPr>
-      <w:rPr>
-        <w:rFonts w:ascii="Symbol" w:hAnsi="Symbol" w:hint="default"/>
-      </w:rPr>
-    </w:lvl>
-    <w:lvl w:ilvl="1" w:tplc="20000003" w:tentative="1">
-      <w:start w:val="1"/>
-      <w:numFmt w:val="bullet"/>
-      <w:lvlText w:val="o"/>
-      <w:lvlJc w:val="left"/>
-      <w:pPr>
-        <w:ind w:left="1440" w:hanging="360"/>
-      </w:pPr>
-      <w:rPr>
-        <w:rFonts w:ascii="Courier New" w:hAnsi="Courier New" w:cs="Courier New" w:hint="default"/>
-      </w:rPr>
-    </w:lvl>
-    <w:lvl w:ilvl="2" w:tplc="20000005" w:tentative="1">
-      <w:start w:val="1"/>
-      <w:numFmt w:val="bullet"/>
-      <w:lvlText w:val=""/>
-      <w:lvlJc w:val="left"/>
-      <w:pPr>
-        <w:ind w:left="2160" w:hanging="360"/>
-      </w:pPr>
-      <w:rPr>
-        <w:rFonts w:ascii="Wingdings" w:hAnsi="Wingdings" w:hint="default"/>
-      </w:rPr>
-    </w:lvl>
-    <w:lvl w:ilvl="3" w:tplc="20000001" w:tentative="1">
-      <w:start w:val="1"/>
-      <w:numFmt w:val="bullet"/>
-      <w:lvlText w:val=""/>
-      <w:lvlJc w:val="left"/>
-      <w:pPr>
-        <w:ind w:left="2880" w:hanging="360"/>
-      </w:pPr>
-      <w:rPr>
-        <w:rFonts w:ascii="Symbol" w:hAnsi="Symbol" w:hint="default"/>
-      </w:rPr>
-    </w:lvl>
-    <w:lvl w:ilvl="4" w:tplc="20000003" w:tentative="1">
-      <w:start w:val="1"/>
-      <w:numFmt w:val="bullet"/>
-      <w:lvlText w:val="o"/>
-      <w:lvlJc w:val="left"/>
-      <w:pPr>
-        <w:ind w:left="3600" w:hanging="360"/>
-      </w:pPr>
-      <w:rPr>
-        <w:rFonts w:ascii="Courier New" w:hAnsi="Courier New" w:cs="Courier New" w:hint="default"/>
-      </w:rPr>
-    </w:lvl>
-    <w:lvl w:ilvl="5" w:tplc="20000005" w:tentative="1">
-      <w:start w:val="1"/>
-      <w:numFmt w:val="bullet"/>
-      <w:lvlText w:val=""/>
-      <w:lvlJc w:val="left"/>
-      <w:pPr>
-        <w:ind w:left="4320" w:hanging="360"/>
-      </w:pPr>
-      <w:rPr>
-        <w:rFonts w:ascii="Wingdings" w:hAnsi="Wingdings" w:hint="default"/>
-      </w:rPr>
-    </w:lvl>
-    <w:lvl w:ilvl="6" w:tplc="20000001" w:tentative="1">
-      <w:start w:val="1"/>
-      <w:numFmt w:val="bullet"/>
-      <w:lvlText w:val=""/>
-      <w:lvlJc w:val="left"/>
-      <w:pPr>
-        <w:ind w:left="5040" w:hanging="360"/>
-      </w:pPr>
-      <w:rPr>
-        <w:rFonts w:ascii="Symbol" w:hAnsi="Symbol" w:hint="default"/>
-      </w:rPr>
-    </w:lvl>
-    <w:lvl w:ilvl="7" w:tplc="20000003" w:tentative="1">
-      <w:start w:val="1"/>
-      <w:numFmt w:val="bullet"/>
-      <w:lvlText w:val="o"/>
-      <w:lvlJc w:val="left"/>
-      <w:pPr>
-        <w:ind w:left="5760" w:hanging="360"/>
-      </w:pPr>
-      <w:rPr>
-        <w:rFonts w:ascii="Courier New" w:hAnsi="Courier New" w:cs="Courier New" w:hint="default"/>
-      </w:rPr>
-    </w:lvl>
-    <w:lvl w:ilvl="8" w:tplc="20000005" w:tentative="1">
-      <w:start w:val="1"/>
-      <w:numFmt w:val="bullet"/>
-      <w:lvlText w:val=""/>
-      <w:lvlJc w:val="left"/>
-      <w:pPr>
-        <w:ind w:left="6480" w:hanging="360"/>
-      </w:pPr>
-      <w:rPr>
-        <w:rFonts w:ascii="Wingdings" w:hAnsi="Wingdings" w:hint="default"/>
-      </w:rPr>
-    </w:lvl>
-  </w:abstractNum>
-  <w:abstractNum w:abstractNumId="6" w15:restartNumberingAfterBreak="0">
     <w:nsid w:val="7C0F1BAD"/>
     <w:multiLevelType w:val="hybridMultilevel"/>
     <w:tmpl w:val="E46ED578"/>
@@ -5335,15 +4725,9 @@
     <w:abstractNumId w:val="0"/>
   </w:num>
   <w:num w:numId="4">
-    <w:abstractNumId w:val="6"/>
+    <w:abstractNumId w:val="4"/>
   </w:num>
   <w:num w:numId="5">
-    <w:abstractNumId w:val="5"/>
-  </w:num>
-  <w:num w:numId="6">
-    <w:abstractNumId w:val="4"/>
-  </w:num>
-  <w:num w:numId="7">
     <w:abstractNumId w:val="3"/>
   </w:num>
 </w:numbering>
@@ -5778,6 +5162,7 @@
     <w:next w:val="Normal"/>
     <w:link w:val="Heading2Char"/>
     <w:uiPriority w:val="9"/>
+    <w:semiHidden/>
     <w:unhideWhenUsed/>
     <w:qFormat/>
     <w:rsid w:val="00EA59FB"/>
@@ -5953,6 +5338,7 @@
     <w:basedOn w:val="DefaultParagraphFont"/>
     <w:link w:val="Heading2"/>
     <w:uiPriority w:val="9"/>
+    <w:semiHidden/>
     <w:rsid w:val="00EA59FB"/>
     <w:rPr>
       <w:rFonts w:asciiTheme="majorHAnsi" w:eastAsiaTheme="majorEastAsia" w:hAnsiTheme="majorHAnsi" w:cstheme="majorBidi"/>
@@ -6308,34 +5694,6 @@
       </w:tcPr>
     </w:tblStylePr>
   </w:style>
-  <w:style w:type="paragraph" w:styleId="NormalWeb">
-    <w:name w:val="Normal (Web)"/>
-    <w:basedOn w:val="Normal"/>
-    <w:uiPriority w:val="99"/>
-    <w:semiHidden/>
-    <w:unhideWhenUsed/>
-    <w:rsid w:val="00793B33"/>
-    <w:pPr>
-      <w:spacing w:before="100" w:beforeAutospacing="1" w:after="100" w:afterAutospacing="1" w:line="240" w:lineRule="auto"/>
-    </w:pPr>
-    <w:rPr>
-      <w:rFonts w:ascii="Times New Roman" w:eastAsia="Times New Roman" w:hAnsi="Times New Roman" w:cs="Times New Roman"/>
-      <w:sz w:val="24"/>
-      <w:szCs w:val="24"/>
-      <w:lang w:val="en-AT" w:eastAsia="en-AT"/>
-    </w:rPr>
-  </w:style>
-  <w:style w:type="character" w:styleId="Emphasis">
-    <w:name w:val="Emphasis"/>
-    <w:basedOn w:val="DefaultParagraphFont"/>
-    <w:uiPriority w:val="20"/>
-    <w:qFormat/>
-    <w:rsid w:val="00793B33"/>
-    <w:rPr>
-      <w:i/>
-      <w:iCs/>
-    </w:rPr>
-  </w:style>
 </w:styles>
 </file>
 
@@ -6480,14 +5838,12 @@
   </w:compat>
   <w:rsids>
     <w:rsidRoot w:val="00A96036"/>
-    <w:rsid w:val="00190341"/>
     <w:rsid w:val="0021263D"/>
     <w:rsid w:val="003F49C5"/>
     <w:rsid w:val="005114B3"/>
     <w:rsid w:val="00A96036"/>
     <w:rsid w:val="00B41054"/>
     <w:rsid w:val="00B97363"/>
-    <w:rsid w:val="00BA3F4E"/>
     <w:rsid w:val="00E73ABB"/>
     <w:rsid w:val="00F724A2"/>
   </w:rsids>

</xml_diff>